<commit_message>
Criando o model article com a definição dos campos da tabela article
</commit_message>
<xml_diff>
--- a/Instruções/MongoDB no node com mongoose.docx
+++ b/Instruções/MongoDB no node com mongoose.docx
@@ -139,8 +139,13 @@
         </w:numPr>
       </w:pPr>
       <w:r>
-        <w:t>Execute o instalador clique em :</w:t>
-      </w:r>
+        <w:t xml:space="preserve">Execute o instalador clique </w:t>
+      </w:r>
+      <w:proofErr w:type="gramStart"/>
+      <w:r>
+        <w:t>em :</w:t>
+      </w:r>
+      <w:proofErr w:type="gramEnd"/>
     </w:p>
     <w:p>
       <w:pPr>
@@ -186,9 +191,11 @@
         <w:t>terms</w:t>
       </w:r>
       <w:proofErr w:type="spellEnd"/>
+      <w:proofErr w:type="gramStart"/>
       <w:r>
         <w:t>.....</w:t>
       </w:r>
+      <w:proofErr w:type="gramEnd"/>
     </w:p>
     <w:p>
       <w:pPr>
@@ -447,7 +454,15 @@
       </w:r>
       <w:proofErr w:type="spellEnd"/>
       <w:r>
-        <w:t xml:space="preserve"> – para visualizar os banco de dados.</w:t>
+        <w:t xml:space="preserve"> – para visualizar </w:t>
+      </w:r>
+      <w:proofErr w:type="gramStart"/>
+      <w:r>
+        <w:t>os banco</w:t>
+      </w:r>
+      <w:proofErr w:type="gramEnd"/>
+      <w:r>
+        <w:t xml:space="preserve"> de dados.</w:t>
       </w:r>
     </w:p>
     <w:p>
@@ -784,6 +799,7 @@
         <w:t xml:space="preserve">: </w:t>
       </w:r>
       <w:proofErr w:type="spellStart"/>
+      <w:proofErr w:type="gramStart"/>
       <w:r>
         <w:rPr>
           <w:u w:val="single"/>
@@ -791,6 +807,7 @@
         <w:t>mongoose.connect</w:t>
       </w:r>
       <w:proofErr w:type="spellEnd"/>
+      <w:proofErr w:type="gramEnd"/>
       <w:r>
         <w:rPr>
           <w:u w:val="single"/>
@@ -837,6 +854,1162 @@
         </w:rPr>
         <w:t>”)</w:t>
       </w:r>
+    </w:p>
+    <w:p>
+      <w:pPr>
+        <w:pStyle w:val="PargrafodaLista"/>
+      </w:pPr>
+    </w:p>
+    <w:p>
+      <w:pPr>
+        <w:pStyle w:val="PargrafodaLista"/>
+        <w:rPr>
+          <w:b/>
+          <w:bCs/>
+          <w:sz w:val="28"/>
+          <w:szCs w:val="28"/>
+        </w:rPr>
+      </w:pPr>
+      <w:r>
+        <w:rPr>
+          <w:b/>
+          <w:bCs/>
+          <w:sz w:val="28"/>
+          <w:szCs w:val="28"/>
+        </w:rPr>
+        <w:t>CRIAÇÃO DO MODEL</w:t>
+      </w:r>
+    </w:p>
+    <w:p>
+      <w:pPr>
+        <w:pStyle w:val="PargrafodaLista"/>
+        <w:numPr>
+          <w:ilvl w:val="0"/>
+          <w:numId w:val="3"/>
+        </w:numPr>
+      </w:pPr>
+      <w:r>
+        <w:t>Vamos criar a pasta model e um model chamado article.js</w:t>
+      </w:r>
+    </w:p>
+    <w:p>
+      <w:pPr>
+        <w:pStyle w:val="PargrafodaLista"/>
+        <w:numPr>
+          <w:ilvl w:val="0"/>
+          <w:numId w:val="3"/>
+        </w:numPr>
+      </w:pPr>
+      <w:r>
+        <w:t xml:space="preserve">Importamos o </w:t>
+      </w:r>
+      <w:proofErr w:type="spellStart"/>
+      <w:r>
+        <w:t>moongose</w:t>
+      </w:r>
+      <w:proofErr w:type="spellEnd"/>
+      <w:r>
+        <w:t xml:space="preserve"> e criamos uma variável </w:t>
+      </w:r>
+      <w:proofErr w:type="spellStart"/>
+      <w:r>
+        <w:t>articleModel</w:t>
+      </w:r>
+      <w:proofErr w:type="spellEnd"/>
+      <w:r>
+        <w:t>,</w:t>
+      </w:r>
+    </w:p>
+    <w:p>
+      <w:pPr>
+        <w:pStyle w:val="PargrafodaLista"/>
+        <w:numPr>
+          <w:ilvl w:val="0"/>
+          <w:numId w:val="3"/>
+        </w:numPr>
+      </w:pPr>
+      <w:r>
+        <w:t xml:space="preserve">Que terá o esquema da tabela </w:t>
+      </w:r>
+      <w:proofErr w:type="spellStart"/>
+      <w:r>
+        <w:t>article</w:t>
+      </w:r>
+      <w:proofErr w:type="spellEnd"/>
+      <w:r>
+        <w:t xml:space="preserve"> que será criada.</w:t>
+      </w:r>
+    </w:p>
+    <w:p>
+      <w:pPr>
+        <w:pStyle w:val="PargrafodaLista"/>
+      </w:pPr>
+    </w:p>
+    <w:p>
+      <w:pPr>
+        <w:pStyle w:val="PargrafodaLista"/>
+        <w:numPr>
+          <w:ilvl w:val="0"/>
+          <w:numId w:val="3"/>
+        </w:numPr>
+        <w:shd w:val="clear" w:color="auto" w:fill="272822"/>
+        <w:spacing w:after="0" w:line="285" w:lineRule="atLeast"/>
+        <w:rPr>
+          <w:rFonts w:ascii="Consolas" w:eastAsia="Times New Roman" w:hAnsi="Consolas" w:cs="Times New Roman"/>
+          <w:color w:val="F8F8F2"/>
+          <w:sz w:val="21"/>
+          <w:szCs w:val="21"/>
+          <w:lang w:eastAsia="pt-BR"/>
+        </w:rPr>
+      </w:pPr>
+      <w:proofErr w:type="spellStart"/>
+      <w:r>
+        <w:rPr>
+          <w:rFonts w:ascii="Consolas" w:eastAsia="Times New Roman" w:hAnsi="Consolas" w:cs="Times New Roman"/>
+          <w:i/>
+          <w:iCs/>
+          <w:color w:val="66D9EF"/>
+          <w:sz w:val="21"/>
+          <w:szCs w:val="21"/>
+          <w:lang w:eastAsia="pt-BR"/>
+        </w:rPr>
+        <w:t>const</w:t>
+      </w:r>
+      <w:proofErr w:type="spellEnd"/>
+      <w:r>
+        <w:rPr>
+          <w:rFonts w:ascii="Consolas" w:eastAsia="Times New Roman" w:hAnsi="Consolas" w:cs="Times New Roman"/>
+          <w:color w:val="F8F8F2"/>
+          <w:sz w:val="21"/>
+          <w:szCs w:val="21"/>
+          <w:lang w:eastAsia="pt-BR"/>
+        </w:rPr>
+        <w:t xml:space="preserve"> </w:t>
+      </w:r>
+      <w:proofErr w:type="spellStart"/>
+      <w:r>
+        <w:rPr>
+          <w:rFonts w:ascii="Consolas" w:eastAsia="Times New Roman" w:hAnsi="Consolas" w:cs="Times New Roman"/>
+          <w:color w:val="A6E22E"/>
+          <w:sz w:val="21"/>
+          <w:szCs w:val="21"/>
+          <w:u w:val="single"/>
+          <w:lang w:eastAsia="pt-BR"/>
+        </w:rPr>
+        <w:t>mongoose</w:t>
+      </w:r>
+      <w:proofErr w:type="spellEnd"/>
+      <w:r>
+        <w:rPr>
+          <w:rFonts w:ascii="Consolas" w:eastAsia="Times New Roman" w:hAnsi="Consolas" w:cs="Times New Roman"/>
+          <w:color w:val="F8F8F2"/>
+          <w:sz w:val="21"/>
+          <w:szCs w:val="21"/>
+          <w:lang w:eastAsia="pt-BR"/>
+        </w:rPr>
+        <w:t xml:space="preserve"> </w:t>
+      </w:r>
+      <w:r>
+        <w:rPr>
+          <w:rFonts w:ascii="Consolas" w:eastAsia="Times New Roman" w:hAnsi="Consolas" w:cs="Times New Roman"/>
+          <w:color w:val="F92672"/>
+          <w:sz w:val="21"/>
+          <w:szCs w:val="21"/>
+          <w:lang w:eastAsia="pt-BR"/>
+        </w:rPr>
+        <w:t>=</w:t>
+      </w:r>
+      <w:r>
+        <w:rPr>
+          <w:rFonts w:ascii="Consolas" w:eastAsia="Times New Roman" w:hAnsi="Consolas" w:cs="Times New Roman"/>
+          <w:color w:val="F8F8F2"/>
+          <w:sz w:val="21"/>
+          <w:szCs w:val="21"/>
+          <w:lang w:eastAsia="pt-BR"/>
+        </w:rPr>
+        <w:t xml:space="preserve"> </w:t>
+      </w:r>
+      <w:r>
+        <w:rPr>
+          <w:rFonts w:ascii="Consolas" w:eastAsia="Times New Roman" w:hAnsi="Consolas" w:cs="Times New Roman"/>
+          <w:color w:val="A6E22E"/>
+          <w:sz w:val="21"/>
+          <w:szCs w:val="21"/>
+          <w:lang w:eastAsia="pt-BR"/>
+        </w:rPr>
+        <w:t>require</w:t>
+      </w:r>
+      <w:r>
+        <w:rPr>
+          <w:rFonts w:ascii="Consolas" w:eastAsia="Times New Roman" w:hAnsi="Consolas" w:cs="Times New Roman"/>
+          <w:color w:val="F8F8F2"/>
+          <w:sz w:val="21"/>
+          <w:szCs w:val="21"/>
+          <w:lang w:eastAsia="pt-BR"/>
+        </w:rPr>
+        <w:t>(</w:t>
+      </w:r>
+      <w:r>
+        <w:rPr>
+          <w:rFonts w:ascii="Consolas" w:eastAsia="Times New Roman" w:hAnsi="Consolas" w:cs="Times New Roman"/>
+          <w:color w:val="E6DB74"/>
+          <w:sz w:val="21"/>
+          <w:szCs w:val="21"/>
+          <w:lang w:eastAsia="pt-BR"/>
+        </w:rPr>
+        <w:t>'</w:t>
+      </w:r>
+      <w:proofErr w:type="spellStart"/>
+      <w:r>
+        <w:rPr>
+          <w:rFonts w:ascii="Consolas" w:eastAsia="Times New Roman" w:hAnsi="Consolas" w:cs="Times New Roman"/>
+          <w:color w:val="E6DB74"/>
+          <w:sz w:val="21"/>
+          <w:szCs w:val="21"/>
+          <w:lang w:eastAsia="pt-BR"/>
+        </w:rPr>
+        <w:t>mongoose</w:t>
+      </w:r>
+      <w:proofErr w:type="spellEnd"/>
+      <w:r>
+        <w:rPr>
+          <w:rFonts w:ascii="Consolas" w:eastAsia="Times New Roman" w:hAnsi="Consolas" w:cs="Times New Roman"/>
+          <w:color w:val="E6DB74"/>
+          <w:sz w:val="21"/>
+          <w:szCs w:val="21"/>
+          <w:lang w:eastAsia="pt-BR"/>
+        </w:rPr>
+        <w:t>'</w:t>
+      </w:r>
+      <w:r>
+        <w:rPr>
+          <w:rFonts w:ascii="Consolas" w:eastAsia="Times New Roman" w:hAnsi="Consolas" w:cs="Times New Roman"/>
+          <w:color w:val="F8F8F2"/>
+          <w:sz w:val="21"/>
+          <w:szCs w:val="21"/>
+          <w:lang w:eastAsia="pt-BR"/>
+        </w:rPr>
+        <w:t>);</w:t>
+      </w:r>
+    </w:p>
+    <w:p>
+      <w:pPr>
+        <w:pStyle w:val="PargrafodaLista"/>
+        <w:numPr>
+          <w:ilvl w:val="0"/>
+          <w:numId w:val="3"/>
+        </w:numPr>
+        <w:shd w:val="clear" w:color="auto" w:fill="272822"/>
+        <w:spacing w:after="0" w:line="285" w:lineRule="atLeast"/>
+        <w:rPr>
+          <w:rFonts w:ascii="Consolas" w:eastAsia="Times New Roman" w:hAnsi="Consolas" w:cs="Times New Roman"/>
+          <w:color w:val="F8F8F2"/>
+          <w:sz w:val="21"/>
+          <w:szCs w:val="21"/>
+          <w:lang w:eastAsia="pt-BR"/>
+        </w:rPr>
+      </w:pPr>
+    </w:p>
+    <w:p>
+      <w:pPr>
+        <w:pStyle w:val="PargrafodaLista"/>
+        <w:numPr>
+          <w:ilvl w:val="0"/>
+          <w:numId w:val="3"/>
+        </w:numPr>
+        <w:shd w:val="clear" w:color="auto" w:fill="272822"/>
+        <w:spacing w:after="0" w:line="285" w:lineRule="atLeast"/>
+        <w:rPr>
+          <w:rFonts w:ascii="Consolas" w:eastAsia="Times New Roman" w:hAnsi="Consolas" w:cs="Times New Roman"/>
+          <w:color w:val="F8F8F2"/>
+          <w:sz w:val="21"/>
+          <w:szCs w:val="21"/>
+          <w:lang w:eastAsia="pt-BR"/>
+        </w:rPr>
+      </w:pPr>
+      <w:proofErr w:type="spellStart"/>
+      <w:r>
+        <w:rPr>
+          <w:rFonts w:ascii="Consolas" w:eastAsia="Times New Roman" w:hAnsi="Consolas" w:cs="Times New Roman"/>
+          <w:i/>
+          <w:iCs/>
+          <w:color w:val="66D9EF"/>
+          <w:sz w:val="21"/>
+          <w:szCs w:val="21"/>
+          <w:lang w:eastAsia="pt-BR"/>
+        </w:rPr>
+        <w:t>const</w:t>
+      </w:r>
+      <w:proofErr w:type="spellEnd"/>
+      <w:r>
+        <w:rPr>
+          <w:rFonts w:ascii="Consolas" w:eastAsia="Times New Roman" w:hAnsi="Consolas" w:cs="Times New Roman"/>
+          <w:color w:val="F8F8F2"/>
+          <w:sz w:val="21"/>
+          <w:szCs w:val="21"/>
+          <w:lang w:eastAsia="pt-BR"/>
+        </w:rPr>
+        <w:t xml:space="preserve"> </w:t>
+      </w:r>
+      <w:proofErr w:type="spellStart"/>
+      <w:r>
+        <w:rPr>
+          <w:rFonts w:ascii="Consolas" w:eastAsia="Times New Roman" w:hAnsi="Consolas" w:cs="Times New Roman"/>
+          <w:color w:val="F8F8F2"/>
+          <w:sz w:val="21"/>
+          <w:szCs w:val="21"/>
+          <w:lang w:eastAsia="pt-BR"/>
+        </w:rPr>
+        <w:t>articleModel</w:t>
+      </w:r>
+      <w:proofErr w:type="spellEnd"/>
+      <w:r>
+        <w:rPr>
+          <w:rFonts w:ascii="Consolas" w:eastAsia="Times New Roman" w:hAnsi="Consolas" w:cs="Times New Roman"/>
+          <w:color w:val="F8F8F2"/>
+          <w:sz w:val="21"/>
+          <w:szCs w:val="21"/>
+          <w:lang w:eastAsia="pt-BR"/>
+        </w:rPr>
+        <w:t xml:space="preserve"> </w:t>
+      </w:r>
+      <w:r>
+        <w:rPr>
+          <w:rFonts w:ascii="Consolas" w:eastAsia="Times New Roman" w:hAnsi="Consolas" w:cs="Times New Roman"/>
+          <w:color w:val="F92672"/>
+          <w:sz w:val="21"/>
+          <w:szCs w:val="21"/>
+          <w:lang w:eastAsia="pt-BR"/>
+        </w:rPr>
+        <w:t>=</w:t>
+      </w:r>
+      <w:r>
+        <w:rPr>
+          <w:rFonts w:ascii="Consolas" w:eastAsia="Times New Roman" w:hAnsi="Consolas" w:cs="Times New Roman"/>
+          <w:color w:val="F8F8F2"/>
+          <w:sz w:val="21"/>
+          <w:szCs w:val="21"/>
+          <w:lang w:eastAsia="pt-BR"/>
+        </w:rPr>
+        <w:t xml:space="preserve"> </w:t>
+      </w:r>
+      <w:r>
+        <w:rPr>
+          <w:rFonts w:ascii="Consolas" w:eastAsia="Times New Roman" w:hAnsi="Consolas" w:cs="Times New Roman"/>
+          <w:color w:val="F92672"/>
+          <w:sz w:val="21"/>
+          <w:szCs w:val="21"/>
+          <w:lang w:eastAsia="pt-BR"/>
+        </w:rPr>
+        <w:t>new</w:t>
+      </w:r>
+      <w:r>
+        <w:rPr>
+          <w:rFonts w:ascii="Consolas" w:eastAsia="Times New Roman" w:hAnsi="Consolas" w:cs="Times New Roman"/>
+          <w:color w:val="F8F8F2"/>
+          <w:sz w:val="21"/>
+          <w:szCs w:val="21"/>
+          <w:lang w:eastAsia="pt-BR"/>
+        </w:rPr>
+        <w:t xml:space="preserve"> </w:t>
+      </w:r>
+      <w:proofErr w:type="spellStart"/>
+      <w:proofErr w:type="gramStart"/>
+      <w:r>
+        <w:rPr>
+          <w:rFonts w:ascii="Consolas" w:eastAsia="Times New Roman" w:hAnsi="Consolas" w:cs="Times New Roman"/>
+          <w:color w:val="A6E22E"/>
+          <w:sz w:val="21"/>
+          <w:szCs w:val="21"/>
+          <w:u w:val="single"/>
+          <w:lang w:eastAsia="pt-BR"/>
+        </w:rPr>
+        <w:t>mongoose</w:t>
+      </w:r>
+      <w:r>
+        <w:rPr>
+          <w:rFonts w:ascii="Consolas" w:eastAsia="Times New Roman" w:hAnsi="Consolas" w:cs="Times New Roman"/>
+          <w:color w:val="F8F8F2"/>
+          <w:sz w:val="21"/>
+          <w:szCs w:val="21"/>
+          <w:lang w:eastAsia="pt-BR"/>
+        </w:rPr>
+        <w:t>.</w:t>
+      </w:r>
+      <w:r>
+        <w:rPr>
+          <w:rFonts w:ascii="Consolas" w:eastAsia="Times New Roman" w:hAnsi="Consolas" w:cs="Times New Roman"/>
+          <w:color w:val="A6E22E"/>
+          <w:sz w:val="21"/>
+          <w:szCs w:val="21"/>
+          <w:u w:val="single"/>
+          <w:lang w:eastAsia="pt-BR"/>
+        </w:rPr>
+        <w:t>Schema</w:t>
+      </w:r>
+      <w:proofErr w:type="spellEnd"/>
+      <w:proofErr w:type="gramEnd"/>
+      <w:r>
+        <w:rPr>
+          <w:rFonts w:ascii="Consolas" w:eastAsia="Times New Roman" w:hAnsi="Consolas" w:cs="Times New Roman"/>
+          <w:color w:val="F8F8F2"/>
+          <w:sz w:val="21"/>
+          <w:szCs w:val="21"/>
+          <w:lang w:eastAsia="pt-BR"/>
+        </w:rPr>
+        <w:t>({</w:t>
+      </w:r>
+    </w:p>
+    <w:p>
+      <w:pPr>
+        <w:pStyle w:val="PargrafodaLista"/>
+        <w:numPr>
+          <w:ilvl w:val="0"/>
+          <w:numId w:val="3"/>
+        </w:numPr>
+        <w:shd w:val="clear" w:color="auto" w:fill="272822"/>
+        <w:spacing w:after="0" w:line="285" w:lineRule="atLeast"/>
+        <w:rPr>
+          <w:rFonts w:ascii="Consolas" w:eastAsia="Times New Roman" w:hAnsi="Consolas" w:cs="Times New Roman"/>
+          <w:color w:val="F8F8F2"/>
+          <w:sz w:val="21"/>
+          <w:szCs w:val="21"/>
+          <w:lang w:eastAsia="pt-BR"/>
+        </w:rPr>
+      </w:pPr>
+    </w:p>
+    <w:p>
+      <w:pPr>
+        <w:pStyle w:val="PargrafodaLista"/>
+        <w:numPr>
+          <w:ilvl w:val="0"/>
+          <w:numId w:val="3"/>
+        </w:numPr>
+        <w:shd w:val="clear" w:color="auto" w:fill="272822"/>
+        <w:spacing w:after="0" w:line="285" w:lineRule="atLeast"/>
+        <w:rPr>
+          <w:rFonts w:ascii="Consolas" w:eastAsia="Times New Roman" w:hAnsi="Consolas" w:cs="Times New Roman"/>
+          <w:color w:val="F8F8F2"/>
+          <w:sz w:val="21"/>
+          <w:szCs w:val="21"/>
+          <w:lang w:eastAsia="pt-BR"/>
+        </w:rPr>
+      </w:pPr>
+      <w:r>
+        <w:rPr>
+          <w:rFonts w:ascii="Consolas" w:eastAsia="Times New Roman" w:hAnsi="Consolas" w:cs="Times New Roman"/>
+          <w:color w:val="F8F8F2"/>
+          <w:sz w:val="21"/>
+          <w:szCs w:val="21"/>
+          <w:lang w:eastAsia="pt-BR"/>
+        </w:rPr>
+        <w:t xml:space="preserve">    </w:t>
+      </w:r>
+      <w:proofErr w:type="spellStart"/>
+      <w:r>
+        <w:rPr>
+          <w:rFonts w:ascii="Consolas" w:eastAsia="Times New Roman" w:hAnsi="Consolas" w:cs="Times New Roman"/>
+          <w:color w:val="F8F8F2"/>
+          <w:sz w:val="21"/>
+          <w:szCs w:val="21"/>
+          <w:lang w:eastAsia="pt-BR"/>
+        </w:rPr>
+        <w:t>title</w:t>
+      </w:r>
+      <w:proofErr w:type="spellEnd"/>
+      <w:r>
+        <w:rPr>
+          <w:rFonts w:ascii="Consolas" w:eastAsia="Times New Roman" w:hAnsi="Consolas" w:cs="Times New Roman"/>
+          <w:color w:val="F8F8F2"/>
+          <w:sz w:val="21"/>
+          <w:szCs w:val="21"/>
+          <w:lang w:eastAsia="pt-BR"/>
+        </w:rPr>
+        <w:t xml:space="preserve">: </w:t>
+      </w:r>
+      <w:proofErr w:type="spellStart"/>
+      <w:r>
+        <w:rPr>
+          <w:rFonts w:ascii="Consolas" w:eastAsia="Times New Roman" w:hAnsi="Consolas" w:cs="Times New Roman"/>
+          <w:color w:val="F8F8F2"/>
+          <w:sz w:val="21"/>
+          <w:szCs w:val="21"/>
+          <w:lang w:eastAsia="pt-BR"/>
+        </w:rPr>
+        <w:t>string</w:t>
+      </w:r>
+      <w:proofErr w:type="spellEnd"/>
+      <w:r>
+        <w:rPr>
+          <w:rFonts w:ascii="Consolas" w:eastAsia="Times New Roman" w:hAnsi="Consolas" w:cs="Times New Roman"/>
+          <w:color w:val="F8F8F2"/>
+          <w:sz w:val="21"/>
+          <w:szCs w:val="21"/>
+          <w:lang w:eastAsia="pt-BR"/>
+        </w:rPr>
+        <w:t>,</w:t>
+      </w:r>
+    </w:p>
+    <w:p>
+      <w:pPr>
+        <w:pStyle w:val="PargrafodaLista"/>
+        <w:numPr>
+          <w:ilvl w:val="0"/>
+          <w:numId w:val="3"/>
+        </w:numPr>
+        <w:shd w:val="clear" w:color="auto" w:fill="272822"/>
+        <w:spacing w:after="0" w:line="285" w:lineRule="atLeast"/>
+        <w:rPr>
+          <w:rFonts w:ascii="Consolas" w:eastAsia="Times New Roman" w:hAnsi="Consolas" w:cs="Times New Roman"/>
+          <w:color w:val="F8F8F2"/>
+          <w:sz w:val="21"/>
+          <w:szCs w:val="21"/>
+          <w:lang w:eastAsia="pt-BR"/>
+        </w:rPr>
+      </w:pPr>
+      <w:r>
+        <w:rPr>
+          <w:rFonts w:ascii="Consolas" w:eastAsia="Times New Roman" w:hAnsi="Consolas" w:cs="Times New Roman"/>
+          <w:color w:val="F8F8F2"/>
+          <w:sz w:val="21"/>
+          <w:szCs w:val="21"/>
+          <w:lang w:eastAsia="pt-BR"/>
+        </w:rPr>
+        <w:lastRenderedPageBreak/>
+        <w:t xml:space="preserve">    </w:t>
+      </w:r>
+      <w:proofErr w:type="spellStart"/>
+      <w:proofErr w:type="gramStart"/>
+      <w:r>
+        <w:rPr>
+          <w:rFonts w:ascii="Consolas" w:eastAsia="Times New Roman" w:hAnsi="Consolas" w:cs="Times New Roman"/>
+          <w:color w:val="F8F8F2"/>
+          <w:sz w:val="21"/>
+          <w:szCs w:val="21"/>
+          <w:lang w:eastAsia="pt-BR"/>
+        </w:rPr>
+        <w:t>author</w:t>
+      </w:r>
+      <w:proofErr w:type="spellEnd"/>
+      <w:r>
+        <w:rPr>
+          <w:rFonts w:ascii="Consolas" w:eastAsia="Times New Roman" w:hAnsi="Consolas" w:cs="Times New Roman"/>
+          <w:color w:val="F8F8F2"/>
+          <w:sz w:val="21"/>
+          <w:szCs w:val="21"/>
+          <w:lang w:eastAsia="pt-BR"/>
+        </w:rPr>
+        <w:t xml:space="preserve"> :</w:t>
+      </w:r>
+      <w:proofErr w:type="gramEnd"/>
+      <w:r>
+        <w:rPr>
+          <w:rFonts w:ascii="Consolas" w:eastAsia="Times New Roman" w:hAnsi="Consolas" w:cs="Times New Roman"/>
+          <w:color w:val="F8F8F2"/>
+          <w:sz w:val="21"/>
+          <w:szCs w:val="21"/>
+          <w:lang w:eastAsia="pt-BR"/>
+        </w:rPr>
+        <w:t xml:space="preserve"> </w:t>
+      </w:r>
+      <w:proofErr w:type="spellStart"/>
+      <w:r>
+        <w:rPr>
+          <w:rFonts w:ascii="Consolas" w:eastAsia="Times New Roman" w:hAnsi="Consolas" w:cs="Times New Roman"/>
+          <w:color w:val="F8F8F2"/>
+          <w:sz w:val="21"/>
+          <w:szCs w:val="21"/>
+          <w:lang w:eastAsia="pt-BR"/>
+        </w:rPr>
+        <w:t>string</w:t>
+      </w:r>
+      <w:proofErr w:type="spellEnd"/>
+      <w:r>
+        <w:rPr>
+          <w:rFonts w:ascii="Consolas" w:eastAsia="Times New Roman" w:hAnsi="Consolas" w:cs="Times New Roman"/>
+          <w:color w:val="F8F8F2"/>
+          <w:sz w:val="21"/>
+          <w:szCs w:val="21"/>
+          <w:lang w:eastAsia="pt-BR"/>
+        </w:rPr>
+        <w:t>,</w:t>
+      </w:r>
+    </w:p>
+    <w:p>
+      <w:pPr>
+        <w:pStyle w:val="PargrafodaLista"/>
+        <w:numPr>
+          <w:ilvl w:val="0"/>
+          <w:numId w:val="3"/>
+        </w:numPr>
+        <w:shd w:val="clear" w:color="auto" w:fill="272822"/>
+        <w:spacing w:after="0" w:line="285" w:lineRule="atLeast"/>
+        <w:rPr>
+          <w:rFonts w:ascii="Consolas" w:eastAsia="Times New Roman" w:hAnsi="Consolas" w:cs="Times New Roman"/>
+          <w:color w:val="F8F8F2"/>
+          <w:sz w:val="21"/>
+          <w:szCs w:val="21"/>
+          <w:lang w:eastAsia="pt-BR"/>
+        </w:rPr>
+      </w:pPr>
+      <w:r>
+        <w:rPr>
+          <w:rFonts w:ascii="Consolas" w:eastAsia="Times New Roman" w:hAnsi="Consolas" w:cs="Times New Roman"/>
+          <w:color w:val="F8F8F2"/>
+          <w:sz w:val="21"/>
+          <w:szCs w:val="21"/>
+          <w:lang w:eastAsia="pt-BR"/>
+        </w:rPr>
+        <w:t xml:space="preserve">    body: </w:t>
+      </w:r>
+      <w:proofErr w:type="spellStart"/>
+      <w:r>
+        <w:rPr>
+          <w:rFonts w:ascii="Consolas" w:eastAsia="Times New Roman" w:hAnsi="Consolas" w:cs="Times New Roman"/>
+          <w:color w:val="F8F8F2"/>
+          <w:sz w:val="21"/>
+          <w:szCs w:val="21"/>
+          <w:lang w:eastAsia="pt-BR"/>
+        </w:rPr>
+        <w:t>string</w:t>
+      </w:r>
+      <w:proofErr w:type="spellEnd"/>
+      <w:r>
+        <w:rPr>
+          <w:rFonts w:ascii="Consolas" w:eastAsia="Times New Roman" w:hAnsi="Consolas" w:cs="Times New Roman"/>
+          <w:color w:val="F8F8F2"/>
+          <w:sz w:val="21"/>
+          <w:szCs w:val="21"/>
+          <w:lang w:eastAsia="pt-BR"/>
+        </w:rPr>
+        <w:t>,</w:t>
+      </w:r>
+    </w:p>
+    <w:p>
+      <w:pPr>
+        <w:pStyle w:val="PargrafodaLista"/>
+        <w:numPr>
+          <w:ilvl w:val="0"/>
+          <w:numId w:val="3"/>
+        </w:numPr>
+        <w:shd w:val="clear" w:color="auto" w:fill="272822"/>
+        <w:spacing w:after="0" w:line="285" w:lineRule="atLeast"/>
+        <w:rPr>
+          <w:rFonts w:ascii="Consolas" w:eastAsia="Times New Roman" w:hAnsi="Consolas" w:cs="Times New Roman"/>
+          <w:color w:val="F8F8F2"/>
+          <w:sz w:val="21"/>
+          <w:szCs w:val="21"/>
+          <w:lang w:eastAsia="pt-BR"/>
+        </w:rPr>
+      </w:pPr>
+      <w:r>
+        <w:rPr>
+          <w:rFonts w:ascii="Consolas" w:eastAsia="Times New Roman" w:hAnsi="Consolas" w:cs="Times New Roman"/>
+          <w:color w:val="F8F8F2"/>
+          <w:sz w:val="21"/>
+          <w:szCs w:val="21"/>
+          <w:lang w:eastAsia="pt-BR"/>
+        </w:rPr>
+        <w:t>    date: {</w:t>
+      </w:r>
+      <w:proofErr w:type="spellStart"/>
+      <w:r>
+        <w:rPr>
+          <w:rFonts w:ascii="Consolas" w:eastAsia="Times New Roman" w:hAnsi="Consolas" w:cs="Times New Roman"/>
+          <w:color w:val="A6E22E"/>
+          <w:sz w:val="21"/>
+          <w:szCs w:val="21"/>
+          <w:u w:val="single"/>
+          <w:lang w:eastAsia="pt-BR"/>
+        </w:rPr>
+        <w:t>type</w:t>
+      </w:r>
+      <w:proofErr w:type="spellEnd"/>
+      <w:r>
+        <w:rPr>
+          <w:rFonts w:ascii="Consolas" w:eastAsia="Times New Roman" w:hAnsi="Consolas" w:cs="Times New Roman"/>
+          <w:color w:val="F8F8F2"/>
+          <w:sz w:val="21"/>
+          <w:szCs w:val="21"/>
+          <w:lang w:eastAsia="pt-BR"/>
+        </w:rPr>
+        <w:t xml:space="preserve">: </w:t>
+      </w:r>
+      <w:r>
+        <w:rPr>
+          <w:rFonts w:ascii="Consolas" w:eastAsia="Times New Roman" w:hAnsi="Consolas" w:cs="Times New Roman"/>
+          <w:i/>
+          <w:iCs/>
+          <w:color w:val="66D9EF"/>
+          <w:sz w:val="21"/>
+          <w:szCs w:val="21"/>
+          <w:lang w:eastAsia="pt-BR"/>
+        </w:rPr>
+        <w:t>Date</w:t>
+      </w:r>
+      <w:r>
+        <w:rPr>
+          <w:rFonts w:ascii="Consolas" w:eastAsia="Times New Roman" w:hAnsi="Consolas" w:cs="Times New Roman"/>
+          <w:color w:val="F8F8F2"/>
+          <w:sz w:val="21"/>
+          <w:szCs w:val="21"/>
+          <w:lang w:eastAsia="pt-BR"/>
+        </w:rPr>
+        <w:t xml:space="preserve">, </w:t>
+      </w:r>
+      <w:proofErr w:type="spellStart"/>
+      <w:r>
+        <w:rPr>
+          <w:rFonts w:ascii="Consolas" w:eastAsia="Times New Roman" w:hAnsi="Consolas" w:cs="Times New Roman"/>
+          <w:color w:val="A6E22E"/>
+          <w:sz w:val="21"/>
+          <w:szCs w:val="21"/>
+          <w:u w:val="single"/>
+          <w:lang w:eastAsia="pt-BR"/>
+        </w:rPr>
+        <w:t>Date</w:t>
+      </w:r>
+      <w:r>
+        <w:rPr>
+          <w:rFonts w:ascii="Consolas" w:eastAsia="Times New Roman" w:hAnsi="Consolas" w:cs="Times New Roman"/>
+          <w:color w:val="F8F8F2"/>
+          <w:sz w:val="21"/>
+          <w:szCs w:val="21"/>
+          <w:lang w:eastAsia="pt-BR"/>
+        </w:rPr>
+        <w:t>.now</w:t>
+      </w:r>
+      <w:proofErr w:type="spellEnd"/>
+      <w:r>
+        <w:rPr>
+          <w:rFonts w:ascii="Consolas" w:eastAsia="Times New Roman" w:hAnsi="Consolas" w:cs="Times New Roman"/>
+          <w:color w:val="F8F8F2"/>
+          <w:sz w:val="21"/>
+          <w:szCs w:val="21"/>
+          <w:lang w:eastAsia="pt-BR"/>
+        </w:rPr>
+        <w:t>},</w:t>
+      </w:r>
+    </w:p>
+    <w:p>
+      <w:pPr>
+        <w:pStyle w:val="PargrafodaLista"/>
+        <w:numPr>
+          <w:ilvl w:val="0"/>
+          <w:numId w:val="3"/>
+        </w:numPr>
+        <w:shd w:val="clear" w:color="auto" w:fill="272822"/>
+        <w:spacing w:after="0" w:line="285" w:lineRule="atLeast"/>
+        <w:rPr>
+          <w:rFonts w:ascii="Consolas" w:eastAsia="Times New Roman" w:hAnsi="Consolas" w:cs="Times New Roman"/>
+          <w:color w:val="F8F8F2"/>
+          <w:sz w:val="21"/>
+          <w:szCs w:val="21"/>
+          <w:lang w:eastAsia="pt-BR"/>
+        </w:rPr>
+      </w:pPr>
+      <w:r>
+        <w:rPr>
+          <w:rFonts w:ascii="Consolas" w:eastAsia="Times New Roman" w:hAnsi="Consolas" w:cs="Times New Roman"/>
+          <w:color w:val="F8F8F2"/>
+          <w:sz w:val="21"/>
+          <w:szCs w:val="21"/>
+          <w:lang w:eastAsia="pt-BR"/>
+        </w:rPr>
+        <w:t xml:space="preserve">    </w:t>
+      </w:r>
+      <w:r>
+        <w:rPr>
+          <w:rFonts w:ascii="Consolas" w:eastAsia="Times New Roman" w:hAnsi="Consolas" w:cs="Times New Roman"/>
+          <w:color w:val="A6E22E"/>
+          <w:sz w:val="21"/>
+          <w:szCs w:val="21"/>
+          <w:u w:val="single"/>
+          <w:lang w:eastAsia="pt-BR"/>
+        </w:rPr>
+        <w:t>especial</w:t>
+      </w:r>
+      <w:r>
+        <w:rPr>
+          <w:rFonts w:ascii="Consolas" w:eastAsia="Times New Roman" w:hAnsi="Consolas" w:cs="Times New Roman"/>
+          <w:color w:val="F8F8F2"/>
+          <w:sz w:val="21"/>
+          <w:szCs w:val="21"/>
+          <w:lang w:eastAsia="pt-BR"/>
+        </w:rPr>
+        <w:t xml:space="preserve">: </w:t>
+      </w:r>
+      <w:proofErr w:type="spellStart"/>
+      <w:r>
+        <w:rPr>
+          <w:rFonts w:ascii="Consolas" w:eastAsia="Times New Roman" w:hAnsi="Consolas" w:cs="Times New Roman"/>
+          <w:i/>
+          <w:iCs/>
+          <w:color w:val="66D9EF"/>
+          <w:sz w:val="21"/>
+          <w:szCs w:val="21"/>
+          <w:lang w:eastAsia="pt-BR"/>
+        </w:rPr>
+        <w:t>Boolean</w:t>
+      </w:r>
+      <w:proofErr w:type="spellEnd"/>
+      <w:r>
+        <w:rPr>
+          <w:rFonts w:ascii="Consolas" w:eastAsia="Times New Roman" w:hAnsi="Consolas" w:cs="Times New Roman"/>
+          <w:color w:val="F8F8F2"/>
+          <w:sz w:val="21"/>
+          <w:szCs w:val="21"/>
+          <w:lang w:eastAsia="pt-BR"/>
+        </w:rPr>
+        <w:t>,</w:t>
+      </w:r>
+    </w:p>
+    <w:p>
+      <w:pPr>
+        <w:pStyle w:val="PargrafodaLista"/>
+        <w:numPr>
+          <w:ilvl w:val="0"/>
+          <w:numId w:val="3"/>
+        </w:numPr>
+        <w:shd w:val="clear" w:color="auto" w:fill="272822"/>
+        <w:spacing w:after="0" w:line="285" w:lineRule="atLeast"/>
+        <w:rPr>
+          <w:rFonts w:ascii="Consolas" w:eastAsia="Times New Roman" w:hAnsi="Consolas" w:cs="Times New Roman"/>
+          <w:color w:val="F8F8F2"/>
+          <w:sz w:val="21"/>
+          <w:szCs w:val="21"/>
+          <w:lang w:eastAsia="pt-BR"/>
+        </w:rPr>
+      </w:pPr>
+      <w:r>
+        <w:rPr>
+          <w:rFonts w:ascii="Consolas" w:eastAsia="Times New Roman" w:hAnsi="Consolas" w:cs="Times New Roman"/>
+          <w:color w:val="F8F8F2"/>
+          <w:sz w:val="21"/>
+          <w:szCs w:val="21"/>
+          <w:lang w:eastAsia="pt-BR"/>
+        </w:rPr>
+        <w:t>    resume: {</w:t>
+      </w:r>
+    </w:p>
+    <w:p>
+      <w:pPr>
+        <w:pStyle w:val="PargrafodaLista"/>
+        <w:numPr>
+          <w:ilvl w:val="0"/>
+          <w:numId w:val="3"/>
+        </w:numPr>
+        <w:shd w:val="clear" w:color="auto" w:fill="272822"/>
+        <w:spacing w:after="0" w:line="285" w:lineRule="atLeast"/>
+        <w:rPr>
+          <w:rFonts w:ascii="Consolas" w:eastAsia="Times New Roman" w:hAnsi="Consolas" w:cs="Times New Roman"/>
+          <w:color w:val="F8F8F2"/>
+          <w:sz w:val="21"/>
+          <w:szCs w:val="21"/>
+          <w:lang w:eastAsia="pt-BR"/>
+        </w:rPr>
+      </w:pPr>
+      <w:r>
+        <w:rPr>
+          <w:rFonts w:ascii="Consolas" w:eastAsia="Times New Roman" w:hAnsi="Consolas" w:cs="Times New Roman"/>
+          <w:color w:val="F8F8F2"/>
+          <w:sz w:val="21"/>
+          <w:szCs w:val="21"/>
+          <w:lang w:eastAsia="pt-BR"/>
+        </w:rPr>
+        <w:t xml:space="preserve">        </w:t>
+      </w:r>
+      <w:proofErr w:type="spellStart"/>
+      <w:r>
+        <w:rPr>
+          <w:rFonts w:ascii="Consolas" w:eastAsia="Times New Roman" w:hAnsi="Consolas" w:cs="Times New Roman"/>
+          <w:color w:val="F8F8F2"/>
+          <w:sz w:val="21"/>
+          <w:szCs w:val="21"/>
+          <w:lang w:eastAsia="pt-BR"/>
+        </w:rPr>
+        <w:t>content</w:t>
+      </w:r>
+      <w:proofErr w:type="spellEnd"/>
+      <w:r>
+        <w:rPr>
+          <w:rFonts w:ascii="Consolas" w:eastAsia="Times New Roman" w:hAnsi="Consolas" w:cs="Times New Roman"/>
+          <w:color w:val="F8F8F2"/>
+          <w:sz w:val="21"/>
+          <w:szCs w:val="21"/>
+          <w:lang w:eastAsia="pt-BR"/>
+        </w:rPr>
+        <w:t xml:space="preserve">: </w:t>
+      </w:r>
+      <w:proofErr w:type="spellStart"/>
+      <w:r>
+        <w:rPr>
+          <w:rFonts w:ascii="Consolas" w:eastAsia="Times New Roman" w:hAnsi="Consolas" w:cs="Times New Roman"/>
+          <w:color w:val="F8F8F2"/>
+          <w:sz w:val="21"/>
+          <w:szCs w:val="21"/>
+          <w:lang w:eastAsia="pt-BR"/>
+        </w:rPr>
+        <w:t>string</w:t>
+      </w:r>
+      <w:proofErr w:type="spellEnd"/>
+      <w:r>
+        <w:rPr>
+          <w:rFonts w:ascii="Consolas" w:eastAsia="Times New Roman" w:hAnsi="Consolas" w:cs="Times New Roman"/>
+          <w:color w:val="F8F8F2"/>
+          <w:sz w:val="21"/>
+          <w:szCs w:val="21"/>
+          <w:lang w:eastAsia="pt-BR"/>
+        </w:rPr>
+        <w:t>,</w:t>
+      </w:r>
+    </w:p>
+    <w:p>
+      <w:pPr>
+        <w:pStyle w:val="PargrafodaLista"/>
+        <w:numPr>
+          <w:ilvl w:val="0"/>
+          <w:numId w:val="3"/>
+        </w:numPr>
+        <w:shd w:val="clear" w:color="auto" w:fill="272822"/>
+        <w:spacing w:after="0" w:line="285" w:lineRule="atLeast"/>
+        <w:rPr>
+          <w:rFonts w:ascii="Consolas" w:eastAsia="Times New Roman" w:hAnsi="Consolas" w:cs="Times New Roman"/>
+          <w:color w:val="F8F8F2"/>
+          <w:sz w:val="21"/>
+          <w:szCs w:val="21"/>
+          <w:lang w:eastAsia="pt-BR"/>
+        </w:rPr>
+      </w:pPr>
+      <w:r>
+        <w:rPr>
+          <w:rFonts w:ascii="Consolas" w:eastAsia="Times New Roman" w:hAnsi="Consolas" w:cs="Times New Roman"/>
+          <w:color w:val="F8F8F2"/>
+          <w:sz w:val="21"/>
+          <w:szCs w:val="21"/>
+          <w:lang w:eastAsia="pt-BR"/>
+        </w:rPr>
+        <w:t xml:space="preserve">        </w:t>
+      </w:r>
+      <w:proofErr w:type="spellStart"/>
+      <w:r>
+        <w:rPr>
+          <w:rFonts w:ascii="Consolas" w:eastAsia="Times New Roman" w:hAnsi="Consolas" w:cs="Times New Roman"/>
+          <w:color w:val="F8F8F2"/>
+          <w:sz w:val="21"/>
+          <w:szCs w:val="21"/>
+          <w:lang w:eastAsia="pt-BR"/>
+        </w:rPr>
+        <w:t>author</w:t>
+      </w:r>
+      <w:proofErr w:type="spellEnd"/>
+      <w:r>
+        <w:rPr>
+          <w:rFonts w:ascii="Consolas" w:eastAsia="Times New Roman" w:hAnsi="Consolas" w:cs="Times New Roman"/>
+          <w:color w:val="F8F8F2"/>
+          <w:sz w:val="21"/>
+          <w:szCs w:val="21"/>
+          <w:lang w:eastAsia="pt-BR"/>
+        </w:rPr>
+        <w:t xml:space="preserve">: </w:t>
+      </w:r>
+      <w:proofErr w:type="spellStart"/>
+      <w:r>
+        <w:rPr>
+          <w:rFonts w:ascii="Consolas" w:eastAsia="Times New Roman" w:hAnsi="Consolas" w:cs="Times New Roman"/>
+          <w:color w:val="F8F8F2"/>
+          <w:sz w:val="21"/>
+          <w:szCs w:val="21"/>
+          <w:lang w:eastAsia="pt-BR"/>
+        </w:rPr>
+        <w:t>string</w:t>
+      </w:r>
+      <w:proofErr w:type="spellEnd"/>
+    </w:p>
+    <w:p>
+      <w:pPr>
+        <w:pStyle w:val="PargrafodaLista"/>
+        <w:numPr>
+          <w:ilvl w:val="0"/>
+          <w:numId w:val="3"/>
+        </w:numPr>
+        <w:shd w:val="clear" w:color="auto" w:fill="272822"/>
+        <w:spacing w:after="0" w:line="285" w:lineRule="atLeast"/>
+        <w:rPr>
+          <w:rFonts w:ascii="Consolas" w:eastAsia="Times New Roman" w:hAnsi="Consolas" w:cs="Times New Roman"/>
+          <w:color w:val="F8F8F2"/>
+          <w:sz w:val="21"/>
+          <w:szCs w:val="21"/>
+          <w:lang w:eastAsia="pt-BR"/>
+        </w:rPr>
+      </w:pPr>
+      <w:r>
+        <w:rPr>
+          <w:rFonts w:ascii="Consolas" w:eastAsia="Times New Roman" w:hAnsi="Consolas" w:cs="Times New Roman"/>
+          <w:color w:val="F8F8F2"/>
+          <w:sz w:val="21"/>
+          <w:szCs w:val="21"/>
+          <w:lang w:eastAsia="pt-BR"/>
+        </w:rPr>
+        <w:t>    }</w:t>
+      </w:r>
+    </w:p>
+    <w:p>
+      <w:pPr>
+        <w:pStyle w:val="PargrafodaLista"/>
+        <w:numPr>
+          <w:ilvl w:val="0"/>
+          <w:numId w:val="3"/>
+        </w:numPr>
+        <w:shd w:val="clear" w:color="auto" w:fill="272822"/>
+        <w:spacing w:after="0" w:line="285" w:lineRule="atLeast"/>
+        <w:rPr>
+          <w:rFonts w:ascii="Consolas" w:eastAsia="Times New Roman" w:hAnsi="Consolas" w:cs="Times New Roman"/>
+          <w:color w:val="F8F8F2"/>
+          <w:sz w:val="21"/>
+          <w:szCs w:val="21"/>
+          <w:lang w:eastAsia="pt-BR"/>
+        </w:rPr>
+      </w:pPr>
+    </w:p>
+    <w:p>
+      <w:pPr>
+        <w:pStyle w:val="PargrafodaLista"/>
+        <w:numPr>
+          <w:ilvl w:val="0"/>
+          <w:numId w:val="3"/>
+        </w:numPr>
+        <w:shd w:val="clear" w:color="auto" w:fill="272822"/>
+        <w:spacing w:after="0" w:line="285" w:lineRule="atLeast"/>
+        <w:rPr>
+          <w:rFonts w:ascii="Consolas" w:eastAsia="Times New Roman" w:hAnsi="Consolas" w:cs="Times New Roman"/>
+          <w:color w:val="F8F8F2"/>
+          <w:sz w:val="21"/>
+          <w:szCs w:val="21"/>
+          <w:lang w:eastAsia="pt-BR"/>
+        </w:rPr>
+      </w:pPr>
+      <w:r>
+        <w:rPr>
+          <w:rFonts w:ascii="Consolas" w:eastAsia="Times New Roman" w:hAnsi="Consolas" w:cs="Times New Roman"/>
+          <w:color w:val="F8F8F2"/>
+          <w:sz w:val="21"/>
+          <w:szCs w:val="21"/>
+          <w:lang w:eastAsia="pt-BR"/>
+        </w:rPr>
+        <w:t>});</w:t>
+      </w:r>
+    </w:p>
+    <w:p>
+      <w:pPr>
+        <w:pStyle w:val="PargrafodaLista"/>
+        <w:numPr>
+          <w:ilvl w:val="0"/>
+          <w:numId w:val="3"/>
+        </w:numPr>
+        <w:shd w:val="clear" w:color="auto" w:fill="272822"/>
+        <w:spacing w:after="0" w:line="285" w:lineRule="atLeast"/>
+        <w:rPr>
+          <w:rFonts w:ascii="Consolas" w:eastAsia="Times New Roman" w:hAnsi="Consolas" w:cs="Times New Roman"/>
+          <w:color w:val="F8F8F2"/>
+          <w:sz w:val="21"/>
+          <w:szCs w:val="21"/>
+          <w:lang w:eastAsia="pt-BR"/>
+        </w:rPr>
+      </w:pPr>
+    </w:p>
+    <w:p>
+      <w:pPr>
+        <w:pStyle w:val="PargrafodaLista"/>
+        <w:numPr>
+          <w:ilvl w:val="0"/>
+          <w:numId w:val="3"/>
+        </w:numPr>
+        <w:shd w:val="clear" w:color="auto" w:fill="272822"/>
+        <w:spacing w:after="0" w:line="285" w:lineRule="atLeast"/>
+        <w:rPr>
+          <w:rFonts w:ascii="Consolas" w:eastAsia="Times New Roman" w:hAnsi="Consolas" w:cs="Times New Roman"/>
+          <w:color w:val="F8F8F2"/>
+          <w:sz w:val="21"/>
+          <w:szCs w:val="21"/>
+          <w:lang w:eastAsia="pt-BR"/>
+        </w:rPr>
+      </w:pPr>
+      <w:proofErr w:type="spellStart"/>
+      <w:proofErr w:type="gramStart"/>
+      <w:r>
+        <w:rPr>
+          <w:rFonts w:ascii="Consolas" w:eastAsia="Times New Roman" w:hAnsi="Consolas" w:cs="Times New Roman"/>
+          <w:color w:val="F8F8F2"/>
+          <w:sz w:val="21"/>
+          <w:szCs w:val="21"/>
+          <w:lang w:eastAsia="pt-BR"/>
+        </w:rPr>
+        <w:t>module.exports</w:t>
+      </w:r>
+      <w:proofErr w:type="spellEnd"/>
+      <w:proofErr w:type="gramEnd"/>
+      <w:r>
+        <w:rPr>
+          <w:rFonts w:ascii="Consolas" w:eastAsia="Times New Roman" w:hAnsi="Consolas" w:cs="Times New Roman"/>
+          <w:color w:val="F8F8F2"/>
+          <w:sz w:val="21"/>
+          <w:szCs w:val="21"/>
+          <w:lang w:eastAsia="pt-BR"/>
+        </w:rPr>
+        <w:t xml:space="preserve"> </w:t>
+      </w:r>
+      <w:r>
+        <w:rPr>
+          <w:rFonts w:ascii="Consolas" w:eastAsia="Times New Roman" w:hAnsi="Consolas" w:cs="Times New Roman"/>
+          <w:color w:val="F92672"/>
+          <w:sz w:val="21"/>
+          <w:szCs w:val="21"/>
+          <w:lang w:eastAsia="pt-BR"/>
+        </w:rPr>
+        <w:t>=</w:t>
+      </w:r>
+      <w:r>
+        <w:rPr>
+          <w:rFonts w:ascii="Consolas" w:eastAsia="Times New Roman" w:hAnsi="Consolas" w:cs="Times New Roman"/>
+          <w:color w:val="F8F8F2"/>
+          <w:sz w:val="21"/>
+          <w:szCs w:val="21"/>
+          <w:lang w:eastAsia="pt-BR"/>
+        </w:rPr>
+        <w:t xml:space="preserve"> </w:t>
+      </w:r>
+      <w:proofErr w:type="spellStart"/>
+      <w:r>
+        <w:rPr>
+          <w:rFonts w:ascii="Consolas" w:eastAsia="Times New Roman" w:hAnsi="Consolas" w:cs="Times New Roman"/>
+          <w:color w:val="F8F8F2"/>
+          <w:sz w:val="21"/>
+          <w:szCs w:val="21"/>
+          <w:lang w:eastAsia="pt-BR"/>
+        </w:rPr>
+        <w:t>articleModel</w:t>
+      </w:r>
+      <w:proofErr w:type="spellEnd"/>
+      <w:r>
+        <w:rPr>
+          <w:rFonts w:ascii="Consolas" w:eastAsia="Times New Roman" w:hAnsi="Consolas" w:cs="Times New Roman"/>
+          <w:color w:val="F8F8F2"/>
+          <w:sz w:val="21"/>
+          <w:szCs w:val="21"/>
+          <w:lang w:eastAsia="pt-BR"/>
+        </w:rPr>
+        <w:t>;</w:t>
+      </w:r>
+    </w:p>
+    <w:p>
+      <w:pPr>
+        <w:pStyle w:val="PargrafodaLista"/>
+        <w:numPr>
+          <w:ilvl w:val="0"/>
+          <w:numId w:val="3"/>
+        </w:numPr>
+      </w:pPr>
     </w:p>
     <w:sectPr>
       <w:pgSz w:w="11906" w:h="16838"/>

</xml_diff>

<commit_message>
Inserindo um artigo e criando a tabela
</commit_message>
<xml_diff>
--- a/Instruções/MongoDB no node com mongoose.docx
+++ b/Instruções/MongoDB no node com mongoose.docx
@@ -877,7 +877,34 @@
           <w:sz w:val="28"/>
           <w:szCs w:val="28"/>
         </w:rPr>
-        <w:t>CRIAÇÃO DO MODEL</w:t>
+        <w:t xml:space="preserve">CRIAÇÃO DO </w:t>
+      </w:r>
+      <w:r>
+        <w:rPr>
+          <w:b/>
+          <w:bCs/>
+          <w:sz w:val="28"/>
+          <w:szCs w:val="28"/>
+        </w:rPr>
+        <w:t xml:space="preserve">ESQUEMA </w:t>
+      </w:r>
+      <w:r>
+        <w:rPr>
+          <w:b/>
+          <w:bCs/>
+          <w:sz w:val="28"/>
+          <w:szCs w:val="28"/>
+        </w:rPr>
+        <w:t>MODEL</w:t>
+      </w:r>
+      <w:r>
+        <w:rPr>
+          <w:b/>
+          <w:bCs/>
+          <w:sz w:val="28"/>
+          <w:szCs w:val="28"/>
+        </w:rPr>
+        <w:t xml:space="preserve"> E O MODEL</w:t>
       </w:r>
     </w:p>
     <w:p>
@@ -2000,6 +2027,1895 @@
           <w:lang w:eastAsia="pt-BR"/>
         </w:rPr>
         <w:t>;</w:t>
+      </w:r>
+    </w:p>
+    <w:p>
+      <w:pPr>
+        <w:pStyle w:val="PargrafodaLista"/>
+      </w:pPr>
+    </w:p>
+    <w:p>
+      <w:pPr>
+        <w:pStyle w:val="PargrafodaLista"/>
+        <w:numPr>
+          <w:ilvl w:val="0"/>
+          <w:numId w:val="3"/>
+        </w:numPr>
+      </w:pPr>
+      <w:r>
+        <w:t xml:space="preserve">Para salvar dados em uma tabela mongo, não é preciso criar a tabela primeiro, quando formos inserir o primeiro </w:t>
+      </w:r>
+      <w:r>
+        <w:t>registro a tabela será criada automaticamente.</w:t>
+      </w:r>
+    </w:p>
+    <w:p>
+      <w:pPr>
+        <w:pStyle w:val="PargrafodaLista"/>
+        <w:numPr>
+          <w:ilvl w:val="0"/>
+          <w:numId w:val="3"/>
+        </w:numPr>
+      </w:pPr>
+      <w:r>
+        <w:t xml:space="preserve">Vamos voltar no arquivo index.js e vamos importar o </w:t>
+      </w:r>
+      <w:r>
+        <w:t xml:space="preserve">esquema do </w:t>
+      </w:r>
+      <w:r>
+        <w:t xml:space="preserve">model </w:t>
+      </w:r>
+    </w:p>
+    <w:p>
+      <w:pPr>
+        <w:pStyle w:val="PargrafodaLista"/>
+        <w:numPr>
+          <w:ilvl w:val="0"/>
+          <w:numId w:val="3"/>
+        </w:numPr>
+        <w:shd w:val="clear" w:color="auto" w:fill="272822"/>
+        <w:spacing w:after="0" w:line="285" w:lineRule="atLeast"/>
+        <w:rPr>
+          <w:rFonts w:ascii="Consolas" w:eastAsia="Times New Roman" w:hAnsi="Consolas" w:cs="Times New Roman"/>
+          <w:color w:val="F8F8F2"/>
+          <w:sz w:val="21"/>
+          <w:szCs w:val="21"/>
+          <w:lang w:eastAsia="pt-BR"/>
+        </w:rPr>
+      </w:pPr>
+      <w:proofErr w:type="spellStart"/>
+      <w:r>
+        <w:rPr>
+          <w:rFonts w:ascii="Consolas" w:eastAsia="Times New Roman" w:hAnsi="Consolas" w:cs="Times New Roman"/>
+          <w:i/>
+          <w:iCs/>
+          <w:color w:val="66D9EF"/>
+          <w:sz w:val="21"/>
+          <w:szCs w:val="21"/>
+          <w:lang w:eastAsia="pt-BR"/>
+        </w:rPr>
+        <w:t>const</w:t>
+      </w:r>
+      <w:proofErr w:type="spellEnd"/>
+      <w:r>
+        <w:rPr>
+          <w:rFonts w:ascii="Consolas" w:eastAsia="Times New Roman" w:hAnsi="Consolas" w:cs="Times New Roman"/>
+          <w:color w:val="F8F8F2"/>
+          <w:sz w:val="21"/>
+          <w:szCs w:val="21"/>
+          <w:lang w:eastAsia="pt-BR"/>
+        </w:rPr>
+        <w:t xml:space="preserve"> </w:t>
+      </w:r>
+      <w:proofErr w:type="spellStart"/>
+      <w:r>
+        <w:rPr>
+          <w:rFonts w:ascii="Consolas" w:eastAsia="Times New Roman" w:hAnsi="Consolas" w:cs="Times New Roman"/>
+          <w:color w:val="A6E22E"/>
+          <w:sz w:val="21"/>
+          <w:szCs w:val="21"/>
+          <w:u w:val="single"/>
+          <w:lang w:eastAsia="pt-BR"/>
+        </w:rPr>
+        <w:t>mongoose</w:t>
+      </w:r>
+      <w:proofErr w:type="spellEnd"/>
+      <w:r>
+        <w:rPr>
+          <w:rFonts w:ascii="Consolas" w:eastAsia="Times New Roman" w:hAnsi="Consolas" w:cs="Times New Roman"/>
+          <w:color w:val="F8F8F2"/>
+          <w:sz w:val="21"/>
+          <w:szCs w:val="21"/>
+          <w:lang w:eastAsia="pt-BR"/>
+        </w:rPr>
+        <w:t xml:space="preserve"> </w:t>
+      </w:r>
+      <w:r>
+        <w:rPr>
+          <w:rFonts w:ascii="Consolas" w:eastAsia="Times New Roman" w:hAnsi="Consolas" w:cs="Times New Roman"/>
+          <w:color w:val="F92672"/>
+          <w:sz w:val="21"/>
+          <w:szCs w:val="21"/>
+          <w:lang w:eastAsia="pt-BR"/>
+        </w:rPr>
+        <w:t>=</w:t>
+      </w:r>
+      <w:r>
+        <w:rPr>
+          <w:rFonts w:ascii="Consolas" w:eastAsia="Times New Roman" w:hAnsi="Consolas" w:cs="Times New Roman"/>
+          <w:color w:val="F8F8F2"/>
+          <w:sz w:val="21"/>
+          <w:szCs w:val="21"/>
+          <w:lang w:eastAsia="pt-BR"/>
+        </w:rPr>
+        <w:t xml:space="preserve"> </w:t>
+      </w:r>
+      <w:r>
+        <w:rPr>
+          <w:rFonts w:ascii="Consolas" w:eastAsia="Times New Roman" w:hAnsi="Consolas" w:cs="Times New Roman"/>
+          <w:color w:val="A6E22E"/>
+          <w:sz w:val="21"/>
+          <w:szCs w:val="21"/>
+          <w:lang w:eastAsia="pt-BR"/>
+        </w:rPr>
+        <w:t>require</w:t>
+      </w:r>
+      <w:r>
+        <w:rPr>
+          <w:rFonts w:ascii="Consolas" w:eastAsia="Times New Roman" w:hAnsi="Consolas" w:cs="Times New Roman"/>
+          <w:color w:val="F8F8F2"/>
+          <w:sz w:val="21"/>
+          <w:szCs w:val="21"/>
+          <w:lang w:eastAsia="pt-BR"/>
+        </w:rPr>
+        <w:t>(</w:t>
+      </w:r>
+      <w:r>
+        <w:rPr>
+          <w:rFonts w:ascii="Consolas" w:eastAsia="Times New Roman" w:hAnsi="Consolas" w:cs="Times New Roman"/>
+          <w:color w:val="E6DB74"/>
+          <w:sz w:val="21"/>
+          <w:szCs w:val="21"/>
+          <w:lang w:eastAsia="pt-BR"/>
+        </w:rPr>
+        <w:t>'</w:t>
+      </w:r>
+      <w:proofErr w:type="spellStart"/>
+      <w:r>
+        <w:rPr>
+          <w:rFonts w:ascii="Consolas" w:eastAsia="Times New Roman" w:hAnsi="Consolas" w:cs="Times New Roman"/>
+          <w:color w:val="E6DB74"/>
+          <w:sz w:val="21"/>
+          <w:szCs w:val="21"/>
+          <w:lang w:eastAsia="pt-BR"/>
+        </w:rPr>
+        <w:t>mongoose</w:t>
+      </w:r>
+      <w:proofErr w:type="spellEnd"/>
+      <w:r>
+        <w:rPr>
+          <w:rFonts w:ascii="Consolas" w:eastAsia="Times New Roman" w:hAnsi="Consolas" w:cs="Times New Roman"/>
+          <w:color w:val="E6DB74"/>
+          <w:sz w:val="21"/>
+          <w:szCs w:val="21"/>
+          <w:lang w:eastAsia="pt-BR"/>
+        </w:rPr>
+        <w:t>'</w:t>
+      </w:r>
+      <w:r>
+        <w:rPr>
+          <w:rFonts w:ascii="Consolas" w:eastAsia="Times New Roman" w:hAnsi="Consolas" w:cs="Times New Roman"/>
+          <w:color w:val="F8F8F2"/>
+          <w:sz w:val="21"/>
+          <w:szCs w:val="21"/>
+          <w:lang w:eastAsia="pt-BR"/>
+        </w:rPr>
+        <w:t>);</w:t>
+      </w:r>
+    </w:p>
+    <w:p>
+      <w:pPr>
+        <w:pStyle w:val="PargrafodaLista"/>
+        <w:numPr>
+          <w:ilvl w:val="0"/>
+          <w:numId w:val="3"/>
+        </w:numPr>
+        <w:shd w:val="clear" w:color="auto" w:fill="272822"/>
+        <w:spacing w:after="0" w:line="285" w:lineRule="atLeast"/>
+        <w:rPr>
+          <w:rFonts w:ascii="Consolas" w:eastAsia="Times New Roman" w:hAnsi="Consolas" w:cs="Times New Roman"/>
+          <w:color w:val="F8F8F2"/>
+          <w:sz w:val="21"/>
+          <w:szCs w:val="21"/>
+          <w:lang w:eastAsia="pt-BR"/>
+        </w:rPr>
+      </w:pPr>
+      <w:proofErr w:type="spellStart"/>
+      <w:r>
+        <w:rPr>
+          <w:rFonts w:ascii="Consolas" w:eastAsia="Times New Roman" w:hAnsi="Consolas" w:cs="Times New Roman"/>
+          <w:i/>
+          <w:iCs/>
+          <w:color w:val="66D9EF"/>
+          <w:sz w:val="21"/>
+          <w:szCs w:val="21"/>
+          <w:lang w:eastAsia="pt-BR"/>
+        </w:rPr>
+        <w:t>const</w:t>
+      </w:r>
+      <w:proofErr w:type="spellEnd"/>
+      <w:r>
+        <w:rPr>
+          <w:rFonts w:ascii="Consolas" w:eastAsia="Times New Roman" w:hAnsi="Consolas" w:cs="Times New Roman"/>
+          <w:color w:val="F8F8F2"/>
+          <w:sz w:val="21"/>
+          <w:szCs w:val="21"/>
+          <w:lang w:eastAsia="pt-BR"/>
+        </w:rPr>
+        <w:t xml:space="preserve"> </w:t>
+      </w:r>
+      <w:proofErr w:type="spellStart"/>
+      <w:r>
+        <w:rPr>
+          <w:rFonts w:ascii="Consolas" w:eastAsia="Times New Roman" w:hAnsi="Consolas" w:cs="Times New Roman"/>
+          <w:color w:val="F8F8F2"/>
+          <w:sz w:val="21"/>
+          <w:szCs w:val="21"/>
+          <w:lang w:eastAsia="pt-BR"/>
+        </w:rPr>
+        <w:t>articleModel</w:t>
+      </w:r>
+      <w:proofErr w:type="spellEnd"/>
+      <w:r>
+        <w:rPr>
+          <w:rFonts w:ascii="Consolas" w:eastAsia="Times New Roman" w:hAnsi="Consolas" w:cs="Times New Roman"/>
+          <w:color w:val="F8F8F2"/>
+          <w:sz w:val="21"/>
+          <w:szCs w:val="21"/>
+          <w:lang w:eastAsia="pt-BR"/>
+        </w:rPr>
+        <w:t xml:space="preserve"> </w:t>
+      </w:r>
+      <w:r>
+        <w:rPr>
+          <w:rFonts w:ascii="Consolas" w:eastAsia="Times New Roman" w:hAnsi="Consolas" w:cs="Times New Roman"/>
+          <w:color w:val="F92672"/>
+          <w:sz w:val="21"/>
+          <w:szCs w:val="21"/>
+          <w:lang w:eastAsia="pt-BR"/>
+        </w:rPr>
+        <w:t>=</w:t>
+      </w:r>
+      <w:r>
+        <w:rPr>
+          <w:rFonts w:ascii="Consolas" w:eastAsia="Times New Roman" w:hAnsi="Consolas" w:cs="Times New Roman"/>
+          <w:color w:val="F8F8F2"/>
+          <w:sz w:val="21"/>
+          <w:szCs w:val="21"/>
+          <w:lang w:eastAsia="pt-BR"/>
+        </w:rPr>
+        <w:t xml:space="preserve"> </w:t>
+      </w:r>
+      <w:proofErr w:type="gramStart"/>
+      <w:r>
+        <w:rPr>
+          <w:rFonts w:ascii="Consolas" w:eastAsia="Times New Roman" w:hAnsi="Consolas" w:cs="Times New Roman"/>
+          <w:color w:val="A6E22E"/>
+          <w:sz w:val="21"/>
+          <w:szCs w:val="21"/>
+          <w:lang w:eastAsia="pt-BR"/>
+        </w:rPr>
+        <w:t>require</w:t>
+      </w:r>
+      <w:r>
+        <w:rPr>
+          <w:rFonts w:ascii="Consolas" w:eastAsia="Times New Roman" w:hAnsi="Consolas" w:cs="Times New Roman"/>
+          <w:color w:val="F8F8F2"/>
+          <w:sz w:val="21"/>
+          <w:szCs w:val="21"/>
+          <w:lang w:eastAsia="pt-BR"/>
+        </w:rPr>
+        <w:t>(</w:t>
+      </w:r>
+      <w:proofErr w:type="gramEnd"/>
+      <w:r>
+        <w:rPr>
+          <w:rFonts w:ascii="Consolas" w:eastAsia="Times New Roman" w:hAnsi="Consolas" w:cs="Times New Roman"/>
+          <w:color w:val="E6DB74"/>
+          <w:sz w:val="21"/>
+          <w:szCs w:val="21"/>
+          <w:lang w:eastAsia="pt-BR"/>
+        </w:rPr>
+        <w:t>'../model/</w:t>
+      </w:r>
+      <w:proofErr w:type="spellStart"/>
+      <w:r>
+        <w:rPr>
+          <w:rFonts w:ascii="Consolas" w:eastAsia="Times New Roman" w:hAnsi="Consolas" w:cs="Times New Roman"/>
+          <w:color w:val="E6DB74"/>
+          <w:sz w:val="21"/>
+          <w:szCs w:val="21"/>
+          <w:lang w:eastAsia="pt-BR"/>
+        </w:rPr>
+        <w:t>article</w:t>
+      </w:r>
+      <w:proofErr w:type="spellEnd"/>
+      <w:r>
+        <w:rPr>
+          <w:rFonts w:ascii="Consolas" w:eastAsia="Times New Roman" w:hAnsi="Consolas" w:cs="Times New Roman"/>
+          <w:color w:val="E6DB74"/>
+          <w:sz w:val="21"/>
+          <w:szCs w:val="21"/>
+          <w:lang w:eastAsia="pt-BR"/>
+        </w:rPr>
+        <w:t>'</w:t>
+      </w:r>
+      <w:r>
+        <w:rPr>
+          <w:rFonts w:ascii="Consolas" w:eastAsia="Times New Roman" w:hAnsi="Consolas" w:cs="Times New Roman"/>
+          <w:color w:val="F8F8F2"/>
+          <w:sz w:val="21"/>
+          <w:szCs w:val="21"/>
+          <w:lang w:eastAsia="pt-BR"/>
+        </w:rPr>
+        <w:t>);</w:t>
+      </w:r>
+    </w:p>
+    <w:p>
+      <w:pPr>
+        <w:pStyle w:val="PargrafodaLista"/>
+        <w:numPr>
+          <w:ilvl w:val="0"/>
+          <w:numId w:val="3"/>
+        </w:numPr>
+        <w:shd w:val="clear" w:color="auto" w:fill="272822"/>
+        <w:spacing w:after="0" w:line="285" w:lineRule="atLeast"/>
+        <w:rPr>
+          <w:rFonts w:ascii="Consolas" w:eastAsia="Times New Roman" w:hAnsi="Consolas" w:cs="Times New Roman"/>
+          <w:color w:val="F8F8F2"/>
+          <w:sz w:val="21"/>
+          <w:szCs w:val="21"/>
+          <w:lang w:eastAsia="pt-BR"/>
+        </w:rPr>
+      </w:pPr>
+    </w:p>
+    <w:p>
+      <w:pPr>
+        <w:pStyle w:val="PargrafodaLista"/>
+        <w:numPr>
+          <w:ilvl w:val="0"/>
+          <w:numId w:val="3"/>
+        </w:numPr>
+        <w:shd w:val="clear" w:color="auto" w:fill="272822"/>
+        <w:spacing w:after="0" w:line="285" w:lineRule="atLeast"/>
+        <w:rPr>
+          <w:rFonts w:ascii="Consolas" w:eastAsia="Times New Roman" w:hAnsi="Consolas" w:cs="Times New Roman"/>
+          <w:color w:val="F8F8F2"/>
+          <w:sz w:val="21"/>
+          <w:szCs w:val="21"/>
+          <w:lang w:eastAsia="pt-BR"/>
+        </w:rPr>
+      </w:pPr>
+      <w:proofErr w:type="gramStart"/>
+      <w:r>
+        <w:rPr>
+          <w:rFonts w:ascii="Consolas" w:eastAsia="Times New Roman" w:hAnsi="Consolas" w:cs="Times New Roman"/>
+          <w:color w:val="A6E22E"/>
+          <w:sz w:val="21"/>
+          <w:szCs w:val="21"/>
+          <w:u w:val="single"/>
+          <w:lang w:eastAsia="pt-BR"/>
+        </w:rPr>
+        <w:t>mongoose</w:t>
+      </w:r>
+      <w:r>
+        <w:rPr>
+          <w:rFonts w:ascii="Consolas" w:eastAsia="Times New Roman" w:hAnsi="Consolas" w:cs="Times New Roman"/>
+          <w:color w:val="F8F8F2"/>
+          <w:sz w:val="21"/>
+          <w:szCs w:val="21"/>
+          <w:lang w:eastAsia="pt-BR"/>
+        </w:rPr>
+        <w:t>.</w:t>
+      </w:r>
+      <w:r>
+        <w:rPr>
+          <w:rFonts w:ascii="Consolas" w:eastAsia="Times New Roman" w:hAnsi="Consolas" w:cs="Times New Roman"/>
+          <w:color w:val="A6E22E"/>
+          <w:sz w:val="21"/>
+          <w:szCs w:val="21"/>
+          <w:lang w:eastAsia="pt-BR"/>
+        </w:rPr>
+        <w:t>connect</w:t>
+      </w:r>
+      <w:proofErr w:type="gramEnd"/>
+      <w:r>
+        <w:rPr>
+          <w:rFonts w:ascii="Consolas" w:eastAsia="Times New Roman" w:hAnsi="Consolas" w:cs="Times New Roman"/>
+          <w:color w:val="F8F8F2"/>
+          <w:sz w:val="21"/>
+          <w:szCs w:val="21"/>
+          <w:lang w:eastAsia="pt-BR"/>
+        </w:rPr>
+        <w:t>(</w:t>
+      </w:r>
+      <w:r>
+        <w:rPr>
+          <w:rFonts w:ascii="Consolas" w:eastAsia="Times New Roman" w:hAnsi="Consolas" w:cs="Times New Roman"/>
+          <w:color w:val="E6DB74"/>
+          <w:sz w:val="21"/>
+          <w:szCs w:val="21"/>
+          <w:lang w:eastAsia="pt-BR"/>
+        </w:rPr>
+        <w:t>"mongodb://localhost:27017/aprendendomongodb"</w:t>
+      </w:r>
+      <w:r>
+        <w:rPr>
+          <w:rFonts w:ascii="Consolas" w:eastAsia="Times New Roman" w:hAnsi="Consolas" w:cs="Times New Roman"/>
+          <w:color w:val="F8F8F2"/>
+          <w:sz w:val="21"/>
+          <w:szCs w:val="21"/>
+          <w:lang w:eastAsia="pt-BR"/>
+        </w:rPr>
+        <w:t xml:space="preserve">,{useNewUrlParser: </w:t>
+      </w:r>
+      <w:proofErr w:type="spellStart"/>
+      <w:r>
+        <w:rPr>
+          <w:rFonts w:ascii="Consolas" w:eastAsia="Times New Roman" w:hAnsi="Consolas" w:cs="Times New Roman"/>
+          <w:color w:val="AE81FF"/>
+          <w:sz w:val="21"/>
+          <w:szCs w:val="21"/>
+          <w:lang w:eastAsia="pt-BR"/>
+        </w:rPr>
+        <w:t>true</w:t>
+      </w:r>
+      <w:proofErr w:type="spellEnd"/>
+      <w:r>
+        <w:rPr>
+          <w:rFonts w:ascii="Consolas" w:eastAsia="Times New Roman" w:hAnsi="Consolas" w:cs="Times New Roman"/>
+          <w:color w:val="F8F8F2"/>
+          <w:sz w:val="21"/>
+          <w:szCs w:val="21"/>
+          <w:lang w:eastAsia="pt-BR"/>
+        </w:rPr>
+        <w:t>},{</w:t>
+      </w:r>
+      <w:proofErr w:type="spellStart"/>
+      <w:r>
+        <w:rPr>
+          <w:rFonts w:ascii="Consolas" w:eastAsia="Times New Roman" w:hAnsi="Consolas" w:cs="Times New Roman"/>
+          <w:color w:val="F8F8F2"/>
+          <w:sz w:val="21"/>
+          <w:szCs w:val="21"/>
+          <w:lang w:eastAsia="pt-BR"/>
+        </w:rPr>
+        <w:t>useUnifieldTopology:</w:t>
+      </w:r>
+      <w:r>
+        <w:rPr>
+          <w:rFonts w:ascii="Consolas" w:eastAsia="Times New Roman" w:hAnsi="Consolas" w:cs="Times New Roman"/>
+          <w:color w:val="AE81FF"/>
+          <w:sz w:val="21"/>
+          <w:szCs w:val="21"/>
+          <w:lang w:eastAsia="pt-BR"/>
+        </w:rPr>
+        <w:t>true</w:t>
+      </w:r>
+      <w:proofErr w:type="spellEnd"/>
+      <w:r>
+        <w:rPr>
+          <w:rFonts w:ascii="Consolas" w:eastAsia="Times New Roman" w:hAnsi="Consolas" w:cs="Times New Roman"/>
+          <w:color w:val="F8F8F2"/>
+          <w:sz w:val="21"/>
+          <w:szCs w:val="21"/>
+          <w:lang w:eastAsia="pt-BR"/>
+        </w:rPr>
+        <w:t>});</w:t>
+      </w:r>
+    </w:p>
+    <w:p>
+      <w:pPr>
+        <w:pStyle w:val="PargrafodaLista"/>
+        <w:numPr>
+          <w:ilvl w:val="0"/>
+          <w:numId w:val="3"/>
+        </w:numPr>
+      </w:pPr>
+    </w:p>
+    <w:p>
+      <w:pPr>
+        <w:pStyle w:val="PargrafodaLista"/>
+        <w:numPr>
+          <w:ilvl w:val="0"/>
+          <w:numId w:val="3"/>
+        </w:numPr>
+      </w:pPr>
+      <w:r>
+        <w:t>Temos também que preparar o model para serem utilizados</w:t>
+      </w:r>
+    </w:p>
+    <w:p>
+      <w:pPr>
+        <w:pStyle w:val="PargrafodaLista"/>
+        <w:numPr>
+          <w:ilvl w:val="0"/>
+          <w:numId w:val="3"/>
+        </w:numPr>
+      </w:pPr>
+      <w:r>
+        <w:t xml:space="preserve">Criamos uma constante </w:t>
+      </w:r>
+      <w:proofErr w:type="spellStart"/>
+      <w:r>
+        <w:t>Article</w:t>
+      </w:r>
+      <w:proofErr w:type="spellEnd"/>
+      <w:r>
+        <w:t xml:space="preserve"> que criará um model(‘tabela’) chamado </w:t>
+      </w:r>
+      <w:proofErr w:type="spellStart"/>
+      <w:r>
+        <w:t>Article</w:t>
+      </w:r>
+      <w:proofErr w:type="spellEnd"/>
+      <w:r>
+        <w:t xml:space="preserve">, utilizando o esquema montado no </w:t>
+      </w:r>
+      <w:proofErr w:type="spellStart"/>
+      <w:r>
+        <w:t>articleMode</w:t>
+      </w:r>
+      <w:proofErr w:type="spellEnd"/>
+      <w:r>
+        <w:t>.</w:t>
+      </w:r>
+    </w:p>
+    <w:p>
+      <w:pPr>
+        <w:pStyle w:val="PargrafodaLista"/>
+        <w:numPr>
+          <w:ilvl w:val="0"/>
+          <w:numId w:val="3"/>
+        </w:numPr>
+        <w:shd w:val="clear" w:color="auto" w:fill="272822"/>
+        <w:spacing w:after="0" w:line="285" w:lineRule="atLeast"/>
+        <w:rPr>
+          <w:rFonts w:ascii="Consolas" w:eastAsia="Times New Roman" w:hAnsi="Consolas" w:cs="Times New Roman"/>
+          <w:color w:val="F8F8F2"/>
+          <w:sz w:val="21"/>
+          <w:szCs w:val="21"/>
+          <w:lang w:eastAsia="pt-BR"/>
+        </w:rPr>
+      </w:pPr>
+      <w:proofErr w:type="spellStart"/>
+      <w:r>
+        <w:rPr>
+          <w:rFonts w:ascii="Consolas" w:eastAsia="Times New Roman" w:hAnsi="Consolas" w:cs="Times New Roman"/>
+          <w:i/>
+          <w:iCs/>
+          <w:color w:val="66D9EF"/>
+          <w:sz w:val="21"/>
+          <w:szCs w:val="21"/>
+          <w:lang w:eastAsia="pt-BR"/>
+        </w:rPr>
+        <w:t>const</w:t>
+      </w:r>
+      <w:proofErr w:type="spellEnd"/>
+      <w:r>
+        <w:rPr>
+          <w:rFonts w:ascii="Consolas" w:eastAsia="Times New Roman" w:hAnsi="Consolas" w:cs="Times New Roman"/>
+          <w:color w:val="F8F8F2"/>
+          <w:sz w:val="21"/>
+          <w:szCs w:val="21"/>
+          <w:lang w:eastAsia="pt-BR"/>
+        </w:rPr>
+        <w:t xml:space="preserve"> </w:t>
+      </w:r>
+      <w:proofErr w:type="spellStart"/>
+      <w:r>
+        <w:rPr>
+          <w:rFonts w:ascii="Consolas" w:eastAsia="Times New Roman" w:hAnsi="Consolas" w:cs="Times New Roman"/>
+          <w:color w:val="A6E22E"/>
+          <w:sz w:val="21"/>
+          <w:szCs w:val="21"/>
+          <w:u w:val="single"/>
+          <w:lang w:eastAsia="pt-BR"/>
+        </w:rPr>
+        <w:t>Article</w:t>
+      </w:r>
+      <w:proofErr w:type="spellEnd"/>
+      <w:r>
+        <w:rPr>
+          <w:rFonts w:ascii="Consolas" w:eastAsia="Times New Roman" w:hAnsi="Consolas" w:cs="Times New Roman"/>
+          <w:color w:val="F8F8F2"/>
+          <w:sz w:val="21"/>
+          <w:szCs w:val="21"/>
+          <w:lang w:eastAsia="pt-BR"/>
+        </w:rPr>
+        <w:t xml:space="preserve"> </w:t>
+      </w:r>
+      <w:r>
+        <w:rPr>
+          <w:rFonts w:ascii="Consolas" w:eastAsia="Times New Roman" w:hAnsi="Consolas" w:cs="Times New Roman"/>
+          <w:color w:val="F92672"/>
+          <w:sz w:val="21"/>
+          <w:szCs w:val="21"/>
+          <w:lang w:eastAsia="pt-BR"/>
+        </w:rPr>
+        <w:t>=</w:t>
+      </w:r>
+      <w:r>
+        <w:rPr>
+          <w:rFonts w:ascii="Consolas" w:eastAsia="Times New Roman" w:hAnsi="Consolas" w:cs="Times New Roman"/>
+          <w:color w:val="F8F8F2"/>
+          <w:sz w:val="21"/>
+          <w:szCs w:val="21"/>
+          <w:lang w:eastAsia="pt-BR"/>
+        </w:rPr>
+        <w:t xml:space="preserve"> </w:t>
+      </w:r>
+      <w:proofErr w:type="spellStart"/>
+      <w:proofErr w:type="gramStart"/>
+      <w:r>
+        <w:rPr>
+          <w:rFonts w:ascii="Consolas" w:eastAsia="Times New Roman" w:hAnsi="Consolas" w:cs="Times New Roman"/>
+          <w:color w:val="A6E22E"/>
+          <w:sz w:val="21"/>
+          <w:szCs w:val="21"/>
+          <w:u w:val="single"/>
+          <w:lang w:eastAsia="pt-BR"/>
+        </w:rPr>
+        <w:t>mongoose</w:t>
+      </w:r>
+      <w:r>
+        <w:rPr>
+          <w:rFonts w:ascii="Consolas" w:eastAsia="Times New Roman" w:hAnsi="Consolas" w:cs="Times New Roman"/>
+          <w:color w:val="F8F8F2"/>
+          <w:sz w:val="21"/>
+          <w:szCs w:val="21"/>
+          <w:lang w:eastAsia="pt-BR"/>
+        </w:rPr>
+        <w:t>.</w:t>
+      </w:r>
+      <w:r>
+        <w:rPr>
+          <w:rFonts w:ascii="Consolas" w:eastAsia="Times New Roman" w:hAnsi="Consolas" w:cs="Times New Roman"/>
+          <w:color w:val="A6E22E"/>
+          <w:sz w:val="21"/>
+          <w:szCs w:val="21"/>
+          <w:lang w:eastAsia="pt-BR"/>
+        </w:rPr>
+        <w:t>model</w:t>
+      </w:r>
+      <w:proofErr w:type="spellEnd"/>
+      <w:proofErr w:type="gramEnd"/>
+      <w:r>
+        <w:rPr>
+          <w:rFonts w:ascii="Consolas" w:eastAsia="Times New Roman" w:hAnsi="Consolas" w:cs="Times New Roman"/>
+          <w:color w:val="F8F8F2"/>
+          <w:sz w:val="21"/>
+          <w:szCs w:val="21"/>
+          <w:lang w:eastAsia="pt-BR"/>
+        </w:rPr>
+        <w:t>(</w:t>
+      </w:r>
+      <w:r>
+        <w:rPr>
+          <w:rFonts w:ascii="Consolas" w:eastAsia="Times New Roman" w:hAnsi="Consolas" w:cs="Times New Roman"/>
+          <w:color w:val="E6DB74"/>
+          <w:sz w:val="21"/>
+          <w:szCs w:val="21"/>
+          <w:lang w:eastAsia="pt-BR"/>
+        </w:rPr>
+        <w:t>'</w:t>
+      </w:r>
+      <w:proofErr w:type="spellStart"/>
+      <w:r>
+        <w:rPr>
+          <w:rFonts w:ascii="Consolas" w:eastAsia="Times New Roman" w:hAnsi="Consolas" w:cs="Times New Roman"/>
+          <w:color w:val="E6DB74"/>
+          <w:sz w:val="21"/>
+          <w:szCs w:val="21"/>
+          <w:lang w:eastAsia="pt-BR"/>
+        </w:rPr>
+        <w:t>Article</w:t>
+      </w:r>
+      <w:proofErr w:type="spellEnd"/>
+      <w:r>
+        <w:rPr>
+          <w:rFonts w:ascii="Consolas" w:eastAsia="Times New Roman" w:hAnsi="Consolas" w:cs="Times New Roman"/>
+          <w:color w:val="E6DB74"/>
+          <w:sz w:val="21"/>
+          <w:szCs w:val="21"/>
+          <w:lang w:eastAsia="pt-BR"/>
+        </w:rPr>
+        <w:t>'</w:t>
+      </w:r>
+      <w:r>
+        <w:rPr>
+          <w:rFonts w:ascii="Consolas" w:eastAsia="Times New Roman" w:hAnsi="Consolas" w:cs="Times New Roman"/>
+          <w:color w:val="F8F8F2"/>
+          <w:sz w:val="21"/>
+          <w:szCs w:val="21"/>
+          <w:lang w:eastAsia="pt-BR"/>
+        </w:rPr>
+        <w:t>,</w:t>
+      </w:r>
+      <w:proofErr w:type="spellStart"/>
+      <w:r>
+        <w:rPr>
+          <w:rFonts w:ascii="Consolas" w:eastAsia="Times New Roman" w:hAnsi="Consolas" w:cs="Times New Roman"/>
+          <w:color w:val="F8F8F2"/>
+          <w:sz w:val="21"/>
+          <w:szCs w:val="21"/>
+          <w:lang w:eastAsia="pt-BR"/>
+        </w:rPr>
+        <w:t>articleModel</w:t>
+      </w:r>
+      <w:proofErr w:type="spellEnd"/>
+      <w:r>
+        <w:rPr>
+          <w:rFonts w:ascii="Consolas" w:eastAsia="Times New Roman" w:hAnsi="Consolas" w:cs="Times New Roman"/>
+          <w:color w:val="F8F8F2"/>
+          <w:sz w:val="21"/>
+          <w:szCs w:val="21"/>
+          <w:lang w:eastAsia="pt-BR"/>
+        </w:rPr>
+        <w:t>);</w:t>
+      </w:r>
+    </w:p>
+    <w:p>
+      <w:pPr>
+        <w:pStyle w:val="PargrafodaLista"/>
+        <w:numPr>
+          <w:ilvl w:val="0"/>
+          <w:numId w:val="3"/>
+        </w:numPr>
+      </w:pPr>
+      <w:r>
+        <w:t>c</w:t>
+      </w:r>
+    </w:p>
+    <w:p>
+      <w:pPr>
+        <w:pStyle w:val="PargrafodaLista"/>
+      </w:pPr>
+    </w:p>
+    <w:p>
+      <w:pPr>
+        <w:pStyle w:val="PargrafodaLista"/>
+        <w:rPr>
+          <w:b/>
+          <w:bCs/>
+          <w:sz w:val="28"/>
+          <w:szCs w:val="28"/>
+        </w:rPr>
+      </w:pPr>
+      <w:r>
+        <w:rPr>
+          <w:b/>
+          <w:bCs/>
+          <w:sz w:val="28"/>
+          <w:szCs w:val="28"/>
+        </w:rPr>
+        <w:t>INSERINDO UM ARTIGO</w:t>
+      </w:r>
+    </w:p>
+    <w:p>
+      <w:pPr>
+        <w:pStyle w:val="PargrafodaLista"/>
+        <w:numPr>
+          <w:ilvl w:val="0"/>
+          <w:numId w:val="3"/>
+        </w:numPr>
+      </w:pPr>
+      <w:r>
+        <w:t xml:space="preserve">Criamos uma variável artigo que irá receber uma </w:t>
+      </w:r>
+      <w:proofErr w:type="spellStart"/>
+      <w:r>
+        <w:t>instânica</w:t>
+      </w:r>
+      <w:proofErr w:type="spellEnd"/>
+      <w:r>
+        <w:t xml:space="preserve"> da tabela </w:t>
+      </w:r>
+      <w:proofErr w:type="spellStart"/>
+      <w:r>
+        <w:t>Article</w:t>
+      </w:r>
+      <w:proofErr w:type="spellEnd"/>
+      <w:r>
+        <w:t xml:space="preserve"> e será passado para os parâmetros os dados do primeiro artigo.</w:t>
+      </w:r>
+    </w:p>
+    <w:p>
+      <w:pPr>
+        <w:pStyle w:val="PargrafodaLista"/>
+        <w:numPr>
+          <w:ilvl w:val="0"/>
+          <w:numId w:val="3"/>
+        </w:numPr>
+        <w:shd w:val="clear" w:color="auto" w:fill="272822"/>
+        <w:spacing w:after="0" w:line="285" w:lineRule="atLeast"/>
+        <w:rPr>
+          <w:rFonts w:ascii="Consolas" w:eastAsia="Times New Roman" w:hAnsi="Consolas" w:cs="Times New Roman"/>
+          <w:color w:val="F8F8F2"/>
+          <w:sz w:val="21"/>
+          <w:szCs w:val="21"/>
+          <w:lang w:eastAsia="pt-BR"/>
+        </w:rPr>
+      </w:pPr>
+      <w:r>
+        <w:rPr>
+          <w:rFonts w:ascii="Consolas" w:eastAsia="Times New Roman" w:hAnsi="Consolas" w:cs="Times New Roman"/>
+          <w:color w:val="88846F"/>
+          <w:sz w:val="21"/>
+          <w:szCs w:val="21"/>
+          <w:lang w:eastAsia="pt-BR"/>
+        </w:rPr>
+        <w:t>//criando o primeiro artigo</w:t>
+      </w:r>
+    </w:p>
+    <w:p>
+      <w:pPr>
+        <w:pStyle w:val="PargrafodaLista"/>
+        <w:numPr>
+          <w:ilvl w:val="0"/>
+          <w:numId w:val="3"/>
+        </w:numPr>
+        <w:shd w:val="clear" w:color="auto" w:fill="272822"/>
+        <w:spacing w:after="0" w:line="285" w:lineRule="atLeast"/>
+        <w:rPr>
+          <w:rFonts w:ascii="Consolas" w:eastAsia="Times New Roman" w:hAnsi="Consolas" w:cs="Times New Roman"/>
+          <w:color w:val="F8F8F2"/>
+          <w:sz w:val="21"/>
+          <w:szCs w:val="21"/>
+          <w:lang w:eastAsia="pt-BR"/>
+        </w:rPr>
+      </w:pPr>
+      <w:proofErr w:type="spellStart"/>
+      <w:r>
+        <w:rPr>
+          <w:rFonts w:ascii="Consolas" w:eastAsia="Times New Roman" w:hAnsi="Consolas" w:cs="Times New Roman"/>
+          <w:i/>
+          <w:iCs/>
+          <w:color w:val="66D9EF"/>
+          <w:sz w:val="21"/>
+          <w:szCs w:val="21"/>
+          <w:lang w:eastAsia="pt-BR"/>
+        </w:rPr>
+        <w:t>const</w:t>
+      </w:r>
+      <w:proofErr w:type="spellEnd"/>
+      <w:r>
+        <w:rPr>
+          <w:rFonts w:ascii="Consolas" w:eastAsia="Times New Roman" w:hAnsi="Consolas" w:cs="Times New Roman"/>
+          <w:color w:val="F8F8F2"/>
+          <w:sz w:val="21"/>
+          <w:szCs w:val="21"/>
+          <w:lang w:eastAsia="pt-BR"/>
+        </w:rPr>
+        <w:t xml:space="preserve"> artigo </w:t>
+      </w:r>
+      <w:r>
+        <w:rPr>
+          <w:rFonts w:ascii="Consolas" w:eastAsia="Times New Roman" w:hAnsi="Consolas" w:cs="Times New Roman"/>
+          <w:color w:val="F92672"/>
+          <w:sz w:val="21"/>
+          <w:szCs w:val="21"/>
+          <w:lang w:eastAsia="pt-BR"/>
+        </w:rPr>
+        <w:t>=</w:t>
+      </w:r>
+      <w:r>
+        <w:rPr>
+          <w:rFonts w:ascii="Consolas" w:eastAsia="Times New Roman" w:hAnsi="Consolas" w:cs="Times New Roman"/>
+          <w:color w:val="F8F8F2"/>
+          <w:sz w:val="21"/>
+          <w:szCs w:val="21"/>
+          <w:lang w:eastAsia="pt-BR"/>
+        </w:rPr>
+        <w:t xml:space="preserve"> </w:t>
+      </w:r>
+      <w:r>
+        <w:rPr>
+          <w:rFonts w:ascii="Consolas" w:eastAsia="Times New Roman" w:hAnsi="Consolas" w:cs="Times New Roman"/>
+          <w:color w:val="F92672"/>
+          <w:sz w:val="21"/>
+          <w:szCs w:val="21"/>
+          <w:lang w:eastAsia="pt-BR"/>
+        </w:rPr>
+        <w:t>new</w:t>
+      </w:r>
+      <w:r>
+        <w:rPr>
+          <w:rFonts w:ascii="Consolas" w:eastAsia="Times New Roman" w:hAnsi="Consolas" w:cs="Times New Roman"/>
+          <w:color w:val="F8F8F2"/>
+          <w:sz w:val="21"/>
+          <w:szCs w:val="21"/>
+          <w:lang w:eastAsia="pt-BR"/>
+        </w:rPr>
+        <w:t xml:space="preserve"> </w:t>
+      </w:r>
+      <w:proofErr w:type="spellStart"/>
+      <w:proofErr w:type="gramStart"/>
+      <w:r>
+        <w:rPr>
+          <w:rFonts w:ascii="Consolas" w:eastAsia="Times New Roman" w:hAnsi="Consolas" w:cs="Times New Roman"/>
+          <w:color w:val="A6E22E"/>
+          <w:sz w:val="21"/>
+          <w:szCs w:val="21"/>
+          <w:u w:val="single"/>
+          <w:lang w:eastAsia="pt-BR"/>
+        </w:rPr>
+        <w:t>Article</w:t>
+      </w:r>
+      <w:proofErr w:type="spellEnd"/>
+      <w:r>
+        <w:rPr>
+          <w:rFonts w:ascii="Consolas" w:eastAsia="Times New Roman" w:hAnsi="Consolas" w:cs="Times New Roman"/>
+          <w:color w:val="F8F8F2"/>
+          <w:sz w:val="21"/>
+          <w:szCs w:val="21"/>
+          <w:lang w:eastAsia="pt-BR"/>
+        </w:rPr>
+        <w:t>(</w:t>
+      </w:r>
+      <w:proofErr w:type="gramEnd"/>
+      <w:r>
+        <w:rPr>
+          <w:rFonts w:ascii="Consolas" w:eastAsia="Times New Roman" w:hAnsi="Consolas" w:cs="Times New Roman"/>
+          <w:color w:val="F8F8F2"/>
+          <w:sz w:val="21"/>
+          <w:szCs w:val="21"/>
+          <w:lang w:eastAsia="pt-BR"/>
+        </w:rPr>
+        <w:t>{</w:t>
+      </w:r>
+      <w:proofErr w:type="spellStart"/>
+      <w:r>
+        <w:rPr>
+          <w:rFonts w:ascii="Consolas" w:eastAsia="Times New Roman" w:hAnsi="Consolas" w:cs="Times New Roman"/>
+          <w:color w:val="F8F8F2"/>
+          <w:sz w:val="21"/>
+          <w:szCs w:val="21"/>
+          <w:lang w:eastAsia="pt-BR"/>
+        </w:rPr>
+        <w:t>title</w:t>
+      </w:r>
+      <w:proofErr w:type="spellEnd"/>
+      <w:r>
+        <w:rPr>
+          <w:rFonts w:ascii="Consolas" w:eastAsia="Times New Roman" w:hAnsi="Consolas" w:cs="Times New Roman"/>
+          <w:color w:val="F8F8F2"/>
+          <w:sz w:val="21"/>
+          <w:szCs w:val="21"/>
+          <w:lang w:eastAsia="pt-BR"/>
+        </w:rPr>
+        <w:t xml:space="preserve">: </w:t>
+      </w:r>
+      <w:r>
+        <w:rPr>
+          <w:rFonts w:ascii="Consolas" w:eastAsia="Times New Roman" w:hAnsi="Consolas" w:cs="Times New Roman"/>
+          <w:color w:val="E6DB74"/>
+          <w:sz w:val="21"/>
+          <w:szCs w:val="21"/>
+          <w:lang w:eastAsia="pt-BR"/>
+        </w:rPr>
+        <w:t>"Primeiro Artigo"</w:t>
+      </w:r>
+      <w:r>
+        <w:rPr>
+          <w:rFonts w:ascii="Consolas" w:eastAsia="Times New Roman" w:hAnsi="Consolas" w:cs="Times New Roman"/>
+          <w:color w:val="F8F8F2"/>
+          <w:sz w:val="21"/>
+          <w:szCs w:val="21"/>
+          <w:lang w:eastAsia="pt-BR"/>
+        </w:rPr>
+        <w:t xml:space="preserve">, </w:t>
+      </w:r>
+      <w:proofErr w:type="spellStart"/>
+      <w:r>
+        <w:rPr>
+          <w:rFonts w:ascii="Consolas" w:eastAsia="Times New Roman" w:hAnsi="Consolas" w:cs="Times New Roman"/>
+          <w:color w:val="F8F8F2"/>
+          <w:sz w:val="21"/>
+          <w:szCs w:val="21"/>
+          <w:lang w:eastAsia="pt-BR"/>
+        </w:rPr>
+        <w:t>author</w:t>
+      </w:r>
+      <w:proofErr w:type="spellEnd"/>
+      <w:r>
+        <w:rPr>
+          <w:rFonts w:ascii="Consolas" w:eastAsia="Times New Roman" w:hAnsi="Consolas" w:cs="Times New Roman"/>
+          <w:color w:val="F8F8F2"/>
+          <w:sz w:val="21"/>
+          <w:szCs w:val="21"/>
+          <w:lang w:eastAsia="pt-BR"/>
+        </w:rPr>
+        <w:t xml:space="preserve">: </w:t>
+      </w:r>
+      <w:r>
+        <w:rPr>
+          <w:rFonts w:ascii="Consolas" w:eastAsia="Times New Roman" w:hAnsi="Consolas" w:cs="Times New Roman"/>
+          <w:color w:val="E6DB74"/>
+          <w:sz w:val="21"/>
+          <w:szCs w:val="21"/>
+          <w:lang w:eastAsia="pt-BR"/>
+        </w:rPr>
+        <w:t>"Eu mesmo"</w:t>
+      </w:r>
+      <w:r>
+        <w:rPr>
+          <w:rFonts w:ascii="Consolas" w:eastAsia="Times New Roman" w:hAnsi="Consolas" w:cs="Times New Roman"/>
+          <w:color w:val="F8F8F2"/>
+          <w:sz w:val="21"/>
+          <w:szCs w:val="21"/>
+          <w:lang w:eastAsia="pt-BR"/>
+        </w:rPr>
+        <w:t xml:space="preserve">, </w:t>
+      </w:r>
+      <w:proofErr w:type="spellStart"/>
+      <w:r>
+        <w:rPr>
+          <w:rFonts w:ascii="Consolas" w:eastAsia="Times New Roman" w:hAnsi="Consolas" w:cs="Times New Roman"/>
+          <w:color w:val="F8F8F2"/>
+          <w:sz w:val="21"/>
+          <w:szCs w:val="21"/>
+          <w:lang w:eastAsia="pt-BR"/>
+        </w:rPr>
+        <w:t>body:</w:t>
+      </w:r>
+      <w:r>
+        <w:rPr>
+          <w:rFonts w:ascii="Consolas" w:eastAsia="Times New Roman" w:hAnsi="Consolas" w:cs="Times New Roman"/>
+          <w:color w:val="E6DB74"/>
+          <w:sz w:val="21"/>
+          <w:szCs w:val="21"/>
+          <w:lang w:eastAsia="pt-BR"/>
+        </w:rPr>
+        <w:t>"Não</w:t>
+      </w:r>
+      <w:proofErr w:type="spellEnd"/>
+      <w:r>
+        <w:rPr>
+          <w:rFonts w:ascii="Consolas" w:eastAsia="Times New Roman" w:hAnsi="Consolas" w:cs="Times New Roman"/>
+          <w:color w:val="E6DB74"/>
+          <w:sz w:val="21"/>
+          <w:szCs w:val="21"/>
+          <w:lang w:eastAsia="pt-BR"/>
+        </w:rPr>
+        <w:t xml:space="preserve"> sei mais..."</w:t>
+      </w:r>
+      <w:r>
+        <w:rPr>
+          <w:rFonts w:ascii="Consolas" w:eastAsia="Times New Roman" w:hAnsi="Consolas" w:cs="Times New Roman"/>
+          <w:color w:val="F8F8F2"/>
+          <w:sz w:val="21"/>
+          <w:szCs w:val="21"/>
+          <w:lang w:eastAsia="pt-BR"/>
+        </w:rPr>
+        <w:t>});</w:t>
+      </w:r>
+    </w:p>
+    <w:p>
+      <w:pPr>
+        <w:pStyle w:val="PargrafodaLista"/>
+        <w:numPr>
+          <w:ilvl w:val="0"/>
+          <w:numId w:val="3"/>
+        </w:numPr>
+        <w:shd w:val="clear" w:color="auto" w:fill="272822"/>
+        <w:spacing w:after="0" w:line="285" w:lineRule="atLeast"/>
+        <w:rPr>
+          <w:rFonts w:ascii="Consolas" w:eastAsia="Times New Roman" w:hAnsi="Consolas" w:cs="Times New Roman"/>
+          <w:color w:val="F8F8F2"/>
+          <w:sz w:val="21"/>
+          <w:szCs w:val="21"/>
+          <w:lang w:eastAsia="pt-BR"/>
+        </w:rPr>
+      </w:pPr>
+    </w:p>
+    <w:p>
+      <w:pPr>
+        <w:pStyle w:val="PargrafodaLista"/>
+        <w:numPr>
+          <w:ilvl w:val="0"/>
+          <w:numId w:val="3"/>
+        </w:numPr>
+        <w:shd w:val="clear" w:color="auto" w:fill="272822"/>
+        <w:spacing w:after="0" w:line="285" w:lineRule="atLeast"/>
+        <w:rPr>
+          <w:rFonts w:ascii="Consolas" w:eastAsia="Times New Roman" w:hAnsi="Consolas" w:cs="Times New Roman"/>
+          <w:color w:val="F8F8F2"/>
+          <w:sz w:val="21"/>
+          <w:szCs w:val="21"/>
+          <w:lang w:eastAsia="pt-BR"/>
+        </w:rPr>
+      </w:pPr>
+      <w:r>
+        <w:rPr>
+          <w:rFonts w:ascii="Consolas" w:eastAsia="Times New Roman" w:hAnsi="Consolas" w:cs="Times New Roman"/>
+          <w:color w:val="88846F"/>
+          <w:sz w:val="21"/>
+          <w:szCs w:val="21"/>
+          <w:lang w:eastAsia="pt-BR"/>
+        </w:rPr>
+        <w:t>//salvando o primeiro artigo no banco de dados.</w:t>
+      </w:r>
+    </w:p>
+    <w:p>
+      <w:pPr>
+        <w:pStyle w:val="PargrafodaLista"/>
+        <w:numPr>
+          <w:ilvl w:val="0"/>
+          <w:numId w:val="3"/>
+        </w:numPr>
+        <w:shd w:val="clear" w:color="auto" w:fill="272822"/>
+        <w:spacing w:after="0" w:line="285" w:lineRule="atLeast"/>
+        <w:rPr>
+          <w:rFonts w:ascii="Consolas" w:eastAsia="Times New Roman" w:hAnsi="Consolas" w:cs="Times New Roman"/>
+          <w:color w:val="F8F8F2"/>
+          <w:sz w:val="21"/>
+          <w:szCs w:val="21"/>
+          <w:lang w:eastAsia="pt-BR"/>
+        </w:rPr>
+      </w:pPr>
+      <w:proofErr w:type="spellStart"/>
+      <w:proofErr w:type="gramStart"/>
+      <w:r>
+        <w:rPr>
+          <w:rFonts w:ascii="Consolas" w:eastAsia="Times New Roman" w:hAnsi="Consolas" w:cs="Times New Roman"/>
+          <w:color w:val="F8F8F2"/>
+          <w:sz w:val="21"/>
+          <w:szCs w:val="21"/>
+          <w:lang w:eastAsia="pt-BR"/>
+        </w:rPr>
+        <w:t>artigo.</w:t>
+      </w:r>
+      <w:r>
+        <w:rPr>
+          <w:rFonts w:ascii="Consolas" w:eastAsia="Times New Roman" w:hAnsi="Consolas" w:cs="Times New Roman"/>
+          <w:color w:val="A6E22E"/>
+          <w:sz w:val="21"/>
+          <w:szCs w:val="21"/>
+          <w:lang w:eastAsia="pt-BR"/>
+        </w:rPr>
+        <w:t>save</w:t>
+      </w:r>
+      <w:proofErr w:type="spellEnd"/>
+      <w:proofErr w:type="gramEnd"/>
+      <w:r>
+        <w:rPr>
+          <w:rFonts w:ascii="Consolas" w:eastAsia="Times New Roman" w:hAnsi="Consolas" w:cs="Times New Roman"/>
+          <w:color w:val="F8F8F2"/>
+          <w:sz w:val="21"/>
+          <w:szCs w:val="21"/>
+          <w:lang w:eastAsia="pt-BR"/>
+        </w:rPr>
+        <w:t>().</w:t>
+      </w:r>
+      <w:proofErr w:type="spellStart"/>
+      <w:r>
+        <w:rPr>
+          <w:rFonts w:ascii="Consolas" w:eastAsia="Times New Roman" w:hAnsi="Consolas" w:cs="Times New Roman"/>
+          <w:color w:val="A6E22E"/>
+          <w:sz w:val="21"/>
+          <w:szCs w:val="21"/>
+          <w:lang w:eastAsia="pt-BR"/>
+        </w:rPr>
+        <w:t>then</w:t>
+      </w:r>
+      <w:proofErr w:type="spellEnd"/>
+      <w:r>
+        <w:rPr>
+          <w:rFonts w:ascii="Consolas" w:eastAsia="Times New Roman" w:hAnsi="Consolas" w:cs="Times New Roman"/>
+          <w:color w:val="F8F8F2"/>
+          <w:sz w:val="21"/>
+          <w:szCs w:val="21"/>
+          <w:lang w:eastAsia="pt-BR"/>
+        </w:rPr>
+        <w:t>(()</w:t>
+      </w:r>
+      <w:r>
+        <w:rPr>
+          <w:rFonts w:ascii="Consolas" w:eastAsia="Times New Roman" w:hAnsi="Consolas" w:cs="Times New Roman"/>
+          <w:i/>
+          <w:iCs/>
+          <w:color w:val="66D9EF"/>
+          <w:sz w:val="21"/>
+          <w:szCs w:val="21"/>
+          <w:lang w:eastAsia="pt-BR"/>
+        </w:rPr>
+        <w:t>=&gt;</w:t>
+      </w:r>
+      <w:r>
+        <w:rPr>
+          <w:rFonts w:ascii="Consolas" w:eastAsia="Times New Roman" w:hAnsi="Consolas" w:cs="Times New Roman"/>
+          <w:color w:val="F8F8F2"/>
+          <w:sz w:val="21"/>
+          <w:szCs w:val="21"/>
+          <w:lang w:eastAsia="pt-BR"/>
+        </w:rPr>
+        <w:t>{</w:t>
+      </w:r>
+    </w:p>
+    <w:p>
+      <w:pPr>
+        <w:pStyle w:val="PargrafodaLista"/>
+        <w:numPr>
+          <w:ilvl w:val="0"/>
+          <w:numId w:val="3"/>
+        </w:numPr>
+        <w:shd w:val="clear" w:color="auto" w:fill="272822"/>
+        <w:spacing w:after="0" w:line="285" w:lineRule="atLeast"/>
+        <w:rPr>
+          <w:rFonts w:ascii="Consolas" w:eastAsia="Times New Roman" w:hAnsi="Consolas" w:cs="Times New Roman"/>
+          <w:color w:val="F8F8F2"/>
+          <w:sz w:val="21"/>
+          <w:szCs w:val="21"/>
+          <w:lang w:eastAsia="pt-BR"/>
+        </w:rPr>
+      </w:pPr>
+      <w:r>
+        <w:rPr>
+          <w:rFonts w:ascii="Consolas" w:eastAsia="Times New Roman" w:hAnsi="Consolas" w:cs="Times New Roman"/>
+          <w:color w:val="F8F8F2"/>
+          <w:sz w:val="21"/>
+          <w:szCs w:val="21"/>
+          <w:lang w:eastAsia="pt-BR"/>
+        </w:rPr>
+        <w:t xml:space="preserve">    </w:t>
+      </w:r>
+      <w:proofErr w:type="gramStart"/>
+      <w:r>
+        <w:rPr>
+          <w:rFonts w:ascii="Consolas" w:eastAsia="Times New Roman" w:hAnsi="Consolas" w:cs="Times New Roman"/>
+          <w:color w:val="F8F8F2"/>
+          <w:sz w:val="21"/>
+          <w:szCs w:val="21"/>
+          <w:lang w:eastAsia="pt-BR"/>
+        </w:rPr>
+        <w:t>console.</w:t>
+      </w:r>
+      <w:r>
+        <w:rPr>
+          <w:rFonts w:ascii="Consolas" w:eastAsia="Times New Roman" w:hAnsi="Consolas" w:cs="Times New Roman"/>
+          <w:color w:val="A6E22E"/>
+          <w:sz w:val="21"/>
+          <w:szCs w:val="21"/>
+          <w:lang w:eastAsia="pt-BR"/>
+        </w:rPr>
+        <w:t>log</w:t>
+      </w:r>
+      <w:r>
+        <w:rPr>
+          <w:rFonts w:ascii="Consolas" w:eastAsia="Times New Roman" w:hAnsi="Consolas" w:cs="Times New Roman"/>
+          <w:color w:val="F8F8F2"/>
+          <w:sz w:val="21"/>
+          <w:szCs w:val="21"/>
+          <w:lang w:eastAsia="pt-BR"/>
+        </w:rPr>
+        <w:t>(</w:t>
+      </w:r>
+      <w:proofErr w:type="gramEnd"/>
+      <w:r>
+        <w:rPr>
+          <w:rFonts w:ascii="Consolas" w:eastAsia="Times New Roman" w:hAnsi="Consolas" w:cs="Times New Roman"/>
+          <w:color w:val="E6DB74"/>
+          <w:sz w:val="21"/>
+          <w:szCs w:val="21"/>
+          <w:lang w:eastAsia="pt-BR"/>
+        </w:rPr>
+        <w:t>"Artigo salvo"</w:t>
+      </w:r>
+      <w:r>
+        <w:rPr>
+          <w:rFonts w:ascii="Consolas" w:eastAsia="Times New Roman" w:hAnsi="Consolas" w:cs="Times New Roman"/>
+          <w:color w:val="F8F8F2"/>
+          <w:sz w:val="21"/>
+          <w:szCs w:val="21"/>
+          <w:lang w:eastAsia="pt-BR"/>
+        </w:rPr>
+        <w:t>);</w:t>
+      </w:r>
+    </w:p>
+    <w:p>
+      <w:pPr>
+        <w:pStyle w:val="PargrafodaLista"/>
+        <w:numPr>
+          <w:ilvl w:val="0"/>
+          <w:numId w:val="3"/>
+        </w:numPr>
+        <w:shd w:val="clear" w:color="auto" w:fill="272822"/>
+        <w:spacing w:after="0" w:line="285" w:lineRule="atLeast"/>
+        <w:rPr>
+          <w:rFonts w:ascii="Consolas" w:eastAsia="Times New Roman" w:hAnsi="Consolas" w:cs="Times New Roman"/>
+          <w:color w:val="F8F8F2"/>
+          <w:sz w:val="21"/>
+          <w:szCs w:val="21"/>
+          <w:lang w:eastAsia="pt-BR"/>
+        </w:rPr>
+      </w:pPr>
+      <w:r>
+        <w:rPr>
+          <w:rFonts w:ascii="Consolas" w:eastAsia="Times New Roman" w:hAnsi="Consolas" w:cs="Times New Roman"/>
+          <w:color w:val="F8F8F2"/>
+          <w:sz w:val="21"/>
+          <w:szCs w:val="21"/>
+          <w:lang w:eastAsia="pt-BR"/>
+        </w:rPr>
+        <w:t>}</w:t>
+      </w:r>
+      <w:proofErr w:type="gramStart"/>
+      <w:r>
+        <w:rPr>
+          <w:rFonts w:ascii="Consolas" w:eastAsia="Times New Roman" w:hAnsi="Consolas" w:cs="Times New Roman"/>
+          <w:color w:val="F8F8F2"/>
+          <w:sz w:val="21"/>
+          <w:szCs w:val="21"/>
+          <w:lang w:eastAsia="pt-BR"/>
+        </w:rPr>
+        <w:t>).</w:t>
+      </w:r>
+      <w:r>
+        <w:rPr>
+          <w:rFonts w:ascii="Consolas" w:eastAsia="Times New Roman" w:hAnsi="Consolas" w:cs="Times New Roman"/>
+          <w:color w:val="A6E22E"/>
+          <w:sz w:val="21"/>
+          <w:szCs w:val="21"/>
+          <w:lang w:eastAsia="pt-BR"/>
+        </w:rPr>
+        <w:t>catch</w:t>
+      </w:r>
+      <w:proofErr w:type="gramEnd"/>
+      <w:r>
+        <w:rPr>
+          <w:rFonts w:ascii="Consolas" w:eastAsia="Times New Roman" w:hAnsi="Consolas" w:cs="Times New Roman"/>
+          <w:color w:val="F8F8F2"/>
+          <w:sz w:val="21"/>
+          <w:szCs w:val="21"/>
+          <w:lang w:eastAsia="pt-BR"/>
+        </w:rPr>
+        <w:t>(</w:t>
+      </w:r>
+      <w:proofErr w:type="spellStart"/>
+      <w:r>
+        <w:rPr>
+          <w:rFonts w:ascii="Consolas" w:eastAsia="Times New Roman" w:hAnsi="Consolas" w:cs="Times New Roman"/>
+          <w:i/>
+          <w:iCs/>
+          <w:color w:val="FD971F"/>
+          <w:sz w:val="21"/>
+          <w:szCs w:val="21"/>
+          <w:lang w:eastAsia="pt-BR"/>
+        </w:rPr>
+        <w:t>err</w:t>
+      </w:r>
+      <w:proofErr w:type="spellEnd"/>
+      <w:r>
+        <w:rPr>
+          <w:rFonts w:ascii="Consolas" w:eastAsia="Times New Roman" w:hAnsi="Consolas" w:cs="Times New Roman"/>
+          <w:color w:val="F8F8F2"/>
+          <w:sz w:val="21"/>
+          <w:szCs w:val="21"/>
+          <w:lang w:eastAsia="pt-BR"/>
+        </w:rPr>
+        <w:t xml:space="preserve"> </w:t>
+      </w:r>
+      <w:r>
+        <w:rPr>
+          <w:rFonts w:ascii="Consolas" w:eastAsia="Times New Roman" w:hAnsi="Consolas" w:cs="Times New Roman"/>
+          <w:i/>
+          <w:iCs/>
+          <w:color w:val="66D9EF"/>
+          <w:sz w:val="21"/>
+          <w:szCs w:val="21"/>
+          <w:lang w:eastAsia="pt-BR"/>
+        </w:rPr>
+        <w:t>=&gt;</w:t>
+      </w:r>
+      <w:r>
+        <w:rPr>
+          <w:rFonts w:ascii="Consolas" w:eastAsia="Times New Roman" w:hAnsi="Consolas" w:cs="Times New Roman"/>
+          <w:color w:val="F8F8F2"/>
+          <w:sz w:val="21"/>
+          <w:szCs w:val="21"/>
+          <w:lang w:eastAsia="pt-BR"/>
+        </w:rPr>
+        <w:t>{</w:t>
+      </w:r>
+    </w:p>
+    <w:p>
+      <w:pPr>
+        <w:pStyle w:val="PargrafodaLista"/>
+        <w:numPr>
+          <w:ilvl w:val="0"/>
+          <w:numId w:val="3"/>
+        </w:numPr>
+        <w:shd w:val="clear" w:color="auto" w:fill="272822"/>
+        <w:spacing w:after="0" w:line="285" w:lineRule="atLeast"/>
+        <w:rPr>
+          <w:rFonts w:ascii="Consolas" w:eastAsia="Times New Roman" w:hAnsi="Consolas" w:cs="Times New Roman"/>
+          <w:color w:val="F8F8F2"/>
+          <w:sz w:val="21"/>
+          <w:szCs w:val="21"/>
+          <w:lang w:eastAsia="pt-BR"/>
+        </w:rPr>
+      </w:pPr>
+      <w:r>
+        <w:rPr>
+          <w:rFonts w:ascii="Consolas" w:eastAsia="Times New Roman" w:hAnsi="Consolas" w:cs="Times New Roman"/>
+          <w:color w:val="F8F8F2"/>
+          <w:sz w:val="21"/>
+          <w:szCs w:val="21"/>
+          <w:lang w:eastAsia="pt-BR"/>
+        </w:rPr>
+        <w:t>    console.</w:t>
+      </w:r>
+      <w:r>
+        <w:rPr>
+          <w:rFonts w:ascii="Consolas" w:eastAsia="Times New Roman" w:hAnsi="Consolas" w:cs="Times New Roman"/>
+          <w:color w:val="A6E22E"/>
+          <w:sz w:val="21"/>
+          <w:szCs w:val="21"/>
+          <w:lang w:eastAsia="pt-BR"/>
+        </w:rPr>
+        <w:t>log</w:t>
+      </w:r>
+      <w:r>
+        <w:rPr>
+          <w:rFonts w:ascii="Consolas" w:eastAsia="Times New Roman" w:hAnsi="Consolas" w:cs="Times New Roman"/>
+          <w:color w:val="F8F8F2"/>
+          <w:sz w:val="21"/>
+          <w:szCs w:val="21"/>
+          <w:lang w:eastAsia="pt-BR"/>
+        </w:rPr>
+        <w:t>(</w:t>
+      </w:r>
+      <w:proofErr w:type="spellStart"/>
+      <w:r>
+        <w:rPr>
+          <w:rFonts w:ascii="Consolas" w:eastAsia="Times New Roman" w:hAnsi="Consolas" w:cs="Times New Roman"/>
+          <w:i/>
+          <w:iCs/>
+          <w:color w:val="FD971F"/>
+          <w:sz w:val="21"/>
+          <w:szCs w:val="21"/>
+          <w:lang w:eastAsia="pt-BR"/>
+        </w:rPr>
+        <w:t>err</w:t>
+      </w:r>
+      <w:proofErr w:type="spellEnd"/>
+      <w:r>
+        <w:rPr>
+          <w:rFonts w:ascii="Consolas" w:eastAsia="Times New Roman" w:hAnsi="Consolas" w:cs="Times New Roman"/>
+          <w:color w:val="F8F8F2"/>
+          <w:sz w:val="21"/>
+          <w:szCs w:val="21"/>
+          <w:lang w:eastAsia="pt-BR"/>
+        </w:rPr>
+        <w:t>);</w:t>
+      </w:r>
+    </w:p>
+    <w:p>
+      <w:pPr>
+        <w:pStyle w:val="PargrafodaLista"/>
+        <w:numPr>
+          <w:ilvl w:val="0"/>
+          <w:numId w:val="3"/>
+        </w:numPr>
+        <w:shd w:val="clear" w:color="auto" w:fill="272822"/>
+        <w:spacing w:after="0" w:line="285" w:lineRule="atLeast"/>
+        <w:rPr>
+          <w:rFonts w:ascii="Consolas" w:eastAsia="Times New Roman" w:hAnsi="Consolas" w:cs="Times New Roman"/>
+          <w:color w:val="F8F8F2"/>
+          <w:sz w:val="21"/>
+          <w:szCs w:val="21"/>
+          <w:lang w:eastAsia="pt-BR"/>
+        </w:rPr>
+      </w:pPr>
+      <w:r>
+        <w:rPr>
+          <w:rFonts w:ascii="Consolas" w:eastAsia="Times New Roman" w:hAnsi="Consolas" w:cs="Times New Roman"/>
+          <w:color w:val="F8F8F2"/>
+          <w:sz w:val="21"/>
+          <w:szCs w:val="21"/>
+          <w:lang w:eastAsia="pt-BR"/>
+        </w:rPr>
+        <w:t>});</w:t>
+      </w:r>
+    </w:p>
+    <w:p>
+      <w:pPr>
+        <w:pStyle w:val="PargrafodaLista"/>
+        <w:numPr>
+          <w:ilvl w:val="0"/>
+          <w:numId w:val="3"/>
+        </w:numPr>
+      </w:pPr>
+      <w:r>
+        <w:t>Agora no index.js vamos rodar a aplicação e o artigo será salvo</w:t>
+      </w:r>
+    </w:p>
+    <w:p>
+      <w:pPr>
+        <w:pStyle w:val="PargrafodaLista"/>
+        <w:numPr>
+          <w:ilvl w:val="0"/>
+          <w:numId w:val="3"/>
+        </w:numPr>
+      </w:pPr>
+      <w:r>
+        <w:t>C</w:t>
+      </w:r>
+    </w:p>
+    <w:p>
+      <w:pPr>
+        <w:pStyle w:val="PargrafodaLista"/>
+        <w:numPr>
+          <w:ilvl w:val="0"/>
+          <w:numId w:val="3"/>
+        </w:numPr>
+      </w:pPr>
+      <w:r>
+        <w:t xml:space="preserve">Para confirmar se o artigo foi salvo, vamos entrar no </w:t>
+      </w:r>
+      <w:proofErr w:type="spellStart"/>
+      <w:r>
+        <w:t>cmd</w:t>
+      </w:r>
+      <w:proofErr w:type="spellEnd"/>
+      <w:r>
+        <w:t xml:space="preserve"> do Windows e digitar mongo</w:t>
+      </w:r>
+    </w:p>
+    <w:p>
+      <w:pPr>
+        <w:pStyle w:val="PargrafodaLista"/>
+        <w:numPr>
+          <w:ilvl w:val="0"/>
+          <w:numId w:val="3"/>
+        </w:numPr>
+      </w:pPr>
+      <w:r>
+        <w:t>Será aberto o mongo no prompt</w:t>
+      </w:r>
+    </w:p>
+    <w:p>
+      <w:pPr>
+        <w:pStyle w:val="PargrafodaLista"/>
+        <w:numPr>
+          <w:ilvl w:val="0"/>
+          <w:numId w:val="3"/>
+        </w:numPr>
+      </w:pPr>
+      <w:r>
+        <w:t xml:space="preserve">Digite show </w:t>
+      </w:r>
+      <w:proofErr w:type="spellStart"/>
+      <w:r>
+        <w:t>dbs</w:t>
+      </w:r>
+      <w:proofErr w:type="spellEnd"/>
+      <w:r>
+        <w:t xml:space="preserve"> para exibir os bancos de dados criados.</w:t>
+      </w:r>
+    </w:p>
+    <w:p>
+      <w:pPr>
+        <w:pStyle w:val="PargrafodaLista"/>
+        <w:numPr>
+          <w:ilvl w:val="0"/>
+          <w:numId w:val="3"/>
+        </w:numPr>
+      </w:pPr>
+      <w:r>
+        <w:drawing>
+          <wp:inline distT="0" distB="0" distL="0" distR="0" wp14:anchorId="322E137A" wp14:editId="2CADF681">
+            <wp:extent cx="2172003" cy="1200318"/>
+            <wp:effectExtent l="0" t="0" r="0" b="0"/>
+            <wp:docPr id="1" name="Imagem 1"/>
+            <wp:cNvGraphicFramePr>
+              <a:graphicFrameLocks xmlns:a="http://schemas.openxmlformats.org/drawingml/2006/main" noChangeAspect="1"/>
+            </wp:cNvGraphicFramePr>
+            <a:graphic xmlns:a="http://schemas.openxmlformats.org/drawingml/2006/main">
+              <a:graphicData uri="http://schemas.openxmlformats.org/drawingml/2006/picture">
+                <pic:pic xmlns:pic="http://schemas.openxmlformats.org/drawingml/2006/picture">
+                  <pic:nvPicPr>
+                    <pic:cNvPr id="1" name=""/>
+                    <pic:cNvPicPr/>
+                  </pic:nvPicPr>
+                  <pic:blipFill>
+                    <a:blip r:embed="rId6"/>
+                    <a:stretch>
+                      <a:fillRect/>
+                    </a:stretch>
+                  </pic:blipFill>
+                  <pic:spPr>
+                    <a:xfrm>
+                      <a:off x="0" y="0"/>
+                      <a:ext cx="2172003" cy="1200318"/>
+                    </a:xfrm>
+                    <a:prstGeom prst="rect">
+                      <a:avLst/>
+                    </a:prstGeom>
+                  </pic:spPr>
+                </pic:pic>
+              </a:graphicData>
+            </a:graphic>
+          </wp:inline>
+        </w:drawing>
+      </w:r>
+    </w:p>
+    <w:p>
+      <w:pPr>
+        <w:pStyle w:val="PargrafodaLista"/>
+        <w:numPr>
+          <w:ilvl w:val="0"/>
+          <w:numId w:val="3"/>
+        </w:numPr>
+      </w:pPr>
+      <w:r>
+        <w:t xml:space="preserve">Digite use </w:t>
+      </w:r>
+      <w:proofErr w:type="spellStart"/>
+      <w:r>
+        <w:t>aprendendomongodb</w:t>
+      </w:r>
+      <w:proofErr w:type="spellEnd"/>
+      <w:r>
+        <w:t xml:space="preserve"> para selecionar o banco.</w:t>
+      </w:r>
+    </w:p>
+    <w:p>
+      <w:pPr>
+        <w:pStyle w:val="PargrafodaLista"/>
+        <w:numPr>
+          <w:ilvl w:val="0"/>
+          <w:numId w:val="3"/>
+        </w:numPr>
+      </w:pPr>
+      <w:r>
+        <w:lastRenderedPageBreak/>
+        <w:drawing>
+          <wp:inline distT="0" distB="0" distL="0" distR="0" wp14:anchorId="3A66E254" wp14:editId="18058842">
+            <wp:extent cx="2581635" cy="533474"/>
+            <wp:effectExtent l="0" t="0" r="9525" b="0"/>
+            <wp:docPr id="2" name="Imagem 2"/>
+            <wp:cNvGraphicFramePr>
+              <a:graphicFrameLocks xmlns:a="http://schemas.openxmlformats.org/drawingml/2006/main" noChangeAspect="1"/>
+            </wp:cNvGraphicFramePr>
+            <a:graphic xmlns:a="http://schemas.openxmlformats.org/drawingml/2006/main">
+              <a:graphicData uri="http://schemas.openxmlformats.org/drawingml/2006/picture">
+                <pic:pic xmlns:pic="http://schemas.openxmlformats.org/drawingml/2006/picture">
+                  <pic:nvPicPr>
+                    <pic:cNvPr id="1" name=""/>
+                    <pic:cNvPicPr/>
+                  </pic:nvPicPr>
+                  <pic:blipFill>
+                    <a:blip r:embed="rId7"/>
+                    <a:stretch>
+                      <a:fillRect/>
+                    </a:stretch>
+                  </pic:blipFill>
+                  <pic:spPr>
+                    <a:xfrm>
+                      <a:off x="0" y="0"/>
+                      <a:ext cx="2581635" cy="533474"/>
+                    </a:xfrm>
+                    <a:prstGeom prst="rect">
+                      <a:avLst/>
+                    </a:prstGeom>
+                  </pic:spPr>
+                </pic:pic>
+              </a:graphicData>
+            </a:graphic>
+          </wp:inline>
+        </w:drawing>
+      </w:r>
+    </w:p>
+    <w:p>
+      <w:pPr>
+        <w:pStyle w:val="PargrafodaLista"/>
+        <w:numPr>
+          <w:ilvl w:val="0"/>
+          <w:numId w:val="3"/>
+        </w:numPr>
+      </w:pPr>
+      <w:r>
+        <w:rPr>
+          <w:u w:val="single"/>
+        </w:rPr>
+        <w:t xml:space="preserve">Digite show </w:t>
+      </w:r>
+      <w:proofErr w:type="spellStart"/>
+      <w:r>
+        <w:rPr>
+          <w:u w:val="single"/>
+        </w:rPr>
+        <w:t>collections</w:t>
+      </w:r>
+      <w:proofErr w:type="spellEnd"/>
+      <w:r>
+        <w:rPr>
+          <w:u w:val="single"/>
+        </w:rPr>
+        <w:t xml:space="preserve"> para mostrar as tabelas</w:t>
+      </w:r>
+    </w:p>
+    <w:p>
+      <w:pPr>
+        <w:pStyle w:val="PargrafodaLista"/>
+        <w:numPr>
+          <w:ilvl w:val="0"/>
+          <w:numId w:val="3"/>
+        </w:numPr>
+      </w:pPr>
+      <w:r>
+        <w:drawing>
+          <wp:inline distT="0" distB="0" distL="0" distR="0" wp14:anchorId="34426CA1" wp14:editId="734E3E0B">
+            <wp:extent cx="1514686" cy="447737"/>
+            <wp:effectExtent l="0" t="0" r="9525" b="9525"/>
+            <wp:docPr id="3" name="Imagem 3"/>
+            <wp:cNvGraphicFramePr>
+              <a:graphicFrameLocks xmlns:a="http://schemas.openxmlformats.org/drawingml/2006/main" noChangeAspect="1"/>
+            </wp:cNvGraphicFramePr>
+            <a:graphic xmlns:a="http://schemas.openxmlformats.org/drawingml/2006/main">
+              <a:graphicData uri="http://schemas.openxmlformats.org/drawingml/2006/picture">
+                <pic:pic xmlns:pic="http://schemas.openxmlformats.org/drawingml/2006/picture">
+                  <pic:nvPicPr>
+                    <pic:cNvPr id="1" name=""/>
+                    <pic:cNvPicPr/>
+                  </pic:nvPicPr>
+                  <pic:blipFill>
+                    <a:blip r:embed="rId8"/>
+                    <a:stretch>
+                      <a:fillRect/>
+                    </a:stretch>
+                  </pic:blipFill>
+                  <pic:spPr>
+                    <a:xfrm>
+                      <a:off x="0" y="0"/>
+                      <a:ext cx="1514686" cy="447737"/>
+                    </a:xfrm>
+                    <a:prstGeom prst="rect">
+                      <a:avLst/>
+                    </a:prstGeom>
+                  </pic:spPr>
+                </pic:pic>
+              </a:graphicData>
+            </a:graphic>
+          </wp:inline>
+        </w:drawing>
+      </w:r>
+    </w:p>
+    <w:p>
+      <w:pPr>
+        <w:pStyle w:val="PargrafodaLista"/>
+        <w:numPr>
+          <w:ilvl w:val="0"/>
+          <w:numId w:val="3"/>
+        </w:numPr>
+      </w:pPr>
+      <w:r>
+        <w:t xml:space="preserve">Digite </w:t>
+      </w:r>
+      <w:proofErr w:type="spellStart"/>
+      <w:proofErr w:type="gramStart"/>
+      <w:r>
+        <w:t>db.article</w:t>
+      </w:r>
+      <w:r>
+        <w:t>s</w:t>
+      </w:r>
+      <w:proofErr w:type="gramEnd"/>
+      <w:r>
+        <w:t>.find</w:t>
+      </w:r>
+      <w:proofErr w:type="spellEnd"/>
+      <w:r>
+        <w:t>() e será exibido os artigos salvos</w:t>
+      </w:r>
+    </w:p>
+    <w:p>
+      <w:pPr>
+        <w:pStyle w:val="PargrafodaLista"/>
+        <w:numPr>
+          <w:ilvl w:val="0"/>
+          <w:numId w:val="3"/>
+        </w:numPr>
+      </w:pPr>
+      <w:r>
+        <w:drawing>
+          <wp:inline distT="0" distB="0" distL="0" distR="0" wp14:anchorId="66318565" wp14:editId="0A1D829E">
+            <wp:extent cx="6840220" cy="439420"/>
+            <wp:effectExtent l="0" t="0" r="0" b="0"/>
+            <wp:docPr id="4" name="Imagem 4"/>
+            <wp:cNvGraphicFramePr>
+              <a:graphicFrameLocks xmlns:a="http://schemas.openxmlformats.org/drawingml/2006/main" noChangeAspect="1"/>
+            </wp:cNvGraphicFramePr>
+            <a:graphic xmlns:a="http://schemas.openxmlformats.org/drawingml/2006/main">
+              <a:graphicData uri="http://schemas.openxmlformats.org/drawingml/2006/picture">
+                <pic:pic xmlns:pic="http://schemas.openxmlformats.org/drawingml/2006/picture">
+                  <pic:nvPicPr>
+                    <pic:cNvPr id="1" name=""/>
+                    <pic:cNvPicPr/>
+                  </pic:nvPicPr>
+                  <pic:blipFill>
+                    <a:blip r:embed="rId9"/>
+                    <a:stretch>
+                      <a:fillRect/>
+                    </a:stretch>
+                  </pic:blipFill>
+                  <pic:spPr>
+                    <a:xfrm>
+                      <a:off x="0" y="0"/>
+                      <a:ext cx="6840220" cy="439420"/>
+                    </a:xfrm>
+                    <a:prstGeom prst="rect">
+                      <a:avLst/>
+                    </a:prstGeom>
+                  </pic:spPr>
+                </pic:pic>
+              </a:graphicData>
+            </a:graphic>
+          </wp:inline>
+        </w:drawing>
+      </w:r>
+    </w:p>
+    <w:p>
+      <w:pPr>
+        <w:pStyle w:val="PargrafodaLista"/>
+        <w:numPr>
+          <w:ilvl w:val="0"/>
+          <w:numId w:val="3"/>
+        </w:numPr>
+      </w:pPr>
+      <w:r>
+        <w:t>C</w:t>
+      </w:r>
+    </w:p>
+    <w:p>
+      <w:pPr>
+        <w:pStyle w:val="PargrafodaLista"/>
+        <w:numPr>
+          <w:ilvl w:val="0"/>
+          <w:numId w:val="3"/>
+        </w:numPr>
+      </w:pPr>
+      <w:r>
+        <w:t xml:space="preserve">O </w:t>
+      </w:r>
+      <w:proofErr w:type="spellStart"/>
+      <w:r>
+        <w:t>mongoose</w:t>
+      </w:r>
+      <w:proofErr w:type="spellEnd"/>
+      <w:r>
+        <w:t xml:space="preserve"> trabalha de forma assíncrona e por isso podemos utilizar as </w:t>
+      </w:r>
+      <w:proofErr w:type="spellStart"/>
+      <w:proofErr w:type="gramStart"/>
+      <w:r>
+        <w:t>promisses</w:t>
+      </w:r>
+      <w:proofErr w:type="spellEnd"/>
+      <w:r>
+        <w:t xml:space="preserve">  </w:t>
+      </w:r>
+      <w:proofErr w:type="spellStart"/>
+      <w:r>
+        <w:t>then</w:t>
+      </w:r>
+      <w:proofErr w:type="spellEnd"/>
+      <w:proofErr w:type="gramEnd"/>
+      <w:r>
+        <w:t xml:space="preserve"> e catch</w:t>
       </w:r>
     </w:p>
     <w:p>

</xml_diff>

<commit_message>
Realizando diversos tipos de busca no Article model
</commit_message>
<xml_diff>
--- a/Instruções/MongoDB no node com mongoose.docx
+++ b/Instruções/MongoDB no node com mongoose.docx
@@ -3545,14 +3545,7 @@
     <w:p>
       <w:pPr>
         <w:pStyle w:val="PargrafodaLista"/>
-        <w:numPr>
-          <w:ilvl w:val="0"/>
-          <w:numId w:val="3"/>
-        </w:numPr>
-      </w:pPr>
-      <w:r>
-        <w:t>C</w:t>
-      </w:r>
+      </w:pPr>
     </w:p>
     <w:p>
       <w:pPr>
@@ -3615,6 +3608,9 @@
         </w:numPr>
       </w:pPr>
       <w:r>
+        <w:rPr>
+          <w:noProof/>
+        </w:rPr>
         <w:drawing>
           <wp:inline distT="0" distB="0" distL="0" distR="0" wp14:anchorId="322E137A" wp14:editId="2CADF681">
             <wp:extent cx="2172003" cy="1200318"/>
@@ -3681,6 +3677,9 @@
         </w:numPr>
       </w:pPr>
       <w:r>
+        <w:rPr>
+          <w:noProof/>
+        </w:rPr>
         <w:lastRenderedPageBreak/>
         <w:drawing>
           <wp:inline distT="0" distB="0" distL="0" distR="0" wp14:anchorId="3A66E254" wp14:editId="18058842">
@@ -3757,6 +3756,9 @@
         </w:numPr>
       </w:pPr>
       <w:r>
+        <w:rPr>
+          <w:noProof/>
+        </w:rPr>
         <w:drawing>
           <wp:inline distT="0" distB="0" distL="0" distR="0" wp14:anchorId="34426CA1" wp14:editId="734E3E0B">
             <wp:extent cx="1514686" cy="447737"/>
@@ -3831,6 +3833,9 @@
         </w:numPr>
       </w:pPr>
       <w:r>
+        <w:rPr>
+          <w:noProof/>
+        </w:rPr>
         <w:drawing>
           <wp:inline distT="0" distB="0" distL="0" distR="0" wp14:anchorId="66318565" wp14:editId="0A1D829E">
             <wp:extent cx="6840220" cy="439420"/>
@@ -3926,6 +3931,2819 @@
           <w:numId w:val="3"/>
         </w:numPr>
       </w:pPr>
+      <w:r>
+        <w:t>C</w:t>
+      </w:r>
+    </w:p>
+    <w:p>
+      <w:pPr>
+        <w:pStyle w:val="PargrafodaLista"/>
+      </w:pPr>
+    </w:p>
+    <w:p>
+      <w:pPr>
+        <w:pStyle w:val="PargrafodaLista"/>
+        <w:rPr>
+          <w:b/>
+          <w:bCs/>
+          <w:sz w:val="28"/>
+          <w:szCs w:val="28"/>
+        </w:rPr>
+      </w:pPr>
+      <w:r>
+        <w:rPr>
+          <w:b/>
+          <w:bCs/>
+          <w:sz w:val="28"/>
+          <w:szCs w:val="28"/>
+        </w:rPr>
+        <w:t>BUSCANDO OS DADOS</w:t>
+      </w:r>
+    </w:p>
+    <w:p>
+      <w:pPr>
+        <w:pStyle w:val="PargrafodaLista"/>
+        <w:rPr>
+          <w:b/>
+          <w:bCs/>
+          <w:sz w:val="24"/>
+          <w:szCs w:val="24"/>
+        </w:rPr>
+      </w:pPr>
+      <w:r>
+        <w:rPr>
+          <w:b/>
+          <w:bCs/>
+          <w:sz w:val="24"/>
+          <w:szCs w:val="24"/>
+        </w:rPr>
+        <w:t>BUSCANDO TODOS OS REGISTROS</w:t>
+      </w:r>
+    </w:p>
+    <w:p>
+      <w:pPr>
+        <w:pStyle w:val="PargrafodaLista"/>
+        <w:numPr>
+          <w:ilvl w:val="0"/>
+          <w:numId w:val="3"/>
+        </w:numPr>
+      </w:pPr>
+      <w:r>
+        <w:t>Vamos cadastrar mais alguns artigos.</w:t>
+      </w:r>
+    </w:p>
+    <w:p>
+      <w:pPr>
+        <w:pStyle w:val="PargrafodaLista"/>
+        <w:numPr>
+          <w:ilvl w:val="0"/>
+          <w:numId w:val="3"/>
+        </w:numPr>
+      </w:pPr>
+      <w:r>
+        <w:t xml:space="preserve">Após isso vamos buscar todos os artigos da tabela </w:t>
+      </w:r>
+      <w:proofErr w:type="spellStart"/>
+      <w:r>
+        <w:t>article</w:t>
+      </w:r>
+      <w:proofErr w:type="spellEnd"/>
+      <w:r>
+        <w:t>.</w:t>
+      </w:r>
+    </w:p>
+    <w:p>
+      <w:pPr>
+        <w:pStyle w:val="PargrafodaLista"/>
+        <w:numPr>
+          <w:ilvl w:val="0"/>
+          <w:numId w:val="3"/>
+        </w:numPr>
+      </w:pPr>
+      <w:r>
+        <w:t xml:space="preserve">Utilizando o model </w:t>
+      </w:r>
+      <w:proofErr w:type="spellStart"/>
+      <w:r>
+        <w:t>Article</w:t>
+      </w:r>
+      <w:proofErr w:type="spellEnd"/>
+      <w:r>
+        <w:t xml:space="preserve"> e o método </w:t>
+      </w:r>
+      <w:proofErr w:type="spellStart"/>
+      <w:r>
+        <w:t>find</w:t>
+      </w:r>
+      <w:proofErr w:type="spellEnd"/>
+      <w:r>
+        <w:t xml:space="preserve"> vamos montar uma </w:t>
+      </w:r>
+      <w:proofErr w:type="spellStart"/>
+      <w:r>
+        <w:t>promisse</w:t>
+      </w:r>
+      <w:proofErr w:type="spellEnd"/>
+      <w:r>
+        <w:t xml:space="preserve"> que irá retornar um </w:t>
+      </w:r>
+      <w:proofErr w:type="spellStart"/>
+      <w:r>
+        <w:t>json</w:t>
+      </w:r>
+      <w:proofErr w:type="spellEnd"/>
+      <w:r>
+        <w:t xml:space="preserve"> com </w:t>
+      </w:r>
+      <w:r>
+        <w:t xml:space="preserve">todos os artigos do model </w:t>
+      </w:r>
+      <w:proofErr w:type="spellStart"/>
+      <w:r>
+        <w:t>articles</w:t>
+      </w:r>
+      <w:proofErr w:type="spellEnd"/>
+      <w:r>
+        <w:t>. Ou um erro caso exista.</w:t>
+      </w:r>
+    </w:p>
+    <w:p>
+      <w:pPr>
+        <w:pStyle w:val="PargrafodaLista"/>
+        <w:numPr>
+          <w:ilvl w:val="0"/>
+          <w:numId w:val="3"/>
+        </w:numPr>
+        <w:shd w:val="clear" w:color="auto" w:fill="272822"/>
+        <w:spacing w:after="0" w:line="285" w:lineRule="atLeast"/>
+        <w:rPr>
+          <w:rFonts w:ascii="Consolas" w:eastAsia="Times New Roman" w:hAnsi="Consolas" w:cs="Times New Roman"/>
+          <w:color w:val="F8F8F2"/>
+          <w:sz w:val="21"/>
+          <w:szCs w:val="21"/>
+          <w:lang w:eastAsia="pt-BR"/>
+        </w:rPr>
+      </w:pPr>
+      <w:r>
+        <w:rPr>
+          <w:rFonts w:ascii="Consolas" w:eastAsia="Times New Roman" w:hAnsi="Consolas" w:cs="Times New Roman"/>
+          <w:color w:val="88846F"/>
+          <w:sz w:val="21"/>
+          <w:szCs w:val="21"/>
+          <w:lang w:eastAsia="pt-BR"/>
+        </w:rPr>
+        <w:t>//buscando todo os artigos</w:t>
+      </w:r>
+    </w:p>
+    <w:p>
+      <w:pPr>
+        <w:pStyle w:val="PargrafodaLista"/>
+        <w:numPr>
+          <w:ilvl w:val="0"/>
+          <w:numId w:val="3"/>
+        </w:numPr>
+        <w:shd w:val="clear" w:color="auto" w:fill="272822"/>
+        <w:spacing w:after="0" w:line="285" w:lineRule="atLeast"/>
+        <w:rPr>
+          <w:rFonts w:ascii="Consolas" w:eastAsia="Times New Roman" w:hAnsi="Consolas" w:cs="Times New Roman"/>
+          <w:color w:val="F8F8F2"/>
+          <w:sz w:val="21"/>
+          <w:szCs w:val="21"/>
+          <w:lang w:eastAsia="pt-BR"/>
+        </w:rPr>
+      </w:pPr>
+      <w:proofErr w:type="spellStart"/>
+      <w:r>
+        <w:rPr>
+          <w:rFonts w:ascii="Consolas" w:eastAsia="Times New Roman" w:hAnsi="Consolas" w:cs="Times New Roman"/>
+          <w:color w:val="A6E22E"/>
+          <w:sz w:val="21"/>
+          <w:szCs w:val="21"/>
+          <w:u w:val="single"/>
+          <w:lang w:eastAsia="pt-BR"/>
+        </w:rPr>
+        <w:t>Article</w:t>
+      </w:r>
+      <w:r>
+        <w:rPr>
+          <w:rFonts w:ascii="Consolas" w:eastAsia="Times New Roman" w:hAnsi="Consolas" w:cs="Times New Roman"/>
+          <w:color w:val="F8F8F2"/>
+          <w:sz w:val="21"/>
+          <w:szCs w:val="21"/>
+          <w:lang w:eastAsia="pt-BR"/>
+        </w:rPr>
+        <w:t>.</w:t>
+      </w:r>
+      <w:r>
+        <w:rPr>
+          <w:rFonts w:ascii="Consolas" w:eastAsia="Times New Roman" w:hAnsi="Consolas" w:cs="Times New Roman"/>
+          <w:color w:val="A6E22E"/>
+          <w:sz w:val="21"/>
+          <w:szCs w:val="21"/>
+          <w:lang w:eastAsia="pt-BR"/>
+        </w:rPr>
+        <w:t>find</w:t>
+      </w:r>
+      <w:proofErr w:type="spellEnd"/>
+      <w:r>
+        <w:rPr>
+          <w:rFonts w:ascii="Consolas" w:eastAsia="Times New Roman" w:hAnsi="Consolas" w:cs="Times New Roman"/>
+          <w:color w:val="F8F8F2"/>
+          <w:sz w:val="21"/>
+          <w:szCs w:val="21"/>
+          <w:lang w:eastAsia="pt-BR"/>
+        </w:rPr>
+        <w:t>({}</w:t>
+      </w:r>
+      <w:proofErr w:type="gramStart"/>
+      <w:r>
+        <w:rPr>
+          <w:rFonts w:ascii="Consolas" w:eastAsia="Times New Roman" w:hAnsi="Consolas" w:cs="Times New Roman"/>
+          <w:color w:val="F8F8F2"/>
+          <w:sz w:val="21"/>
+          <w:szCs w:val="21"/>
+          <w:lang w:eastAsia="pt-BR"/>
+        </w:rPr>
+        <w:t>).</w:t>
+      </w:r>
+      <w:proofErr w:type="spellStart"/>
+      <w:r>
+        <w:rPr>
+          <w:rFonts w:ascii="Consolas" w:eastAsia="Times New Roman" w:hAnsi="Consolas" w:cs="Times New Roman"/>
+          <w:color w:val="A6E22E"/>
+          <w:sz w:val="21"/>
+          <w:szCs w:val="21"/>
+          <w:lang w:eastAsia="pt-BR"/>
+        </w:rPr>
+        <w:t>then</w:t>
+      </w:r>
+      <w:proofErr w:type="spellEnd"/>
+      <w:proofErr w:type="gramEnd"/>
+      <w:r>
+        <w:rPr>
+          <w:rFonts w:ascii="Consolas" w:eastAsia="Times New Roman" w:hAnsi="Consolas" w:cs="Times New Roman"/>
+          <w:color w:val="F8F8F2"/>
+          <w:sz w:val="21"/>
+          <w:szCs w:val="21"/>
+          <w:lang w:eastAsia="pt-BR"/>
+        </w:rPr>
+        <w:t>(</w:t>
+      </w:r>
+      <w:proofErr w:type="spellStart"/>
+      <w:r>
+        <w:rPr>
+          <w:rFonts w:ascii="Consolas" w:eastAsia="Times New Roman" w:hAnsi="Consolas" w:cs="Times New Roman"/>
+          <w:i/>
+          <w:iCs/>
+          <w:color w:val="FD971F"/>
+          <w:sz w:val="21"/>
+          <w:szCs w:val="21"/>
+          <w:lang w:eastAsia="pt-BR"/>
+        </w:rPr>
+        <w:t>articles</w:t>
+      </w:r>
+      <w:proofErr w:type="spellEnd"/>
+      <w:r>
+        <w:rPr>
+          <w:rFonts w:ascii="Consolas" w:eastAsia="Times New Roman" w:hAnsi="Consolas" w:cs="Times New Roman"/>
+          <w:color w:val="F8F8F2"/>
+          <w:sz w:val="21"/>
+          <w:szCs w:val="21"/>
+          <w:lang w:eastAsia="pt-BR"/>
+        </w:rPr>
+        <w:t xml:space="preserve"> </w:t>
+      </w:r>
+      <w:r>
+        <w:rPr>
+          <w:rFonts w:ascii="Consolas" w:eastAsia="Times New Roman" w:hAnsi="Consolas" w:cs="Times New Roman"/>
+          <w:i/>
+          <w:iCs/>
+          <w:color w:val="66D9EF"/>
+          <w:sz w:val="21"/>
+          <w:szCs w:val="21"/>
+          <w:lang w:eastAsia="pt-BR"/>
+        </w:rPr>
+        <w:t>=&gt;</w:t>
+      </w:r>
+      <w:r>
+        <w:rPr>
+          <w:rFonts w:ascii="Consolas" w:eastAsia="Times New Roman" w:hAnsi="Consolas" w:cs="Times New Roman"/>
+          <w:color w:val="F8F8F2"/>
+          <w:sz w:val="21"/>
+          <w:szCs w:val="21"/>
+          <w:lang w:eastAsia="pt-BR"/>
+        </w:rPr>
+        <w:t xml:space="preserve"> {</w:t>
+      </w:r>
+    </w:p>
+    <w:p>
+      <w:pPr>
+        <w:pStyle w:val="PargrafodaLista"/>
+        <w:numPr>
+          <w:ilvl w:val="0"/>
+          <w:numId w:val="3"/>
+        </w:numPr>
+        <w:shd w:val="clear" w:color="auto" w:fill="272822"/>
+        <w:spacing w:after="0" w:line="285" w:lineRule="atLeast"/>
+        <w:rPr>
+          <w:rFonts w:ascii="Consolas" w:eastAsia="Times New Roman" w:hAnsi="Consolas" w:cs="Times New Roman"/>
+          <w:color w:val="F8F8F2"/>
+          <w:sz w:val="21"/>
+          <w:szCs w:val="21"/>
+          <w:lang w:eastAsia="pt-BR"/>
+        </w:rPr>
+      </w:pPr>
+      <w:r>
+        <w:rPr>
+          <w:rFonts w:ascii="Consolas" w:eastAsia="Times New Roman" w:hAnsi="Consolas" w:cs="Times New Roman"/>
+          <w:color w:val="F8F8F2"/>
+          <w:sz w:val="21"/>
+          <w:szCs w:val="21"/>
+          <w:lang w:eastAsia="pt-BR"/>
+        </w:rPr>
+        <w:t>    console.</w:t>
+      </w:r>
+      <w:r>
+        <w:rPr>
+          <w:rFonts w:ascii="Consolas" w:eastAsia="Times New Roman" w:hAnsi="Consolas" w:cs="Times New Roman"/>
+          <w:color w:val="A6E22E"/>
+          <w:sz w:val="21"/>
+          <w:szCs w:val="21"/>
+          <w:lang w:eastAsia="pt-BR"/>
+        </w:rPr>
+        <w:t>log</w:t>
+      </w:r>
+      <w:r>
+        <w:rPr>
+          <w:rFonts w:ascii="Consolas" w:eastAsia="Times New Roman" w:hAnsi="Consolas" w:cs="Times New Roman"/>
+          <w:color w:val="F8F8F2"/>
+          <w:sz w:val="21"/>
+          <w:szCs w:val="21"/>
+          <w:lang w:eastAsia="pt-BR"/>
+        </w:rPr>
+        <w:t>(</w:t>
+      </w:r>
+      <w:proofErr w:type="spellStart"/>
+      <w:r>
+        <w:rPr>
+          <w:rFonts w:ascii="Consolas" w:eastAsia="Times New Roman" w:hAnsi="Consolas" w:cs="Times New Roman"/>
+          <w:i/>
+          <w:iCs/>
+          <w:color w:val="FD971F"/>
+          <w:sz w:val="21"/>
+          <w:szCs w:val="21"/>
+          <w:lang w:eastAsia="pt-BR"/>
+        </w:rPr>
+        <w:t>articles</w:t>
+      </w:r>
+      <w:proofErr w:type="spellEnd"/>
+      <w:r>
+        <w:rPr>
+          <w:rFonts w:ascii="Consolas" w:eastAsia="Times New Roman" w:hAnsi="Consolas" w:cs="Times New Roman"/>
+          <w:color w:val="F8F8F2"/>
+          <w:sz w:val="21"/>
+          <w:szCs w:val="21"/>
+          <w:lang w:eastAsia="pt-BR"/>
+        </w:rPr>
+        <w:t>);</w:t>
+      </w:r>
+    </w:p>
+    <w:p>
+      <w:pPr>
+        <w:pStyle w:val="PargrafodaLista"/>
+        <w:numPr>
+          <w:ilvl w:val="0"/>
+          <w:numId w:val="3"/>
+        </w:numPr>
+        <w:shd w:val="clear" w:color="auto" w:fill="272822"/>
+        <w:spacing w:after="0" w:line="285" w:lineRule="atLeast"/>
+        <w:rPr>
+          <w:rFonts w:ascii="Consolas" w:eastAsia="Times New Roman" w:hAnsi="Consolas" w:cs="Times New Roman"/>
+          <w:color w:val="F8F8F2"/>
+          <w:sz w:val="21"/>
+          <w:szCs w:val="21"/>
+          <w:lang w:eastAsia="pt-BR"/>
+        </w:rPr>
+      </w:pPr>
+      <w:r>
+        <w:rPr>
+          <w:rFonts w:ascii="Consolas" w:eastAsia="Times New Roman" w:hAnsi="Consolas" w:cs="Times New Roman"/>
+          <w:color w:val="F8F8F2"/>
+          <w:sz w:val="21"/>
+          <w:szCs w:val="21"/>
+          <w:lang w:eastAsia="pt-BR"/>
+        </w:rPr>
+        <w:t>}</w:t>
+      </w:r>
+      <w:proofErr w:type="gramStart"/>
+      <w:r>
+        <w:rPr>
+          <w:rFonts w:ascii="Consolas" w:eastAsia="Times New Roman" w:hAnsi="Consolas" w:cs="Times New Roman"/>
+          <w:color w:val="F8F8F2"/>
+          <w:sz w:val="21"/>
+          <w:szCs w:val="21"/>
+          <w:lang w:eastAsia="pt-BR"/>
+        </w:rPr>
+        <w:t>).</w:t>
+      </w:r>
+      <w:r>
+        <w:rPr>
+          <w:rFonts w:ascii="Consolas" w:eastAsia="Times New Roman" w:hAnsi="Consolas" w:cs="Times New Roman"/>
+          <w:color w:val="A6E22E"/>
+          <w:sz w:val="21"/>
+          <w:szCs w:val="21"/>
+          <w:lang w:eastAsia="pt-BR"/>
+        </w:rPr>
+        <w:t>catch</w:t>
+      </w:r>
+      <w:proofErr w:type="gramEnd"/>
+      <w:r>
+        <w:rPr>
+          <w:rFonts w:ascii="Consolas" w:eastAsia="Times New Roman" w:hAnsi="Consolas" w:cs="Times New Roman"/>
+          <w:color w:val="F8F8F2"/>
+          <w:sz w:val="21"/>
+          <w:szCs w:val="21"/>
+          <w:lang w:eastAsia="pt-BR"/>
+        </w:rPr>
+        <w:t>(</w:t>
+      </w:r>
+      <w:proofErr w:type="spellStart"/>
+      <w:r>
+        <w:rPr>
+          <w:rFonts w:ascii="Consolas" w:eastAsia="Times New Roman" w:hAnsi="Consolas" w:cs="Times New Roman"/>
+          <w:i/>
+          <w:iCs/>
+          <w:color w:val="FD971F"/>
+          <w:sz w:val="21"/>
+          <w:szCs w:val="21"/>
+          <w:lang w:eastAsia="pt-BR"/>
+        </w:rPr>
+        <w:t>err</w:t>
+      </w:r>
+      <w:proofErr w:type="spellEnd"/>
+      <w:r>
+        <w:rPr>
+          <w:rFonts w:ascii="Consolas" w:eastAsia="Times New Roman" w:hAnsi="Consolas" w:cs="Times New Roman"/>
+          <w:color w:val="F8F8F2"/>
+          <w:sz w:val="21"/>
+          <w:szCs w:val="21"/>
+          <w:lang w:eastAsia="pt-BR"/>
+        </w:rPr>
+        <w:t xml:space="preserve"> </w:t>
+      </w:r>
+      <w:r>
+        <w:rPr>
+          <w:rFonts w:ascii="Consolas" w:eastAsia="Times New Roman" w:hAnsi="Consolas" w:cs="Times New Roman"/>
+          <w:i/>
+          <w:iCs/>
+          <w:color w:val="66D9EF"/>
+          <w:sz w:val="21"/>
+          <w:szCs w:val="21"/>
+          <w:lang w:eastAsia="pt-BR"/>
+        </w:rPr>
+        <w:t>=&gt;</w:t>
+      </w:r>
+      <w:r>
+        <w:rPr>
+          <w:rFonts w:ascii="Consolas" w:eastAsia="Times New Roman" w:hAnsi="Consolas" w:cs="Times New Roman"/>
+          <w:color w:val="F8F8F2"/>
+          <w:sz w:val="21"/>
+          <w:szCs w:val="21"/>
+          <w:lang w:eastAsia="pt-BR"/>
+        </w:rPr>
+        <w:t xml:space="preserve"> {</w:t>
+      </w:r>
+    </w:p>
+    <w:p>
+      <w:pPr>
+        <w:pStyle w:val="PargrafodaLista"/>
+        <w:numPr>
+          <w:ilvl w:val="0"/>
+          <w:numId w:val="3"/>
+        </w:numPr>
+        <w:shd w:val="clear" w:color="auto" w:fill="272822"/>
+        <w:spacing w:after="0" w:line="285" w:lineRule="atLeast"/>
+        <w:rPr>
+          <w:rFonts w:ascii="Consolas" w:eastAsia="Times New Roman" w:hAnsi="Consolas" w:cs="Times New Roman"/>
+          <w:color w:val="F8F8F2"/>
+          <w:sz w:val="21"/>
+          <w:szCs w:val="21"/>
+          <w:lang w:eastAsia="pt-BR"/>
+        </w:rPr>
+      </w:pPr>
+      <w:r>
+        <w:rPr>
+          <w:rFonts w:ascii="Consolas" w:eastAsia="Times New Roman" w:hAnsi="Consolas" w:cs="Times New Roman"/>
+          <w:color w:val="F8F8F2"/>
+          <w:sz w:val="21"/>
+          <w:szCs w:val="21"/>
+          <w:lang w:eastAsia="pt-BR"/>
+        </w:rPr>
+        <w:t>    console.</w:t>
+      </w:r>
+      <w:r>
+        <w:rPr>
+          <w:rFonts w:ascii="Consolas" w:eastAsia="Times New Roman" w:hAnsi="Consolas" w:cs="Times New Roman"/>
+          <w:color w:val="A6E22E"/>
+          <w:sz w:val="21"/>
+          <w:szCs w:val="21"/>
+          <w:lang w:eastAsia="pt-BR"/>
+        </w:rPr>
+        <w:t>log</w:t>
+      </w:r>
+      <w:r>
+        <w:rPr>
+          <w:rFonts w:ascii="Consolas" w:eastAsia="Times New Roman" w:hAnsi="Consolas" w:cs="Times New Roman"/>
+          <w:color w:val="F8F8F2"/>
+          <w:sz w:val="21"/>
+          <w:szCs w:val="21"/>
+          <w:lang w:eastAsia="pt-BR"/>
+        </w:rPr>
+        <w:t>(</w:t>
+      </w:r>
+      <w:proofErr w:type="spellStart"/>
+      <w:r>
+        <w:rPr>
+          <w:rFonts w:ascii="Consolas" w:eastAsia="Times New Roman" w:hAnsi="Consolas" w:cs="Times New Roman"/>
+          <w:i/>
+          <w:iCs/>
+          <w:color w:val="FD971F"/>
+          <w:sz w:val="21"/>
+          <w:szCs w:val="21"/>
+          <w:lang w:eastAsia="pt-BR"/>
+        </w:rPr>
+        <w:t>err</w:t>
+      </w:r>
+      <w:proofErr w:type="spellEnd"/>
+      <w:r>
+        <w:rPr>
+          <w:rFonts w:ascii="Consolas" w:eastAsia="Times New Roman" w:hAnsi="Consolas" w:cs="Times New Roman"/>
+          <w:color w:val="F8F8F2"/>
+          <w:sz w:val="21"/>
+          <w:szCs w:val="21"/>
+          <w:lang w:eastAsia="pt-BR"/>
+        </w:rPr>
+        <w:t>);</w:t>
+      </w:r>
+    </w:p>
+    <w:p>
+      <w:pPr>
+        <w:pStyle w:val="PargrafodaLista"/>
+        <w:numPr>
+          <w:ilvl w:val="0"/>
+          <w:numId w:val="3"/>
+        </w:numPr>
+        <w:shd w:val="clear" w:color="auto" w:fill="272822"/>
+        <w:spacing w:after="0" w:line="285" w:lineRule="atLeast"/>
+        <w:rPr>
+          <w:rFonts w:ascii="Consolas" w:eastAsia="Times New Roman" w:hAnsi="Consolas" w:cs="Times New Roman"/>
+          <w:color w:val="F8F8F2"/>
+          <w:sz w:val="21"/>
+          <w:szCs w:val="21"/>
+          <w:lang w:eastAsia="pt-BR"/>
+        </w:rPr>
+      </w:pPr>
+      <w:r>
+        <w:rPr>
+          <w:rFonts w:ascii="Consolas" w:eastAsia="Times New Roman" w:hAnsi="Consolas" w:cs="Times New Roman"/>
+          <w:color w:val="F8F8F2"/>
+          <w:sz w:val="21"/>
+          <w:szCs w:val="21"/>
+          <w:lang w:eastAsia="pt-BR"/>
+        </w:rPr>
+        <w:t>})</w:t>
+      </w:r>
+    </w:p>
+    <w:p>
+      <w:pPr>
+        <w:pStyle w:val="PargrafodaLista"/>
+        <w:numPr>
+          <w:ilvl w:val="0"/>
+          <w:numId w:val="3"/>
+        </w:numPr>
+      </w:pPr>
+      <w:r>
+        <w:t xml:space="preserve">Isso </w:t>
+      </w:r>
+      <w:proofErr w:type="spellStart"/>
+      <w:proofErr w:type="gramStart"/>
+      <w:r>
+        <w:t>ira</w:t>
+      </w:r>
+      <w:proofErr w:type="spellEnd"/>
+      <w:proofErr w:type="gramEnd"/>
+      <w:r>
+        <w:t xml:space="preserve"> carregar os registros</w:t>
+      </w:r>
+    </w:p>
+    <w:p>
+      <w:pPr>
+        <w:pStyle w:val="PargrafodaLista"/>
+      </w:pPr>
+    </w:p>
+    <w:p>
+      <w:pPr>
+        <w:pStyle w:val="PargrafodaLista"/>
+        <w:rPr>
+          <w:b/>
+          <w:bCs/>
+        </w:rPr>
+      </w:pPr>
+      <w:r>
+        <w:rPr>
+          <w:b/>
+          <w:bCs/>
+        </w:rPr>
+        <w:t>BUSCANDO REGISTROS ESPECÍFICOS</w:t>
+      </w:r>
+    </w:p>
+    <w:p>
+      <w:pPr>
+        <w:pStyle w:val="PargrafodaLista"/>
+        <w:numPr>
+          <w:ilvl w:val="0"/>
+          <w:numId w:val="3"/>
+        </w:numPr>
+      </w:pPr>
+      <w:r>
+        <w:t xml:space="preserve">Para buscar registros específicos temos que incluir uma chave e valor no </w:t>
+      </w:r>
+      <w:proofErr w:type="spellStart"/>
+      <w:r>
+        <w:t>json</w:t>
+      </w:r>
+      <w:proofErr w:type="spellEnd"/>
+      <w:r>
+        <w:t xml:space="preserve"> do </w:t>
+      </w:r>
+      <w:proofErr w:type="spellStart"/>
+      <w:r>
+        <w:t>find</w:t>
+      </w:r>
+      <w:proofErr w:type="spellEnd"/>
+      <w:r>
+        <w:t xml:space="preserve"> e a busca irá retornar os valores.</w:t>
+      </w:r>
+    </w:p>
+    <w:p>
+      <w:pPr>
+        <w:pStyle w:val="PargrafodaLista"/>
+        <w:numPr>
+          <w:ilvl w:val="0"/>
+          <w:numId w:val="3"/>
+        </w:numPr>
+        <w:shd w:val="clear" w:color="auto" w:fill="272822"/>
+        <w:spacing w:after="0" w:line="285" w:lineRule="atLeast"/>
+        <w:rPr>
+          <w:rFonts w:ascii="Consolas" w:eastAsia="Times New Roman" w:hAnsi="Consolas" w:cs="Times New Roman"/>
+          <w:color w:val="F8F8F2"/>
+          <w:sz w:val="21"/>
+          <w:szCs w:val="21"/>
+          <w:lang w:eastAsia="pt-BR"/>
+        </w:rPr>
+      </w:pPr>
+      <w:r>
+        <w:rPr>
+          <w:rFonts w:ascii="Consolas" w:eastAsia="Times New Roman" w:hAnsi="Consolas" w:cs="Times New Roman"/>
+          <w:color w:val="88846F"/>
+          <w:sz w:val="21"/>
+          <w:szCs w:val="21"/>
+          <w:lang w:eastAsia="pt-BR"/>
+        </w:rPr>
+        <w:t xml:space="preserve">//buscando dados </w:t>
+      </w:r>
+      <w:proofErr w:type="spellStart"/>
+      <w:r>
+        <w:rPr>
+          <w:rFonts w:ascii="Consolas" w:eastAsia="Times New Roman" w:hAnsi="Consolas" w:cs="Times New Roman"/>
+          <w:color w:val="88846F"/>
+          <w:sz w:val="21"/>
+          <w:szCs w:val="21"/>
+          <w:lang w:eastAsia="pt-BR"/>
+        </w:rPr>
+        <w:t>espedificos</w:t>
+      </w:r>
+      <w:proofErr w:type="spellEnd"/>
+    </w:p>
+    <w:p>
+      <w:pPr>
+        <w:pStyle w:val="PargrafodaLista"/>
+        <w:numPr>
+          <w:ilvl w:val="0"/>
+          <w:numId w:val="3"/>
+        </w:numPr>
+        <w:shd w:val="clear" w:color="auto" w:fill="272822"/>
+        <w:spacing w:after="0" w:line="285" w:lineRule="atLeast"/>
+        <w:rPr>
+          <w:rFonts w:ascii="Consolas" w:eastAsia="Times New Roman" w:hAnsi="Consolas" w:cs="Times New Roman"/>
+          <w:color w:val="F8F8F2"/>
+          <w:sz w:val="21"/>
+          <w:szCs w:val="21"/>
+          <w:lang w:eastAsia="pt-BR"/>
+        </w:rPr>
+      </w:pPr>
+      <w:r>
+        <w:rPr>
+          <w:rFonts w:ascii="Consolas" w:eastAsia="Times New Roman" w:hAnsi="Consolas" w:cs="Times New Roman"/>
+          <w:color w:val="88846F"/>
+          <w:sz w:val="21"/>
+          <w:szCs w:val="21"/>
+          <w:lang w:eastAsia="pt-BR"/>
+        </w:rPr>
+        <w:t>//buscando pelo id</w:t>
+      </w:r>
+    </w:p>
+    <w:p>
+      <w:pPr>
+        <w:pStyle w:val="PargrafodaLista"/>
+        <w:numPr>
+          <w:ilvl w:val="0"/>
+          <w:numId w:val="3"/>
+        </w:numPr>
+        <w:shd w:val="clear" w:color="auto" w:fill="272822"/>
+        <w:spacing w:after="0" w:line="285" w:lineRule="atLeast"/>
+        <w:rPr>
+          <w:rFonts w:ascii="Consolas" w:eastAsia="Times New Roman" w:hAnsi="Consolas" w:cs="Times New Roman"/>
+          <w:color w:val="F8F8F2"/>
+          <w:sz w:val="21"/>
+          <w:szCs w:val="21"/>
+          <w:lang w:eastAsia="pt-BR"/>
+        </w:rPr>
+      </w:pPr>
+      <w:proofErr w:type="spellStart"/>
+      <w:r>
+        <w:rPr>
+          <w:rFonts w:ascii="Consolas" w:eastAsia="Times New Roman" w:hAnsi="Consolas" w:cs="Times New Roman"/>
+          <w:color w:val="A6E22E"/>
+          <w:sz w:val="21"/>
+          <w:szCs w:val="21"/>
+          <w:u w:val="single"/>
+          <w:lang w:eastAsia="pt-BR"/>
+        </w:rPr>
+        <w:t>Article</w:t>
+      </w:r>
+      <w:r>
+        <w:rPr>
+          <w:rFonts w:ascii="Consolas" w:eastAsia="Times New Roman" w:hAnsi="Consolas" w:cs="Times New Roman"/>
+          <w:color w:val="F8F8F2"/>
+          <w:sz w:val="21"/>
+          <w:szCs w:val="21"/>
+          <w:lang w:eastAsia="pt-BR"/>
+        </w:rPr>
+        <w:t>.</w:t>
+      </w:r>
+      <w:r>
+        <w:rPr>
+          <w:rFonts w:ascii="Consolas" w:eastAsia="Times New Roman" w:hAnsi="Consolas" w:cs="Times New Roman"/>
+          <w:color w:val="A6E22E"/>
+          <w:sz w:val="21"/>
+          <w:szCs w:val="21"/>
+          <w:lang w:eastAsia="pt-BR"/>
+        </w:rPr>
+        <w:t>find</w:t>
+      </w:r>
+      <w:proofErr w:type="spellEnd"/>
+      <w:r>
+        <w:rPr>
+          <w:rFonts w:ascii="Consolas" w:eastAsia="Times New Roman" w:hAnsi="Consolas" w:cs="Times New Roman"/>
+          <w:color w:val="F8F8F2"/>
+          <w:sz w:val="21"/>
+          <w:szCs w:val="21"/>
+          <w:lang w:eastAsia="pt-BR"/>
+        </w:rPr>
+        <w:t>({</w:t>
+      </w:r>
+      <w:r>
+        <w:rPr>
+          <w:rFonts w:ascii="Consolas" w:eastAsia="Times New Roman" w:hAnsi="Consolas" w:cs="Times New Roman"/>
+          <w:color w:val="E6DB74"/>
+          <w:sz w:val="21"/>
+          <w:szCs w:val="21"/>
+          <w:lang w:eastAsia="pt-BR"/>
+        </w:rPr>
+        <w:t>'_id'</w:t>
+      </w:r>
+      <w:r>
+        <w:rPr>
+          <w:rFonts w:ascii="Consolas" w:eastAsia="Times New Roman" w:hAnsi="Consolas" w:cs="Times New Roman"/>
+          <w:color w:val="F8F8F2"/>
+          <w:sz w:val="21"/>
+          <w:szCs w:val="21"/>
+          <w:lang w:eastAsia="pt-BR"/>
+        </w:rPr>
+        <w:t xml:space="preserve">: </w:t>
+      </w:r>
+      <w:r>
+        <w:rPr>
+          <w:rFonts w:ascii="Consolas" w:eastAsia="Times New Roman" w:hAnsi="Consolas" w:cs="Times New Roman"/>
+          <w:color w:val="E6DB74"/>
+          <w:sz w:val="21"/>
+          <w:szCs w:val="21"/>
+          <w:lang w:eastAsia="pt-BR"/>
+        </w:rPr>
+        <w:t>'61f061a16af645ed3acc63bc'</w:t>
+      </w:r>
+      <w:r>
+        <w:rPr>
+          <w:rFonts w:ascii="Consolas" w:eastAsia="Times New Roman" w:hAnsi="Consolas" w:cs="Times New Roman"/>
+          <w:color w:val="F8F8F2"/>
+          <w:sz w:val="21"/>
+          <w:szCs w:val="21"/>
+          <w:lang w:eastAsia="pt-BR"/>
+        </w:rPr>
+        <w:t>}</w:t>
+      </w:r>
+      <w:proofErr w:type="gramStart"/>
+      <w:r>
+        <w:rPr>
+          <w:rFonts w:ascii="Consolas" w:eastAsia="Times New Roman" w:hAnsi="Consolas" w:cs="Times New Roman"/>
+          <w:color w:val="F8F8F2"/>
+          <w:sz w:val="21"/>
+          <w:szCs w:val="21"/>
+          <w:lang w:eastAsia="pt-BR"/>
+        </w:rPr>
+        <w:t>).</w:t>
+      </w:r>
+      <w:proofErr w:type="spellStart"/>
+      <w:r>
+        <w:rPr>
+          <w:rFonts w:ascii="Consolas" w:eastAsia="Times New Roman" w:hAnsi="Consolas" w:cs="Times New Roman"/>
+          <w:color w:val="A6E22E"/>
+          <w:sz w:val="21"/>
+          <w:szCs w:val="21"/>
+          <w:lang w:eastAsia="pt-BR"/>
+        </w:rPr>
+        <w:t>then</w:t>
+      </w:r>
+      <w:proofErr w:type="spellEnd"/>
+      <w:proofErr w:type="gramEnd"/>
+      <w:r>
+        <w:rPr>
+          <w:rFonts w:ascii="Consolas" w:eastAsia="Times New Roman" w:hAnsi="Consolas" w:cs="Times New Roman"/>
+          <w:color w:val="F8F8F2"/>
+          <w:sz w:val="21"/>
+          <w:szCs w:val="21"/>
+          <w:lang w:eastAsia="pt-BR"/>
+        </w:rPr>
+        <w:t>(</w:t>
+      </w:r>
+      <w:proofErr w:type="spellStart"/>
+      <w:r>
+        <w:rPr>
+          <w:rFonts w:ascii="Consolas" w:eastAsia="Times New Roman" w:hAnsi="Consolas" w:cs="Times New Roman"/>
+          <w:i/>
+          <w:iCs/>
+          <w:color w:val="FD971F"/>
+          <w:sz w:val="21"/>
+          <w:szCs w:val="21"/>
+          <w:lang w:eastAsia="pt-BR"/>
+        </w:rPr>
+        <w:t>article</w:t>
+      </w:r>
+      <w:proofErr w:type="spellEnd"/>
+      <w:r>
+        <w:rPr>
+          <w:rFonts w:ascii="Consolas" w:eastAsia="Times New Roman" w:hAnsi="Consolas" w:cs="Times New Roman"/>
+          <w:color w:val="F8F8F2"/>
+          <w:sz w:val="21"/>
+          <w:szCs w:val="21"/>
+          <w:lang w:eastAsia="pt-BR"/>
+        </w:rPr>
+        <w:t xml:space="preserve"> </w:t>
+      </w:r>
+      <w:r>
+        <w:rPr>
+          <w:rFonts w:ascii="Consolas" w:eastAsia="Times New Roman" w:hAnsi="Consolas" w:cs="Times New Roman"/>
+          <w:i/>
+          <w:iCs/>
+          <w:color w:val="66D9EF"/>
+          <w:sz w:val="21"/>
+          <w:szCs w:val="21"/>
+          <w:lang w:eastAsia="pt-BR"/>
+        </w:rPr>
+        <w:t>=&gt;</w:t>
+      </w:r>
+      <w:r>
+        <w:rPr>
+          <w:rFonts w:ascii="Consolas" w:eastAsia="Times New Roman" w:hAnsi="Consolas" w:cs="Times New Roman"/>
+          <w:color w:val="F8F8F2"/>
+          <w:sz w:val="21"/>
+          <w:szCs w:val="21"/>
+          <w:lang w:eastAsia="pt-BR"/>
+        </w:rPr>
+        <w:t xml:space="preserve"> {</w:t>
+      </w:r>
+    </w:p>
+    <w:p>
+      <w:pPr>
+        <w:pStyle w:val="PargrafodaLista"/>
+        <w:numPr>
+          <w:ilvl w:val="0"/>
+          <w:numId w:val="3"/>
+        </w:numPr>
+        <w:shd w:val="clear" w:color="auto" w:fill="272822"/>
+        <w:spacing w:after="0" w:line="285" w:lineRule="atLeast"/>
+        <w:rPr>
+          <w:rFonts w:ascii="Consolas" w:eastAsia="Times New Roman" w:hAnsi="Consolas" w:cs="Times New Roman"/>
+          <w:color w:val="F8F8F2"/>
+          <w:sz w:val="21"/>
+          <w:szCs w:val="21"/>
+          <w:lang w:eastAsia="pt-BR"/>
+        </w:rPr>
+      </w:pPr>
+      <w:r>
+        <w:rPr>
+          <w:rFonts w:ascii="Consolas" w:eastAsia="Times New Roman" w:hAnsi="Consolas" w:cs="Times New Roman"/>
+          <w:color w:val="F8F8F2"/>
+          <w:sz w:val="21"/>
+          <w:szCs w:val="21"/>
+          <w:lang w:eastAsia="pt-BR"/>
+        </w:rPr>
+        <w:t>    console.</w:t>
+      </w:r>
+      <w:r>
+        <w:rPr>
+          <w:rFonts w:ascii="Consolas" w:eastAsia="Times New Roman" w:hAnsi="Consolas" w:cs="Times New Roman"/>
+          <w:color w:val="A6E22E"/>
+          <w:sz w:val="21"/>
+          <w:szCs w:val="21"/>
+          <w:lang w:eastAsia="pt-BR"/>
+        </w:rPr>
+        <w:t>log</w:t>
+      </w:r>
+      <w:r>
+        <w:rPr>
+          <w:rFonts w:ascii="Consolas" w:eastAsia="Times New Roman" w:hAnsi="Consolas" w:cs="Times New Roman"/>
+          <w:color w:val="F8F8F2"/>
+          <w:sz w:val="21"/>
+          <w:szCs w:val="21"/>
+          <w:lang w:eastAsia="pt-BR"/>
+        </w:rPr>
+        <w:t>(</w:t>
+      </w:r>
+      <w:proofErr w:type="spellStart"/>
+      <w:r>
+        <w:rPr>
+          <w:rFonts w:ascii="Consolas" w:eastAsia="Times New Roman" w:hAnsi="Consolas" w:cs="Times New Roman"/>
+          <w:i/>
+          <w:iCs/>
+          <w:color w:val="FD971F"/>
+          <w:sz w:val="21"/>
+          <w:szCs w:val="21"/>
+          <w:lang w:eastAsia="pt-BR"/>
+        </w:rPr>
+        <w:t>article</w:t>
+      </w:r>
+      <w:proofErr w:type="spellEnd"/>
+      <w:r>
+        <w:rPr>
+          <w:rFonts w:ascii="Consolas" w:eastAsia="Times New Roman" w:hAnsi="Consolas" w:cs="Times New Roman"/>
+          <w:color w:val="F8F8F2"/>
+          <w:sz w:val="21"/>
+          <w:szCs w:val="21"/>
+          <w:lang w:eastAsia="pt-BR"/>
+        </w:rPr>
+        <w:t>);</w:t>
+      </w:r>
+    </w:p>
+    <w:p>
+      <w:pPr>
+        <w:pStyle w:val="PargrafodaLista"/>
+        <w:numPr>
+          <w:ilvl w:val="0"/>
+          <w:numId w:val="3"/>
+        </w:numPr>
+        <w:shd w:val="clear" w:color="auto" w:fill="272822"/>
+        <w:spacing w:after="0" w:line="285" w:lineRule="atLeast"/>
+        <w:rPr>
+          <w:rFonts w:ascii="Consolas" w:eastAsia="Times New Roman" w:hAnsi="Consolas" w:cs="Times New Roman"/>
+          <w:color w:val="F8F8F2"/>
+          <w:sz w:val="21"/>
+          <w:szCs w:val="21"/>
+          <w:lang w:eastAsia="pt-BR"/>
+        </w:rPr>
+      </w:pPr>
+      <w:r>
+        <w:rPr>
+          <w:rFonts w:ascii="Consolas" w:eastAsia="Times New Roman" w:hAnsi="Consolas" w:cs="Times New Roman"/>
+          <w:color w:val="F8F8F2"/>
+          <w:sz w:val="21"/>
+          <w:szCs w:val="21"/>
+          <w:lang w:eastAsia="pt-BR"/>
+        </w:rPr>
+        <w:t>}</w:t>
+      </w:r>
+      <w:proofErr w:type="gramStart"/>
+      <w:r>
+        <w:rPr>
+          <w:rFonts w:ascii="Consolas" w:eastAsia="Times New Roman" w:hAnsi="Consolas" w:cs="Times New Roman"/>
+          <w:color w:val="F8F8F2"/>
+          <w:sz w:val="21"/>
+          <w:szCs w:val="21"/>
+          <w:lang w:eastAsia="pt-BR"/>
+        </w:rPr>
+        <w:t>).</w:t>
+      </w:r>
+      <w:r>
+        <w:rPr>
+          <w:rFonts w:ascii="Consolas" w:eastAsia="Times New Roman" w:hAnsi="Consolas" w:cs="Times New Roman"/>
+          <w:color w:val="A6E22E"/>
+          <w:sz w:val="21"/>
+          <w:szCs w:val="21"/>
+          <w:lang w:eastAsia="pt-BR"/>
+        </w:rPr>
+        <w:t>catch</w:t>
+      </w:r>
+      <w:proofErr w:type="gramEnd"/>
+      <w:r>
+        <w:rPr>
+          <w:rFonts w:ascii="Consolas" w:eastAsia="Times New Roman" w:hAnsi="Consolas" w:cs="Times New Roman"/>
+          <w:color w:val="F8F8F2"/>
+          <w:sz w:val="21"/>
+          <w:szCs w:val="21"/>
+          <w:lang w:eastAsia="pt-BR"/>
+        </w:rPr>
+        <w:t>(</w:t>
+      </w:r>
+      <w:proofErr w:type="spellStart"/>
+      <w:r>
+        <w:rPr>
+          <w:rFonts w:ascii="Consolas" w:eastAsia="Times New Roman" w:hAnsi="Consolas" w:cs="Times New Roman"/>
+          <w:i/>
+          <w:iCs/>
+          <w:color w:val="FD971F"/>
+          <w:sz w:val="21"/>
+          <w:szCs w:val="21"/>
+          <w:lang w:eastAsia="pt-BR"/>
+        </w:rPr>
+        <w:t>err</w:t>
+      </w:r>
+      <w:proofErr w:type="spellEnd"/>
+      <w:r>
+        <w:rPr>
+          <w:rFonts w:ascii="Consolas" w:eastAsia="Times New Roman" w:hAnsi="Consolas" w:cs="Times New Roman"/>
+          <w:color w:val="F8F8F2"/>
+          <w:sz w:val="21"/>
+          <w:szCs w:val="21"/>
+          <w:lang w:eastAsia="pt-BR"/>
+        </w:rPr>
+        <w:t xml:space="preserve"> </w:t>
+      </w:r>
+      <w:r>
+        <w:rPr>
+          <w:rFonts w:ascii="Consolas" w:eastAsia="Times New Roman" w:hAnsi="Consolas" w:cs="Times New Roman"/>
+          <w:i/>
+          <w:iCs/>
+          <w:color w:val="66D9EF"/>
+          <w:sz w:val="21"/>
+          <w:szCs w:val="21"/>
+          <w:lang w:eastAsia="pt-BR"/>
+        </w:rPr>
+        <w:t>=&gt;</w:t>
+      </w:r>
+      <w:r>
+        <w:rPr>
+          <w:rFonts w:ascii="Consolas" w:eastAsia="Times New Roman" w:hAnsi="Consolas" w:cs="Times New Roman"/>
+          <w:color w:val="F8F8F2"/>
+          <w:sz w:val="21"/>
+          <w:szCs w:val="21"/>
+          <w:lang w:eastAsia="pt-BR"/>
+        </w:rPr>
+        <w:t xml:space="preserve"> {</w:t>
+      </w:r>
+    </w:p>
+    <w:p>
+      <w:pPr>
+        <w:pStyle w:val="PargrafodaLista"/>
+        <w:numPr>
+          <w:ilvl w:val="0"/>
+          <w:numId w:val="3"/>
+        </w:numPr>
+        <w:shd w:val="clear" w:color="auto" w:fill="272822"/>
+        <w:spacing w:after="0" w:line="285" w:lineRule="atLeast"/>
+        <w:rPr>
+          <w:rFonts w:ascii="Consolas" w:eastAsia="Times New Roman" w:hAnsi="Consolas" w:cs="Times New Roman"/>
+          <w:color w:val="F8F8F2"/>
+          <w:sz w:val="21"/>
+          <w:szCs w:val="21"/>
+          <w:lang w:eastAsia="pt-BR"/>
+        </w:rPr>
+      </w:pPr>
+      <w:r>
+        <w:rPr>
+          <w:rFonts w:ascii="Consolas" w:eastAsia="Times New Roman" w:hAnsi="Consolas" w:cs="Times New Roman"/>
+          <w:color w:val="F8F8F2"/>
+          <w:sz w:val="21"/>
+          <w:szCs w:val="21"/>
+          <w:lang w:eastAsia="pt-BR"/>
+        </w:rPr>
+        <w:t>    console.</w:t>
+      </w:r>
+      <w:r>
+        <w:rPr>
+          <w:rFonts w:ascii="Consolas" w:eastAsia="Times New Roman" w:hAnsi="Consolas" w:cs="Times New Roman"/>
+          <w:color w:val="A6E22E"/>
+          <w:sz w:val="21"/>
+          <w:szCs w:val="21"/>
+          <w:lang w:eastAsia="pt-BR"/>
+        </w:rPr>
+        <w:t>log</w:t>
+      </w:r>
+      <w:r>
+        <w:rPr>
+          <w:rFonts w:ascii="Consolas" w:eastAsia="Times New Roman" w:hAnsi="Consolas" w:cs="Times New Roman"/>
+          <w:color w:val="F8F8F2"/>
+          <w:sz w:val="21"/>
+          <w:szCs w:val="21"/>
+          <w:lang w:eastAsia="pt-BR"/>
+        </w:rPr>
+        <w:t>(</w:t>
+      </w:r>
+      <w:proofErr w:type="spellStart"/>
+      <w:r>
+        <w:rPr>
+          <w:rFonts w:ascii="Consolas" w:eastAsia="Times New Roman" w:hAnsi="Consolas" w:cs="Times New Roman"/>
+          <w:i/>
+          <w:iCs/>
+          <w:color w:val="FD971F"/>
+          <w:sz w:val="21"/>
+          <w:szCs w:val="21"/>
+          <w:lang w:eastAsia="pt-BR"/>
+        </w:rPr>
+        <w:t>err</w:t>
+      </w:r>
+      <w:proofErr w:type="spellEnd"/>
+      <w:r>
+        <w:rPr>
+          <w:rFonts w:ascii="Consolas" w:eastAsia="Times New Roman" w:hAnsi="Consolas" w:cs="Times New Roman"/>
+          <w:color w:val="F8F8F2"/>
+          <w:sz w:val="21"/>
+          <w:szCs w:val="21"/>
+          <w:lang w:eastAsia="pt-BR"/>
+        </w:rPr>
+        <w:t>);</w:t>
+      </w:r>
+    </w:p>
+    <w:p>
+      <w:pPr>
+        <w:pStyle w:val="PargrafodaLista"/>
+        <w:numPr>
+          <w:ilvl w:val="0"/>
+          <w:numId w:val="3"/>
+        </w:numPr>
+        <w:shd w:val="clear" w:color="auto" w:fill="272822"/>
+        <w:spacing w:after="0" w:line="285" w:lineRule="atLeast"/>
+        <w:rPr>
+          <w:rFonts w:ascii="Consolas" w:eastAsia="Times New Roman" w:hAnsi="Consolas" w:cs="Times New Roman"/>
+          <w:color w:val="F8F8F2"/>
+          <w:sz w:val="21"/>
+          <w:szCs w:val="21"/>
+          <w:lang w:eastAsia="pt-BR"/>
+        </w:rPr>
+      </w:pPr>
+      <w:r>
+        <w:rPr>
+          <w:rFonts w:ascii="Consolas" w:eastAsia="Times New Roman" w:hAnsi="Consolas" w:cs="Times New Roman"/>
+          <w:color w:val="F8F8F2"/>
+          <w:sz w:val="21"/>
+          <w:szCs w:val="21"/>
+          <w:lang w:eastAsia="pt-BR"/>
+        </w:rPr>
+        <w:t>})</w:t>
+      </w:r>
+    </w:p>
+    <w:p>
+      <w:pPr>
+        <w:pStyle w:val="PargrafodaLista"/>
+        <w:numPr>
+          <w:ilvl w:val="0"/>
+          <w:numId w:val="3"/>
+        </w:numPr>
+        <w:shd w:val="clear" w:color="auto" w:fill="272822"/>
+        <w:spacing w:after="240" w:line="285" w:lineRule="atLeast"/>
+        <w:rPr>
+          <w:rFonts w:ascii="Consolas" w:eastAsia="Times New Roman" w:hAnsi="Consolas" w:cs="Times New Roman"/>
+          <w:color w:val="F8F8F2"/>
+          <w:sz w:val="21"/>
+          <w:szCs w:val="21"/>
+          <w:lang w:eastAsia="pt-BR"/>
+        </w:rPr>
+      </w:pPr>
+    </w:p>
+    <w:p>
+      <w:pPr>
+        <w:pStyle w:val="PargrafodaLista"/>
+        <w:numPr>
+          <w:ilvl w:val="0"/>
+          <w:numId w:val="3"/>
+        </w:numPr>
+        <w:shd w:val="clear" w:color="auto" w:fill="272822"/>
+        <w:spacing w:after="0" w:line="285" w:lineRule="atLeast"/>
+        <w:rPr>
+          <w:rFonts w:ascii="Consolas" w:eastAsia="Times New Roman" w:hAnsi="Consolas" w:cs="Times New Roman"/>
+          <w:color w:val="F8F8F2"/>
+          <w:sz w:val="21"/>
+          <w:szCs w:val="21"/>
+          <w:lang w:eastAsia="pt-BR"/>
+        </w:rPr>
+      </w:pPr>
+      <w:r>
+        <w:rPr>
+          <w:rFonts w:ascii="Consolas" w:eastAsia="Times New Roman" w:hAnsi="Consolas" w:cs="Times New Roman"/>
+          <w:color w:val="88846F"/>
+          <w:sz w:val="21"/>
+          <w:szCs w:val="21"/>
+          <w:lang w:eastAsia="pt-BR"/>
+        </w:rPr>
+        <w:t xml:space="preserve">//buscando pelo </w:t>
+      </w:r>
+      <w:proofErr w:type="spellStart"/>
+      <w:r>
+        <w:rPr>
+          <w:rFonts w:ascii="Consolas" w:eastAsia="Times New Roman" w:hAnsi="Consolas" w:cs="Times New Roman"/>
+          <w:color w:val="88846F"/>
+          <w:sz w:val="21"/>
+          <w:szCs w:val="21"/>
+          <w:lang w:eastAsia="pt-BR"/>
+        </w:rPr>
+        <w:t>title</w:t>
+      </w:r>
+      <w:proofErr w:type="spellEnd"/>
+    </w:p>
+    <w:p>
+      <w:pPr>
+        <w:pStyle w:val="PargrafodaLista"/>
+        <w:numPr>
+          <w:ilvl w:val="0"/>
+          <w:numId w:val="3"/>
+        </w:numPr>
+        <w:shd w:val="clear" w:color="auto" w:fill="272822"/>
+        <w:spacing w:after="0" w:line="285" w:lineRule="atLeast"/>
+        <w:rPr>
+          <w:rFonts w:ascii="Consolas" w:eastAsia="Times New Roman" w:hAnsi="Consolas" w:cs="Times New Roman"/>
+          <w:color w:val="F8F8F2"/>
+          <w:sz w:val="21"/>
+          <w:szCs w:val="21"/>
+          <w:lang w:eastAsia="pt-BR"/>
+        </w:rPr>
+      </w:pPr>
+      <w:proofErr w:type="spellStart"/>
+      <w:r>
+        <w:rPr>
+          <w:rFonts w:ascii="Consolas" w:eastAsia="Times New Roman" w:hAnsi="Consolas" w:cs="Times New Roman"/>
+          <w:color w:val="A6E22E"/>
+          <w:sz w:val="21"/>
+          <w:szCs w:val="21"/>
+          <w:u w:val="single"/>
+          <w:lang w:eastAsia="pt-BR"/>
+        </w:rPr>
+        <w:t>Article</w:t>
+      </w:r>
+      <w:r>
+        <w:rPr>
+          <w:rFonts w:ascii="Consolas" w:eastAsia="Times New Roman" w:hAnsi="Consolas" w:cs="Times New Roman"/>
+          <w:color w:val="F8F8F2"/>
+          <w:sz w:val="21"/>
+          <w:szCs w:val="21"/>
+          <w:lang w:eastAsia="pt-BR"/>
+        </w:rPr>
+        <w:t>.</w:t>
+      </w:r>
+      <w:r>
+        <w:rPr>
+          <w:rFonts w:ascii="Consolas" w:eastAsia="Times New Roman" w:hAnsi="Consolas" w:cs="Times New Roman"/>
+          <w:color w:val="A6E22E"/>
+          <w:sz w:val="21"/>
+          <w:szCs w:val="21"/>
+          <w:lang w:eastAsia="pt-BR"/>
+        </w:rPr>
+        <w:t>find</w:t>
+      </w:r>
+      <w:proofErr w:type="spellEnd"/>
+      <w:r>
+        <w:rPr>
+          <w:rFonts w:ascii="Consolas" w:eastAsia="Times New Roman" w:hAnsi="Consolas" w:cs="Times New Roman"/>
+          <w:color w:val="F8F8F2"/>
+          <w:sz w:val="21"/>
+          <w:szCs w:val="21"/>
+          <w:lang w:eastAsia="pt-BR"/>
+        </w:rPr>
+        <w:t>({</w:t>
+      </w:r>
+      <w:r>
+        <w:rPr>
+          <w:rFonts w:ascii="Consolas" w:eastAsia="Times New Roman" w:hAnsi="Consolas" w:cs="Times New Roman"/>
+          <w:color w:val="E6DB74"/>
+          <w:sz w:val="21"/>
+          <w:szCs w:val="21"/>
+          <w:lang w:eastAsia="pt-BR"/>
+        </w:rPr>
+        <w:t>'</w:t>
+      </w:r>
+      <w:proofErr w:type="spellStart"/>
+      <w:r>
+        <w:rPr>
+          <w:rFonts w:ascii="Consolas" w:eastAsia="Times New Roman" w:hAnsi="Consolas" w:cs="Times New Roman"/>
+          <w:color w:val="E6DB74"/>
+          <w:sz w:val="21"/>
+          <w:szCs w:val="21"/>
+          <w:lang w:eastAsia="pt-BR"/>
+        </w:rPr>
+        <w:t>title</w:t>
+      </w:r>
+      <w:proofErr w:type="spellEnd"/>
+      <w:r>
+        <w:rPr>
+          <w:rFonts w:ascii="Consolas" w:eastAsia="Times New Roman" w:hAnsi="Consolas" w:cs="Times New Roman"/>
+          <w:color w:val="E6DB74"/>
+          <w:sz w:val="21"/>
+          <w:szCs w:val="21"/>
+          <w:lang w:eastAsia="pt-BR"/>
+        </w:rPr>
+        <w:t>'</w:t>
+      </w:r>
+      <w:r>
+        <w:rPr>
+          <w:rFonts w:ascii="Consolas" w:eastAsia="Times New Roman" w:hAnsi="Consolas" w:cs="Times New Roman"/>
+          <w:color w:val="F8F8F2"/>
+          <w:sz w:val="21"/>
+          <w:szCs w:val="21"/>
+          <w:lang w:eastAsia="pt-BR"/>
+        </w:rPr>
+        <w:t xml:space="preserve">: </w:t>
+      </w:r>
+      <w:r>
+        <w:rPr>
+          <w:rFonts w:ascii="Consolas" w:eastAsia="Times New Roman" w:hAnsi="Consolas" w:cs="Times New Roman"/>
+          <w:color w:val="E6DB74"/>
+          <w:sz w:val="21"/>
+          <w:szCs w:val="21"/>
+          <w:lang w:eastAsia="pt-BR"/>
+        </w:rPr>
+        <w:t>'Primeiro Artigo'</w:t>
+      </w:r>
+      <w:r>
+        <w:rPr>
+          <w:rFonts w:ascii="Consolas" w:eastAsia="Times New Roman" w:hAnsi="Consolas" w:cs="Times New Roman"/>
+          <w:color w:val="F8F8F2"/>
+          <w:sz w:val="21"/>
+          <w:szCs w:val="21"/>
+          <w:lang w:eastAsia="pt-BR"/>
+        </w:rPr>
+        <w:t>}</w:t>
+      </w:r>
+      <w:proofErr w:type="gramStart"/>
+      <w:r>
+        <w:rPr>
+          <w:rFonts w:ascii="Consolas" w:eastAsia="Times New Roman" w:hAnsi="Consolas" w:cs="Times New Roman"/>
+          <w:color w:val="F8F8F2"/>
+          <w:sz w:val="21"/>
+          <w:szCs w:val="21"/>
+          <w:lang w:eastAsia="pt-BR"/>
+        </w:rPr>
+        <w:t>).</w:t>
+      </w:r>
+      <w:proofErr w:type="spellStart"/>
+      <w:r>
+        <w:rPr>
+          <w:rFonts w:ascii="Consolas" w:eastAsia="Times New Roman" w:hAnsi="Consolas" w:cs="Times New Roman"/>
+          <w:color w:val="A6E22E"/>
+          <w:sz w:val="21"/>
+          <w:szCs w:val="21"/>
+          <w:lang w:eastAsia="pt-BR"/>
+        </w:rPr>
+        <w:t>then</w:t>
+      </w:r>
+      <w:proofErr w:type="spellEnd"/>
+      <w:proofErr w:type="gramEnd"/>
+      <w:r>
+        <w:rPr>
+          <w:rFonts w:ascii="Consolas" w:eastAsia="Times New Roman" w:hAnsi="Consolas" w:cs="Times New Roman"/>
+          <w:color w:val="F8F8F2"/>
+          <w:sz w:val="21"/>
+          <w:szCs w:val="21"/>
+          <w:lang w:eastAsia="pt-BR"/>
+        </w:rPr>
+        <w:t>(</w:t>
+      </w:r>
+      <w:proofErr w:type="spellStart"/>
+      <w:r>
+        <w:rPr>
+          <w:rFonts w:ascii="Consolas" w:eastAsia="Times New Roman" w:hAnsi="Consolas" w:cs="Times New Roman"/>
+          <w:i/>
+          <w:iCs/>
+          <w:color w:val="FD971F"/>
+          <w:sz w:val="21"/>
+          <w:szCs w:val="21"/>
+          <w:lang w:eastAsia="pt-BR"/>
+        </w:rPr>
+        <w:t>article</w:t>
+      </w:r>
+      <w:proofErr w:type="spellEnd"/>
+      <w:r>
+        <w:rPr>
+          <w:rFonts w:ascii="Consolas" w:eastAsia="Times New Roman" w:hAnsi="Consolas" w:cs="Times New Roman"/>
+          <w:color w:val="F8F8F2"/>
+          <w:sz w:val="21"/>
+          <w:szCs w:val="21"/>
+          <w:lang w:eastAsia="pt-BR"/>
+        </w:rPr>
+        <w:t xml:space="preserve"> </w:t>
+      </w:r>
+      <w:r>
+        <w:rPr>
+          <w:rFonts w:ascii="Consolas" w:eastAsia="Times New Roman" w:hAnsi="Consolas" w:cs="Times New Roman"/>
+          <w:i/>
+          <w:iCs/>
+          <w:color w:val="66D9EF"/>
+          <w:sz w:val="21"/>
+          <w:szCs w:val="21"/>
+          <w:lang w:eastAsia="pt-BR"/>
+        </w:rPr>
+        <w:t>=&gt;</w:t>
+      </w:r>
+      <w:r>
+        <w:rPr>
+          <w:rFonts w:ascii="Consolas" w:eastAsia="Times New Roman" w:hAnsi="Consolas" w:cs="Times New Roman"/>
+          <w:color w:val="F8F8F2"/>
+          <w:sz w:val="21"/>
+          <w:szCs w:val="21"/>
+          <w:lang w:eastAsia="pt-BR"/>
+        </w:rPr>
+        <w:t xml:space="preserve"> {</w:t>
+      </w:r>
+    </w:p>
+    <w:p>
+      <w:pPr>
+        <w:pStyle w:val="PargrafodaLista"/>
+        <w:numPr>
+          <w:ilvl w:val="0"/>
+          <w:numId w:val="3"/>
+        </w:numPr>
+        <w:shd w:val="clear" w:color="auto" w:fill="272822"/>
+        <w:spacing w:after="0" w:line="285" w:lineRule="atLeast"/>
+        <w:rPr>
+          <w:rFonts w:ascii="Consolas" w:eastAsia="Times New Roman" w:hAnsi="Consolas" w:cs="Times New Roman"/>
+          <w:color w:val="F8F8F2"/>
+          <w:sz w:val="21"/>
+          <w:szCs w:val="21"/>
+          <w:lang w:eastAsia="pt-BR"/>
+        </w:rPr>
+      </w:pPr>
+      <w:r>
+        <w:rPr>
+          <w:rFonts w:ascii="Consolas" w:eastAsia="Times New Roman" w:hAnsi="Consolas" w:cs="Times New Roman"/>
+          <w:color w:val="F8F8F2"/>
+          <w:sz w:val="21"/>
+          <w:szCs w:val="21"/>
+          <w:lang w:eastAsia="pt-BR"/>
+        </w:rPr>
+        <w:t>    console.</w:t>
+      </w:r>
+      <w:r>
+        <w:rPr>
+          <w:rFonts w:ascii="Consolas" w:eastAsia="Times New Roman" w:hAnsi="Consolas" w:cs="Times New Roman"/>
+          <w:color w:val="A6E22E"/>
+          <w:sz w:val="21"/>
+          <w:szCs w:val="21"/>
+          <w:lang w:eastAsia="pt-BR"/>
+        </w:rPr>
+        <w:t>log</w:t>
+      </w:r>
+      <w:r>
+        <w:rPr>
+          <w:rFonts w:ascii="Consolas" w:eastAsia="Times New Roman" w:hAnsi="Consolas" w:cs="Times New Roman"/>
+          <w:color w:val="F8F8F2"/>
+          <w:sz w:val="21"/>
+          <w:szCs w:val="21"/>
+          <w:lang w:eastAsia="pt-BR"/>
+        </w:rPr>
+        <w:t>(</w:t>
+      </w:r>
+      <w:proofErr w:type="spellStart"/>
+      <w:r>
+        <w:rPr>
+          <w:rFonts w:ascii="Consolas" w:eastAsia="Times New Roman" w:hAnsi="Consolas" w:cs="Times New Roman"/>
+          <w:i/>
+          <w:iCs/>
+          <w:color w:val="FD971F"/>
+          <w:sz w:val="21"/>
+          <w:szCs w:val="21"/>
+          <w:lang w:eastAsia="pt-BR"/>
+        </w:rPr>
+        <w:t>article</w:t>
+      </w:r>
+      <w:proofErr w:type="spellEnd"/>
+      <w:r>
+        <w:rPr>
+          <w:rFonts w:ascii="Consolas" w:eastAsia="Times New Roman" w:hAnsi="Consolas" w:cs="Times New Roman"/>
+          <w:color w:val="F8F8F2"/>
+          <w:sz w:val="21"/>
+          <w:szCs w:val="21"/>
+          <w:lang w:eastAsia="pt-BR"/>
+        </w:rPr>
+        <w:t>);</w:t>
+      </w:r>
+    </w:p>
+    <w:p>
+      <w:pPr>
+        <w:pStyle w:val="PargrafodaLista"/>
+        <w:numPr>
+          <w:ilvl w:val="0"/>
+          <w:numId w:val="3"/>
+        </w:numPr>
+        <w:shd w:val="clear" w:color="auto" w:fill="272822"/>
+        <w:spacing w:after="0" w:line="285" w:lineRule="atLeast"/>
+        <w:rPr>
+          <w:rFonts w:ascii="Consolas" w:eastAsia="Times New Roman" w:hAnsi="Consolas" w:cs="Times New Roman"/>
+          <w:color w:val="F8F8F2"/>
+          <w:sz w:val="21"/>
+          <w:szCs w:val="21"/>
+          <w:lang w:eastAsia="pt-BR"/>
+        </w:rPr>
+      </w:pPr>
+      <w:r>
+        <w:rPr>
+          <w:rFonts w:ascii="Consolas" w:eastAsia="Times New Roman" w:hAnsi="Consolas" w:cs="Times New Roman"/>
+          <w:color w:val="F8F8F2"/>
+          <w:sz w:val="21"/>
+          <w:szCs w:val="21"/>
+          <w:lang w:eastAsia="pt-BR"/>
+        </w:rPr>
+        <w:t>}</w:t>
+      </w:r>
+      <w:proofErr w:type="gramStart"/>
+      <w:r>
+        <w:rPr>
+          <w:rFonts w:ascii="Consolas" w:eastAsia="Times New Roman" w:hAnsi="Consolas" w:cs="Times New Roman"/>
+          <w:color w:val="F8F8F2"/>
+          <w:sz w:val="21"/>
+          <w:szCs w:val="21"/>
+          <w:lang w:eastAsia="pt-BR"/>
+        </w:rPr>
+        <w:t>).</w:t>
+      </w:r>
+      <w:r>
+        <w:rPr>
+          <w:rFonts w:ascii="Consolas" w:eastAsia="Times New Roman" w:hAnsi="Consolas" w:cs="Times New Roman"/>
+          <w:color w:val="A6E22E"/>
+          <w:sz w:val="21"/>
+          <w:szCs w:val="21"/>
+          <w:lang w:eastAsia="pt-BR"/>
+        </w:rPr>
+        <w:t>catch</w:t>
+      </w:r>
+      <w:proofErr w:type="gramEnd"/>
+      <w:r>
+        <w:rPr>
+          <w:rFonts w:ascii="Consolas" w:eastAsia="Times New Roman" w:hAnsi="Consolas" w:cs="Times New Roman"/>
+          <w:color w:val="F8F8F2"/>
+          <w:sz w:val="21"/>
+          <w:szCs w:val="21"/>
+          <w:lang w:eastAsia="pt-BR"/>
+        </w:rPr>
+        <w:t>(</w:t>
+      </w:r>
+      <w:proofErr w:type="spellStart"/>
+      <w:r>
+        <w:rPr>
+          <w:rFonts w:ascii="Consolas" w:eastAsia="Times New Roman" w:hAnsi="Consolas" w:cs="Times New Roman"/>
+          <w:i/>
+          <w:iCs/>
+          <w:color w:val="FD971F"/>
+          <w:sz w:val="21"/>
+          <w:szCs w:val="21"/>
+          <w:lang w:eastAsia="pt-BR"/>
+        </w:rPr>
+        <w:t>err</w:t>
+      </w:r>
+      <w:proofErr w:type="spellEnd"/>
+      <w:r>
+        <w:rPr>
+          <w:rFonts w:ascii="Consolas" w:eastAsia="Times New Roman" w:hAnsi="Consolas" w:cs="Times New Roman"/>
+          <w:color w:val="F8F8F2"/>
+          <w:sz w:val="21"/>
+          <w:szCs w:val="21"/>
+          <w:lang w:eastAsia="pt-BR"/>
+        </w:rPr>
+        <w:t xml:space="preserve"> </w:t>
+      </w:r>
+      <w:r>
+        <w:rPr>
+          <w:rFonts w:ascii="Consolas" w:eastAsia="Times New Roman" w:hAnsi="Consolas" w:cs="Times New Roman"/>
+          <w:i/>
+          <w:iCs/>
+          <w:color w:val="66D9EF"/>
+          <w:sz w:val="21"/>
+          <w:szCs w:val="21"/>
+          <w:lang w:eastAsia="pt-BR"/>
+        </w:rPr>
+        <w:t>=&gt;</w:t>
+      </w:r>
+      <w:r>
+        <w:rPr>
+          <w:rFonts w:ascii="Consolas" w:eastAsia="Times New Roman" w:hAnsi="Consolas" w:cs="Times New Roman"/>
+          <w:color w:val="F8F8F2"/>
+          <w:sz w:val="21"/>
+          <w:szCs w:val="21"/>
+          <w:lang w:eastAsia="pt-BR"/>
+        </w:rPr>
+        <w:t xml:space="preserve"> {</w:t>
+      </w:r>
+    </w:p>
+    <w:p>
+      <w:pPr>
+        <w:pStyle w:val="PargrafodaLista"/>
+        <w:numPr>
+          <w:ilvl w:val="0"/>
+          <w:numId w:val="3"/>
+        </w:numPr>
+        <w:shd w:val="clear" w:color="auto" w:fill="272822"/>
+        <w:spacing w:after="0" w:line="285" w:lineRule="atLeast"/>
+        <w:rPr>
+          <w:rFonts w:ascii="Consolas" w:eastAsia="Times New Roman" w:hAnsi="Consolas" w:cs="Times New Roman"/>
+          <w:color w:val="F8F8F2"/>
+          <w:sz w:val="21"/>
+          <w:szCs w:val="21"/>
+          <w:lang w:eastAsia="pt-BR"/>
+        </w:rPr>
+      </w:pPr>
+      <w:r>
+        <w:rPr>
+          <w:rFonts w:ascii="Consolas" w:eastAsia="Times New Roman" w:hAnsi="Consolas" w:cs="Times New Roman"/>
+          <w:color w:val="F8F8F2"/>
+          <w:sz w:val="21"/>
+          <w:szCs w:val="21"/>
+          <w:lang w:eastAsia="pt-BR"/>
+        </w:rPr>
+        <w:t>    console.</w:t>
+      </w:r>
+      <w:r>
+        <w:rPr>
+          <w:rFonts w:ascii="Consolas" w:eastAsia="Times New Roman" w:hAnsi="Consolas" w:cs="Times New Roman"/>
+          <w:color w:val="A6E22E"/>
+          <w:sz w:val="21"/>
+          <w:szCs w:val="21"/>
+          <w:lang w:eastAsia="pt-BR"/>
+        </w:rPr>
+        <w:t>log</w:t>
+      </w:r>
+      <w:r>
+        <w:rPr>
+          <w:rFonts w:ascii="Consolas" w:eastAsia="Times New Roman" w:hAnsi="Consolas" w:cs="Times New Roman"/>
+          <w:color w:val="F8F8F2"/>
+          <w:sz w:val="21"/>
+          <w:szCs w:val="21"/>
+          <w:lang w:eastAsia="pt-BR"/>
+        </w:rPr>
+        <w:t>(</w:t>
+      </w:r>
+      <w:proofErr w:type="spellStart"/>
+      <w:r>
+        <w:rPr>
+          <w:rFonts w:ascii="Consolas" w:eastAsia="Times New Roman" w:hAnsi="Consolas" w:cs="Times New Roman"/>
+          <w:i/>
+          <w:iCs/>
+          <w:color w:val="FD971F"/>
+          <w:sz w:val="21"/>
+          <w:szCs w:val="21"/>
+          <w:lang w:eastAsia="pt-BR"/>
+        </w:rPr>
+        <w:t>err</w:t>
+      </w:r>
+      <w:proofErr w:type="spellEnd"/>
+      <w:r>
+        <w:rPr>
+          <w:rFonts w:ascii="Consolas" w:eastAsia="Times New Roman" w:hAnsi="Consolas" w:cs="Times New Roman"/>
+          <w:color w:val="F8F8F2"/>
+          <w:sz w:val="21"/>
+          <w:szCs w:val="21"/>
+          <w:lang w:eastAsia="pt-BR"/>
+        </w:rPr>
+        <w:t>);</w:t>
+      </w:r>
+    </w:p>
+    <w:p>
+      <w:pPr>
+        <w:pStyle w:val="PargrafodaLista"/>
+        <w:numPr>
+          <w:ilvl w:val="0"/>
+          <w:numId w:val="3"/>
+        </w:numPr>
+        <w:shd w:val="clear" w:color="auto" w:fill="272822"/>
+        <w:spacing w:after="0" w:line="285" w:lineRule="atLeast"/>
+        <w:rPr>
+          <w:rFonts w:ascii="Consolas" w:eastAsia="Times New Roman" w:hAnsi="Consolas" w:cs="Times New Roman"/>
+          <w:color w:val="F8F8F2"/>
+          <w:sz w:val="21"/>
+          <w:szCs w:val="21"/>
+          <w:lang w:eastAsia="pt-BR"/>
+        </w:rPr>
+      </w:pPr>
+      <w:r>
+        <w:rPr>
+          <w:rFonts w:ascii="Consolas" w:eastAsia="Times New Roman" w:hAnsi="Consolas" w:cs="Times New Roman"/>
+          <w:color w:val="F8F8F2"/>
+          <w:sz w:val="21"/>
+          <w:szCs w:val="21"/>
+          <w:lang w:eastAsia="pt-BR"/>
+        </w:rPr>
+        <w:t>})</w:t>
+      </w:r>
+    </w:p>
+    <w:p>
+      <w:pPr>
+        <w:pStyle w:val="PargrafodaLista"/>
+      </w:pPr>
+    </w:p>
+    <w:p>
+      <w:pPr>
+        <w:pStyle w:val="PargrafodaLista"/>
+        <w:rPr>
+          <w:b/>
+          <w:bCs/>
+        </w:rPr>
+      </w:pPr>
+      <w:r>
+        <w:rPr>
+          <w:b/>
+          <w:bCs/>
+        </w:rPr>
+        <w:t xml:space="preserve">BUSCANDO </w:t>
+      </w:r>
+      <w:r>
+        <w:rPr>
+          <w:b/>
+          <w:bCs/>
+        </w:rPr>
+        <w:t>DADOS DE CAMPOS DENTRO DE CAMPOS</w:t>
+      </w:r>
+    </w:p>
+    <w:p>
+      <w:pPr>
+        <w:pStyle w:val="PargrafodaLista"/>
+        <w:numPr>
+          <w:ilvl w:val="0"/>
+          <w:numId w:val="3"/>
+        </w:numPr>
+        <w:shd w:val="clear" w:color="auto" w:fill="272822"/>
+        <w:spacing w:after="0" w:line="285" w:lineRule="atLeast"/>
+        <w:rPr>
+          <w:rFonts w:ascii="Consolas" w:eastAsia="Times New Roman" w:hAnsi="Consolas" w:cs="Times New Roman"/>
+          <w:color w:val="F8F8F2"/>
+          <w:sz w:val="21"/>
+          <w:szCs w:val="21"/>
+          <w:lang w:eastAsia="pt-BR"/>
+        </w:rPr>
+      </w:pPr>
+      <w:r>
+        <w:rPr>
+          <w:rFonts w:ascii="Consolas" w:eastAsia="Times New Roman" w:hAnsi="Consolas" w:cs="Times New Roman"/>
+          <w:color w:val="88846F"/>
+          <w:sz w:val="21"/>
+          <w:szCs w:val="21"/>
+          <w:lang w:eastAsia="pt-BR"/>
+        </w:rPr>
+        <w:t>//buscando dados de campos que estão dentro de campos</w:t>
+      </w:r>
+    </w:p>
+    <w:p>
+      <w:pPr>
+        <w:pStyle w:val="PargrafodaLista"/>
+        <w:numPr>
+          <w:ilvl w:val="0"/>
+          <w:numId w:val="3"/>
+        </w:numPr>
+        <w:shd w:val="clear" w:color="auto" w:fill="272822"/>
+        <w:spacing w:after="0" w:line="285" w:lineRule="atLeast"/>
+        <w:rPr>
+          <w:rFonts w:ascii="Consolas" w:eastAsia="Times New Roman" w:hAnsi="Consolas" w:cs="Times New Roman"/>
+          <w:color w:val="F8F8F2"/>
+          <w:sz w:val="21"/>
+          <w:szCs w:val="21"/>
+          <w:lang w:eastAsia="pt-BR"/>
+        </w:rPr>
+      </w:pPr>
+      <w:proofErr w:type="spellStart"/>
+      <w:r>
+        <w:rPr>
+          <w:rFonts w:ascii="Consolas" w:eastAsia="Times New Roman" w:hAnsi="Consolas" w:cs="Times New Roman"/>
+          <w:color w:val="A6E22E"/>
+          <w:sz w:val="21"/>
+          <w:szCs w:val="21"/>
+          <w:u w:val="single"/>
+          <w:lang w:eastAsia="pt-BR"/>
+        </w:rPr>
+        <w:t>Article</w:t>
+      </w:r>
+      <w:r>
+        <w:rPr>
+          <w:rFonts w:ascii="Consolas" w:eastAsia="Times New Roman" w:hAnsi="Consolas" w:cs="Times New Roman"/>
+          <w:color w:val="F8F8F2"/>
+          <w:sz w:val="21"/>
+          <w:szCs w:val="21"/>
+          <w:lang w:eastAsia="pt-BR"/>
+        </w:rPr>
+        <w:t>.</w:t>
+      </w:r>
+      <w:r>
+        <w:rPr>
+          <w:rFonts w:ascii="Consolas" w:eastAsia="Times New Roman" w:hAnsi="Consolas" w:cs="Times New Roman"/>
+          <w:color w:val="A6E22E"/>
+          <w:sz w:val="21"/>
+          <w:szCs w:val="21"/>
+          <w:lang w:eastAsia="pt-BR"/>
+        </w:rPr>
+        <w:t>find</w:t>
+      </w:r>
+      <w:proofErr w:type="spellEnd"/>
+      <w:r>
+        <w:rPr>
+          <w:rFonts w:ascii="Consolas" w:eastAsia="Times New Roman" w:hAnsi="Consolas" w:cs="Times New Roman"/>
+          <w:color w:val="F8F8F2"/>
+          <w:sz w:val="21"/>
+          <w:szCs w:val="21"/>
+          <w:lang w:eastAsia="pt-BR"/>
+        </w:rPr>
+        <w:t>({</w:t>
+      </w:r>
+      <w:r>
+        <w:rPr>
+          <w:rFonts w:ascii="Consolas" w:eastAsia="Times New Roman" w:hAnsi="Consolas" w:cs="Times New Roman"/>
+          <w:color w:val="E6DB74"/>
+          <w:sz w:val="21"/>
+          <w:szCs w:val="21"/>
+          <w:lang w:eastAsia="pt-BR"/>
+        </w:rPr>
+        <w:t>'</w:t>
+      </w:r>
+      <w:proofErr w:type="spellStart"/>
+      <w:proofErr w:type="gramStart"/>
+      <w:r>
+        <w:rPr>
+          <w:rFonts w:ascii="Consolas" w:eastAsia="Times New Roman" w:hAnsi="Consolas" w:cs="Times New Roman"/>
+          <w:color w:val="E6DB74"/>
+          <w:sz w:val="21"/>
+          <w:szCs w:val="21"/>
+          <w:lang w:eastAsia="pt-BR"/>
+        </w:rPr>
+        <w:t>resume.author</w:t>
+      </w:r>
+      <w:proofErr w:type="spellEnd"/>
+      <w:proofErr w:type="gramEnd"/>
+      <w:r>
+        <w:rPr>
+          <w:rFonts w:ascii="Consolas" w:eastAsia="Times New Roman" w:hAnsi="Consolas" w:cs="Times New Roman"/>
+          <w:color w:val="E6DB74"/>
+          <w:sz w:val="21"/>
+          <w:szCs w:val="21"/>
+          <w:lang w:eastAsia="pt-BR"/>
+        </w:rPr>
+        <w:t>'</w:t>
+      </w:r>
+      <w:r>
+        <w:rPr>
+          <w:rFonts w:ascii="Consolas" w:eastAsia="Times New Roman" w:hAnsi="Consolas" w:cs="Times New Roman"/>
+          <w:color w:val="F8F8F2"/>
+          <w:sz w:val="21"/>
+          <w:szCs w:val="21"/>
+          <w:lang w:eastAsia="pt-BR"/>
+        </w:rPr>
+        <w:t xml:space="preserve">: </w:t>
+      </w:r>
+      <w:r>
+        <w:rPr>
+          <w:rFonts w:ascii="Consolas" w:eastAsia="Times New Roman" w:hAnsi="Consolas" w:cs="Times New Roman"/>
+          <w:color w:val="E6DB74"/>
+          <w:sz w:val="21"/>
+          <w:szCs w:val="21"/>
+          <w:lang w:eastAsia="pt-BR"/>
+        </w:rPr>
+        <w:t>'Teste !'</w:t>
+      </w:r>
+      <w:r>
+        <w:rPr>
+          <w:rFonts w:ascii="Consolas" w:eastAsia="Times New Roman" w:hAnsi="Consolas" w:cs="Times New Roman"/>
+          <w:color w:val="F8F8F2"/>
+          <w:sz w:val="21"/>
+          <w:szCs w:val="21"/>
+          <w:lang w:eastAsia="pt-BR"/>
+        </w:rPr>
+        <w:t>}).</w:t>
+      </w:r>
+      <w:proofErr w:type="spellStart"/>
+      <w:r>
+        <w:rPr>
+          <w:rFonts w:ascii="Consolas" w:eastAsia="Times New Roman" w:hAnsi="Consolas" w:cs="Times New Roman"/>
+          <w:color w:val="A6E22E"/>
+          <w:sz w:val="21"/>
+          <w:szCs w:val="21"/>
+          <w:lang w:eastAsia="pt-BR"/>
+        </w:rPr>
+        <w:t>then</w:t>
+      </w:r>
+      <w:proofErr w:type="spellEnd"/>
+      <w:r>
+        <w:rPr>
+          <w:rFonts w:ascii="Consolas" w:eastAsia="Times New Roman" w:hAnsi="Consolas" w:cs="Times New Roman"/>
+          <w:color w:val="F8F8F2"/>
+          <w:sz w:val="21"/>
+          <w:szCs w:val="21"/>
+          <w:lang w:eastAsia="pt-BR"/>
+        </w:rPr>
+        <w:t>(</w:t>
+      </w:r>
+      <w:proofErr w:type="spellStart"/>
+      <w:r>
+        <w:rPr>
+          <w:rFonts w:ascii="Consolas" w:eastAsia="Times New Roman" w:hAnsi="Consolas" w:cs="Times New Roman"/>
+          <w:i/>
+          <w:iCs/>
+          <w:color w:val="FD971F"/>
+          <w:sz w:val="21"/>
+          <w:szCs w:val="21"/>
+          <w:lang w:eastAsia="pt-BR"/>
+        </w:rPr>
+        <w:t>article</w:t>
+      </w:r>
+      <w:proofErr w:type="spellEnd"/>
+      <w:r>
+        <w:rPr>
+          <w:rFonts w:ascii="Consolas" w:eastAsia="Times New Roman" w:hAnsi="Consolas" w:cs="Times New Roman"/>
+          <w:color w:val="F8F8F2"/>
+          <w:sz w:val="21"/>
+          <w:szCs w:val="21"/>
+          <w:lang w:eastAsia="pt-BR"/>
+        </w:rPr>
+        <w:t xml:space="preserve"> </w:t>
+      </w:r>
+      <w:r>
+        <w:rPr>
+          <w:rFonts w:ascii="Consolas" w:eastAsia="Times New Roman" w:hAnsi="Consolas" w:cs="Times New Roman"/>
+          <w:i/>
+          <w:iCs/>
+          <w:color w:val="66D9EF"/>
+          <w:sz w:val="21"/>
+          <w:szCs w:val="21"/>
+          <w:lang w:eastAsia="pt-BR"/>
+        </w:rPr>
+        <w:t>=&gt;</w:t>
+      </w:r>
+      <w:r>
+        <w:rPr>
+          <w:rFonts w:ascii="Consolas" w:eastAsia="Times New Roman" w:hAnsi="Consolas" w:cs="Times New Roman"/>
+          <w:color w:val="F8F8F2"/>
+          <w:sz w:val="21"/>
+          <w:szCs w:val="21"/>
+          <w:lang w:eastAsia="pt-BR"/>
+        </w:rPr>
+        <w:t xml:space="preserve"> {</w:t>
+      </w:r>
+    </w:p>
+    <w:p>
+      <w:pPr>
+        <w:pStyle w:val="PargrafodaLista"/>
+        <w:numPr>
+          <w:ilvl w:val="0"/>
+          <w:numId w:val="3"/>
+        </w:numPr>
+        <w:shd w:val="clear" w:color="auto" w:fill="272822"/>
+        <w:spacing w:after="0" w:line="285" w:lineRule="atLeast"/>
+        <w:rPr>
+          <w:rFonts w:ascii="Consolas" w:eastAsia="Times New Roman" w:hAnsi="Consolas" w:cs="Times New Roman"/>
+          <w:color w:val="F8F8F2"/>
+          <w:sz w:val="21"/>
+          <w:szCs w:val="21"/>
+          <w:lang w:eastAsia="pt-BR"/>
+        </w:rPr>
+      </w:pPr>
+      <w:r>
+        <w:rPr>
+          <w:rFonts w:ascii="Consolas" w:eastAsia="Times New Roman" w:hAnsi="Consolas" w:cs="Times New Roman"/>
+          <w:color w:val="F8F8F2"/>
+          <w:sz w:val="21"/>
+          <w:szCs w:val="21"/>
+          <w:lang w:eastAsia="pt-BR"/>
+        </w:rPr>
+        <w:t>    console.</w:t>
+      </w:r>
+      <w:r>
+        <w:rPr>
+          <w:rFonts w:ascii="Consolas" w:eastAsia="Times New Roman" w:hAnsi="Consolas" w:cs="Times New Roman"/>
+          <w:color w:val="A6E22E"/>
+          <w:sz w:val="21"/>
+          <w:szCs w:val="21"/>
+          <w:lang w:eastAsia="pt-BR"/>
+        </w:rPr>
+        <w:t>log</w:t>
+      </w:r>
+      <w:r>
+        <w:rPr>
+          <w:rFonts w:ascii="Consolas" w:eastAsia="Times New Roman" w:hAnsi="Consolas" w:cs="Times New Roman"/>
+          <w:color w:val="F8F8F2"/>
+          <w:sz w:val="21"/>
+          <w:szCs w:val="21"/>
+          <w:lang w:eastAsia="pt-BR"/>
+        </w:rPr>
+        <w:t>(</w:t>
+      </w:r>
+      <w:proofErr w:type="spellStart"/>
+      <w:r>
+        <w:rPr>
+          <w:rFonts w:ascii="Consolas" w:eastAsia="Times New Roman" w:hAnsi="Consolas" w:cs="Times New Roman"/>
+          <w:i/>
+          <w:iCs/>
+          <w:color w:val="FD971F"/>
+          <w:sz w:val="21"/>
+          <w:szCs w:val="21"/>
+          <w:lang w:eastAsia="pt-BR"/>
+        </w:rPr>
+        <w:t>article</w:t>
+      </w:r>
+      <w:proofErr w:type="spellEnd"/>
+      <w:r>
+        <w:rPr>
+          <w:rFonts w:ascii="Consolas" w:eastAsia="Times New Roman" w:hAnsi="Consolas" w:cs="Times New Roman"/>
+          <w:color w:val="F8F8F2"/>
+          <w:sz w:val="21"/>
+          <w:szCs w:val="21"/>
+          <w:lang w:eastAsia="pt-BR"/>
+        </w:rPr>
+        <w:t>);</w:t>
+      </w:r>
+    </w:p>
+    <w:p>
+      <w:pPr>
+        <w:pStyle w:val="PargrafodaLista"/>
+        <w:numPr>
+          <w:ilvl w:val="0"/>
+          <w:numId w:val="3"/>
+        </w:numPr>
+        <w:shd w:val="clear" w:color="auto" w:fill="272822"/>
+        <w:spacing w:after="0" w:line="285" w:lineRule="atLeast"/>
+        <w:rPr>
+          <w:rFonts w:ascii="Consolas" w:eastAsia="Times New Roman" w:hAnsi="Consolas" w:cs="Times New Roman"/>
+          <w:color w:val="F8F8F2"/>
+          <w:sz w:val="21"/>
+          <w:szCs w:val="21"/>
+          <w:lang w:eastAsia="pt-BR"/>
+        </w:rPr>
+      </w:pPr>
+      <w:r>
+        <w:rPr>
+          <w:rFonts w:ascii="Consolas" w:eastAsia="Times New Roman" w:hAnsi="Consolas" w:cs="Times New Roman"/>
+          <w:color w:val="F8F8F2"/>
+          <w:sz w:val="21"/>
+          <w:szCs w:val="21"/>
+          <w:lang w:eastAsia="pt-BR"/>
+        </w:rPr>
+        <w:t>}</w:t>
+      </w:r>
+      <w:proofErr w:type="gramStart"/>
+      <w:r>
+        <w:rPr>
+          <w:rFonts w:ascii="Consolas" w:eastAsia="Times New Roman" w:hAnsi="Consolas" w:cs="Times New Roman"/>
+          <w:color w:val="F8F8F2"/>
+          <w:sz w:val="21"/>
+          <w:szCs w:val="21"/>
+          <w:lang w:eastAsia="pt-BR"/>
+        </w:rPr>
+        <w:t>).</w:t>
+      </w:r>
+      <w:r>
+        <w:rPr>
+          <w:rFonts w:ascii="Consolas" w:eastAsia="Times New Roman" w:hAnsi="Consolas" w:cs="Times New Roman"/>
+          <w:color w:val="A6E22E"/>
+          <w:sz w:val="21"/>
+          <w:szCs w:val="21"/>
+          <w:lang w:eastAsia="pt-BR"/>
+        </w:rPr>
+        <w:t>catch</w:t>
+      </w:r>
+      <w:proofErr w:type="gramEnd"/>
+      <w:r>
+        <w:rPr>
+          <w:rFonts w:ascii="Consolas" w:eastAsia="Times New Roman" w:hAnsi="Consolas" w:cs="Times New Roman"/>
+          <w:color w:val="F8F8F2"/>
+          <w:sz w:val="21"/>
+          <w:szCs w:val="21"/>
+          <w:lang w:eastAsia="pt-BR"/>
+        </w:rPr>
+        <w:t>(</w:t>
+      </w:r>
+      <w:proofErr w:type="spellStart"/>
+      <w:r>
+        <w:rPr>
+          <w:rFonts w:ascii="Consolas" w:eastAsia="Times New Roman" w:hAnsi="Consolas" w:cs="Times New Roman"/>
+          <w:i/>
+          <w:iCs/>
+          <w:color w:val="FD971F"/>
+          <w:sz w:val="21"/>
+          <w:szCs w:val="21"/>
+          <w:lang w:eastAsia="pt-BR"/>
+        </w:rPr>
+        <w:t>err</w:t>
+      </w:r>
+      <w:proofErr w:type="spellEnd"/>
+      <w:r>
+        <w:rPr>
+          <w:rFonts w:ascii="Consolas" w:eastAsia="Times New Roman" w:hAnsi="Consolas" w:cs="Times New Roman"/>
+          <w:color w:val="F8F8F2"/>
+          <w:sz w:val="21"/>
+          <w:szCs w:val="21"/>
+          <w:lang w:eastAsia="pt-BR"/>
+        </w:rPr>
+        <w:t xml:space="preserve"> </w:t>
+      </w:r>
+      <w:r>
+        <w:rPr>
+          <w:rFonts w:ascii="Consolas" w:eastAsia="Times New Roman" w:hAnsi="Consolas" w:cs="Times New Roman"/>
+          <w:i/>
+          <w:iCs/>
+          <w:color w:val="66D9EF"/>
+          <w:sz w:val="21"/>
+          <w:szCs w:val="21"/>
+          <w:lang w:eastAsia="pt-BR"/>
+        </w:rPr>
+        <w:t>=&gt;</w:t>
+      </w:r>
+      <w:r>
+        <w:rPr>
+          <w:rFonts w:ascii="Consolas" w:eastAsia="Times New Roman" w:hAnsi="Consolas" w:cs="Times New Roman"/>
+          <w:color w:val="F8F8F2"/>
+          <w:sz w:val="21"/>
+          <w:szCs w:val="21"/>
+          <w:lang w:eastAsia="pt-BR"/>
+        </w:rPr>
+        <w:t xml:space="preserve"> {</w:t>
+      </w:r>
+    </w:p>
+    <w:p>
+      <w:pPr>
+        <w:pStyle w:val="PargrafodaLista"/>
+        <w:numPr>
+          <w:ilvl w:val="0"/>
+          <w:numId w:val="3"/>
+        </w:numPr>
+        <w:shd w:val="clear" w:color="auto" w:fill="272822"/>
+        <w:spacing w:after="0" w:line="285" w:lineRule="atLeast"/>
+        <w:rPr>
+          <w:rFonts w:ascii="Consolas" w:eastAsia="Times New Roman" w:hAnsi="Consolas" w:cs="Times New Roman"/>
+          <w:color w:val="F8F8F2"/>
+          <w:sz w:val="21"/>
+          <w:szCs w:val="21"/>
+          <w:lang w:eastAsia="pt-BR"/>
+        </w:rPr>
+      </w:pPr>
+      <w:r>
+        <w:rPr>
+          <w:rFonts w:ascii="Consolas" w:eastAsia="Times New Roman" w:hAnsi="Consolas" w:cs="Times New Roman"/>
+          <w:color w:val="F8F8F2"/>
+          <w:sz w:val="21"/>
+          <w:szCs w:val="21"/>
+          <w:lang w:eastAsia="pt-BR"/>
+        </w:rPr>
+        <w:t>    console.</w:t>
+      </w:r>
+      <w:r>
+        <w:rPr>
+          <w:rFonts w:ascii="Consolas" w:eastAsia="Times New Roman" w:hAnsi="Consolas" w:cs="Times New Roman"/>
+          <w:color w:val="A6E22E"/>
+          <w:sz w:val="21"/>
+          <w:szCs w:val="21"/>
+          <w:lang w:eastAsia="pt-BR"/>
+        </w:rPr>
+        <w:t>log</w:t>
+      </w:r>
+      <w:r>
+        <w:rPr>
+          <w:rFonts w:ascii="Consolas" w:eastAsia="Times New Roman" w:hAnsi="Consolas" w:cs="Times New Roman"/>
+          <w:color w:val="F8F8F2"/>
+          <w:sz w:val="21"/>
+          <w:szCs w:val="21"/>
+          <w:lang w:eastAsia="pt-BR"/>
+        </w:rPr>
+        <w:t>(</w:t>
+      </w:r>
+      <w:proofErr w:type="spellStart"/>
+      <w:r>
+        <w:rPr>
+          <w:rFonts w:ascii="Consolas" w:eastAsia="Times New Roman" w:hAnsi="Consolas" w:cs="Times New Roman"/>
+          <w:i/>
+          <w:iCs/>
+          <w:color w:val="FD971F"/>
+          <w:sz w:val="21"/>
+          <w:szCs w:val="21"/>
+          <w:lang w:eastAsia="pt-BR"/>
+        </w:rPr>
+        <w:t>err</w:t>
+      </w:r>
+      <w:proofErr w:type="spellEnd"/>
+      <w:r>
+        <w:rPr>
+          <w:rFonts w:ascii="Consolas" w:eastAsia="Times New Roman" w:hAnsi="Consolas" w:cs="Times New Roman"/>
+          <w:color w:val="F8F8F2"/>
+          <w:sz w:val="21"/>
+          <w:szCs w:val="21"/>
+          <w:lang w:eastAsia="pt-BR"/>
+        </w:rPr>
+        <w:t>);</w:t>
+      </w:r>
+    </w:p>
+    <w:p>
+      <w:pPr>
+        <w:pStyle w:val="PargrafodaLista"/>
+        <w:numPr>
+          <w:ilvl w:val="0"/>
+          <w:numId w:val="3"/>
+        </w:numPr>
+        <w:shd w:val="clear" w:color="auto" w:fill="272822"/>
+        <w:spacing w:after="0" w:line="285" w:lineRule="atLeast"/>
+        <w:rPr>
+          <w:rFonts w:ascii="Consolas" w:eastAsia="Times New Roman" w:hAnsi="Consolas" w:cs="Times New Roman"/>
+          <w:color w:val="F8F8F2"/>
+          <w:sz w:val="21"/>
+          <w:szCs w:val="21"/>
+          <w:lang w:eastAsia="pt-BR"/>
+        </w:rPr>
+      </w:pPr>
+      <w:r>
+        <w:rPr>
+          <w:rFonts w:ascii="Consolas" w:eastAsia="Times New Roman" w:hAnsi="Consolas" w:cs="Times New Roman"/>
+          <w:color w:val="F8F8F2"/>
+          <w:sz w:val="21"/>
+          <w:szCs w:val="21"/>
+          <w:lang w:eastAsia="pt-BR"/>
+        </w:rPr>
+        <w:t>})</w:t>
+      </w:r>
+    </w:p>
+    <w:p>
+      <w:pPr>
+        <w:pStyle w:val="PargrafodaLista"/>
+        <w:numPr>
+          <w:ilvl w:val="0"/>
+          <w:numId w:val="3"/>
+        </w:numPr>
+      </w:pPr>
+      <w:r>
+        <w:t>C</w:t>
+      </w:r>
+    </w:p>
+    <w:p>
+      <w:pPr>
+        <w:pStyle w:val="PargrafodaLista"/>
+        <w:rPr>
+          <w:b/>
+          <w:bCs/>
+        </w:rPr>
+      </w:pPr>
+      <w:r>
+        <w:rPr>
+          <w:b/>
+          <w:bCs/>
+        </w:rPr>
+        <w:lastRenderedPageBreak/>
+        <w:t>BUSCANDO O PRIMEIRO REGISTRO DE UMA CONDIÇÃO</w:t>
+      </w:r>
+    </w:p>
+    <w:p>
+      <w:pPr>
+        <w:pStyle w:val="PargrafodaLista"/>
+        <w:numPr>
+          <w:ilvl w:val="0"/>
+          <w:numId w:val="3"/>
+        </w:numPr>
+        <w:shd w:val="clear" w:color="auto" w:fill="272822"/>
+        <w:spacing w:after="0" w:line="285" w:lineRule="atLeast"/>
+        <w:rPr>
+          <w:rFonts w:ascii="Consolas" w:eastAsia="Times New Roman" w:hAnsi="Consolas" w:cs="Times New Roman"/>
+          <w:color w:val="F8F8F2"/>
+          <w:sz w:val="21"/>
+          <w:szCs w:val="21"/>
+          <w:lang w:eastAsia="pt-BR"/>
+        </w:rPr>
+      </w:pPr>
+      <w:r>
+        <w:rPr>
+          <w:rFonts w:ascii="Consolas" w:eastAsia="Times New Roman" w:hAnsi="Consolas" w:cs="Times New Roman"/>
+          <w:color w:val="88846F"/>
+          <w:sz w:val="21"/>
+          <w:szCs w:val="21"/>
+          <w:lang w:eastAsia="pt-BR"/>
+        </w:rPr>
+        <w:t>//mostrando o primeiro resultado de uma busca que corresponde a um critério</w:t>
+      </w:r>
+    </w:p>
+    <w:p>
+      <w:pPr>
+        <w:pStyle w:val="PargrafodaLista"/>
+        <w:numPr>
+          <w:ilvl w:val="0"/>
+          <w:numId w:val="3"/>
+        </w:numPr>
+        <w:shd w:val="clear" w:color="auto" w:fill="272822"/>
+        <w:spacing w:after="0" w:line="285" w:lineRule="atLeast"/>
+        <w:rPr>
+          <w:rFonts w:ascii="Consolas" w:eastAsia="Times New Roman" w:hAnsi="Consolas" w:cs="Times New Roman"/>
+          <w:color w:val="F8F8F2"/>
+          <w:sz w:val="21"/>
+          <w:szCs w:val="21"/>
+          <w:lang w:eastAsia="pt-BR"/>
+        </w:rPr>
+      </w:pPr>
+      <w:proofErr w:type="spellStart"/>
+      <w:r>
+        <w:rPr>
+          <w:rFonts w:ascii="Consolas" w:eastAsia="Times New Roman" w:hAnsi="Consolas" w:cs="Times New Roman"/>
+          <w:color w:val="A6E22E"/>
+          <w:sz w:val="21"/>
+          <w:szCs w:val="21"/>
+          <w:u w:val="single"/>
+          <w:lang w:eastAsia="pt-BR"/>
+        </w:rPr>
+        <w:t>Article</w:t>
+      </w:r>
+      <w:r>
+        <w:rPr>
+          <w:rFonts w:ascii="Consolas" w:eastAsia="Times New Roman" w:hAnsi="Consolas" w:cs="Times New Roman"/>
+          <w:color w:val="F8F8F2"/>
+          <w:sz w:val="21"/>
+          <w:szCs w:val="21"/>
+          <w:lang w:eastAsia="pt-BR"/>
+        </w:rPr>
+        <w:t>.</w:t>
+      </w:r>
+      <w:r>
+        <w:rPr>
+          <w:rFonts w:ascii="Consolas" w:eastAsia="Times New Roman" w:hAnsi="Consolas" w:cs="Times New Roman"/>
+          <w:color w:val="A6E22E"/>
+          <w:sz w:val="21"/>
+          <w:szCs w:val="21"/>
+          <w:lang w:eastAsia="pt-BR"/>
+        </w:rPr>
+        <w:t>findOne</w:t>
+      </w:r>
+      <w:proofErr w:type="spellEnd"/>
+      <w:r>
+        <w:rPr>
+          <w:rFonts w:ascii="Consolas" w:eastAsia="Times New Roman" w:hAnsi="Consolas" w:cs="Times New Roman"/>
+          <w:color w:val="F8F8F2"/>
+          <w:sz w:val="21"/>
+          <w:szCs w:val="21"/>
+          <w:lang w:eastAsia="pt-BR"/>
+        </w:rPr>
+        <w:t>({</w:t>
+      </w:r>
+      <w:r>
+        <w:rPr>
+          <w:rFonts w:ascii="Consolas" w:eastAsia="Times New Roman" w:hAnsi="Consolas" w:cs="Times New Roman"/>
+          <w:color w:val="E6DB74"/>
+          <w:sz w:val="21"/>
+          <w:szCs w:val="21"/>
+          <w:lang w:eastAsia="pt-BR"/>
+        </w:rPr>
+        <w:t>'</w:t>
+      </w:r>
+      <w:proofErr w:type="spellStart"/>
+      <w:r>
+        <w:rPr>
+          <w:rFonts w:ascii="Consolas" w:eastAsia="Times New Roman" w:hAnsi="Consolas" w:cs="Times New Roman"/>
+          <w:color w:val="E6DB74"/>
+          <w:sz w:val="21"/>
+          <w:szCs w:val="21"/>
+          <w:lang w:eastAsia="pt-BR"/>
+        </w:rPr>
+        <w:t>author</w:t>
+      </w:r>
+      <w:proofErr w:type="spellEnd"/>
+      <w:r>
+        <w:rPr>
+          <w:rFonts w:ascii="Consolas" w:eastAsia="Times New Roman" w:hAnsi="Consolas" w:cs="Times New Roman"/>
+          <w:color w:val="E6DB74"/>
+          <w:sz w:val="21"/>
+          <w:szCs w:val="21"/>
+          <w:lang w:eastAsia="pt-BR"/>
+        </w:rPr>
+        <w:t>'</w:t>
+      </w:r>
+      <w:r>
+        <w:rPr>
+          <w:rFonts w:ascii="Consolas" w:eastAsia="Times New Roman" w:hAnsi="Consolas" w:cs="Times New Roman"/>
+          <w:color w:val="F8F8F2"/>
+          <w:sz w:val="21"/>
+          <w:szCs w:val="21"/>
+          <w:lang w:eastAsia="pt-BR"/>
+        </w:rPr>
+        <w:t xml:space="preserve">: </w:t>
+      </w:r>
+      <w:r>
+        <w:rPr>
+          <w:rFonts w:ascii="Consolas" w:eastAsia="Times New Roman" w:hAnsi="Consolas" w:cs="Times New Roman"/>
+          <w:color w:val="E6DB74"/>
+          <w:sz w:val="21"/>
+          <w:szCs w:val="21"/>
+          <w:lang w:eastAsia="pt-BR"/>
+        </w:rPr>
+        <w:t>'Eu sei 3'</w:t>
+      </w:r>
+      <w:r>
+        <w:rPr>
+          <w:rFonts w:ascii="Consolas" w:eastAsia="Times New Roman" w:hAnsi="Consolas" w:cs="Times New Roman"/>
+          <w:color w:val="F8F8F2"/>
+          <w:sz w:val="21"/>
+          <w:szCs w:val="21"/>
+          <w:lang w:eastAsia="pt-BR"/>
+        </w:rPr>
+        <w:t>}</w:t>
+      </w:r>
+      <w:proofErr w:type="gramStart"/>
+      <w:r>
+        <w:rPr>
+          <w:rFonts w:ascii="Consolas" w:eastAsia="Times New Roman" w:hAnsi="Consolas" w:cs="Times New Roman"/>
+          <w:color w:val="F8F8F2"/>
+          <w:sz w:val="21"/>
+          <w:szCs w:val="21"/>
+          <w:lang w:eastAsia="pt-BR"/>
+        </w:rPr>
+        <w:t>).</w:t>
+      </w:r>
+      <w:proofErr w:type="spellStart"/>
+      <w:r>
+        <w:rPr>
+          <w:rFonts w:ascii="Consolas" w:eastAsia="Times New Roman" w:hAnsi="Consolas" w:cs="Times New Roman"/>
+          <w:color w:val="A6E22E"/>
+          <w:sz w:val="21"/>
+          <w:szCs w:val="21"/>
+          <w:lang w:eastAsia="pt-BR"/>
+        </w:rPr>
+        <w:t>then</w:t>
+      </w:r>
+      <w:proofErr w:type="spellEnd"/>
+      <w:proofErr w:type="gramEnd"/>
+      <w:r>
+        <w:rPr>
+          <w:rFonts w:ascii="Consolas" w:eastAsia="Times New Roman" w:hAnsi="Consolas" w:cs="Times New Roman"/>
+          <w:color w:val="F8F8F2"/>
+          <w:sz w:val="21"/>
+          <w:szCs w:val="21"/>
+          <w:lang w:eastAsia="pt-BR"/>
+        </w:rPr>
+        <w:t>(</w:t>
+      </w:r>
+      <w:proofErr w:type="spellStart"/>
+      <w:r>
+        <w:rPr>
+          <w:rFonts w:ascii="Consolas" w:eastAsia="Times New Roman" w:hAnsi="Consolas" w:cs="Times New Roman"/>
+          <w:i/>
+          <w:iCs/>
+          <w:color w:val="FD971F"/>
+          <w:sz w:val="21"/>
+          <w:szCs w:val="21"/>
+          <w:lang w:eastAsia="pt-BR"/>
+        </w:rPr>
+        <w:t>article</w:t>
+      </w:r>
+      <w:proofErr w:type="spellEnd"/>
+      <w:r>
+        <w:rPr>
+          <w:rFonts w:ascii="Consolas" w:eastAsia="Times New Roman" w:hAnsi="Consolas" w:cs="Times New Roman"/>
+          <w:color w:val="F8F8F2"/>
+          <w:sz w:val="21"/>
+          <w:szCs w:val="21"/>
+          <w:lang w:eastAsia="pt-BR"/>
+        </w:rPr>
+        <w:t xml:space="preserve"> </w:t>
+      </w:r>
+      <w:r>
+        <w:rPr>
+          <w:rFonts w:ascii="Consolas" w:eastAsia="Times New Roman" w:hAnsi="Consolas" w:cs="Times New Roman"/>
+          <w:i/>
+          <w:iCs/>
+          <w:color w:val="66D9EF"/>
+          <w:sz w:val="21"/>
+          <w:szCs w:val="21"/>
+          <w:lang w:eastAsia="pt-BR"/>
+        </w:rPr>
+        <w:t>=&gt;</w:t>
+      </w:r>
+      <w:r>
+        <w:rPr>
+          <w:rFonts w:ascii="Consolas" w:eastAsia="Times New Roman" w:hAnsi="Consolas" w:cs="Times New Roman"/>
+          <w:color w:val="F8F8F2"/>
+          <w:sz w:val="21"/>
+          <w:szCs w:val="21"/>
+          <w:lang w:eastAsia="pt-BR"/>
+        </w:rPr>
+        <w:t xml:space="preserve"> {</w:t>
+      </w:r>
+    </w:p>
+    <w:p>
+      <w:pPr>
+        <w:pStyle w:val="PargrafodaLista"/>
+        <w:numPr>
+          <w:ilvl w:val="0"/>
+          <w:numId w:val="3"/>
+        </w:numPr>
+        <w:shd w:val="clear" w:color="auto" w:fill="272822"/>
+        <w:spacing w:after="0" w:line="285" w:lineRule="atLeast"/>
+        <w:rPr>
+          <w:rFonts w:ascii="Consolas" w:eastAsia="Times New Roman" w:hAnsi="Consolas" w:cs="Times New Roman"/>
+          <w:color w:val="F8F8F2"/>
+          <w:sz w:val="21"/>
+          <w:szCs w:val="21"/>
+          <w:lang w:eastAsia="pt-BR"/>
+        </w:rPr>
+      </w:pPr>
+      <w:r>
+        <w:rPr>
+          <w:rFonts w:ascii="Consolas" w:eastAsia="Times New Roman" w:hAnsi="Consolas" w:cs="Times New Roman"/>
+          <w:color w:val="F8F8F2"/>
+          <w:sz w:val="21"/>
+          <w:szCs w:val="21"/>
+          <w:lang w:eastAsia="pt-BR"/>
+        </w:rPr>
+        <w:t>    console.</w:t>
+      </w:r>
+      <w:r>
+        <w:rPr>
+          <w:rFonts w:ascii="Consolas" w:eastAsia="Times New Roman" w:hAnsi="Consolas" w:cs="Times New Roman"/>
+          <w:color w:val="A6E22E"/>
+          <w:sz w:val="21"/>
+          <w:szCs w:val="21"/>
+          <w:lang w:eastAsia="pt-BR"/>
+        </w:rPr>
+        <w:t>log</w:t>
+      </w:r>
+      <w:r>
+        <w:rPr>
+          <w:rFonts w:ascii="Consolas" w:eastAsia="Times New Roman" w:hAnsi="Consolas" w:cs="Times New Roman"/>
+          <w:color w:val="F8F8F2"/>
+          <w:sz w:val="21"/>
+          <w:szCs w:val="21"/>
+          <w:lang w:eastAsia="pt-BR"/>
+        </w:rPr>
+        <w:t>(</w:t>
+      </w:r>
+      <w:proofErr w:type="spellStart"/>
+      <w:r>
+        <w:rPr>
+          <w:rFonts w:ascii="Consolas" w:eastAsia="Times New Roman" w:hAnsi="Consolas" w:cs="Times New Roman"/>
+          <w:i/>
+          <w:iCs/>
+          <w:color w:val="FD971F"/>
+          <w:sz w:val="21"/>
+          <w:szCs w:val="21"/>
+          <w:lang w:eastAsia="pt-BR"/>
+        </w:rPr>
+        <w:t>article</w:t>
+      </w:r>
+      <w:proofErr w:type="spellEnd"/>
+      <w:r>
+        <w:rPr>
+          <w:rFonts w:ascii="Consolas" w:eastAsia="Times New Roman" w:hAnsi="Consolas" w:cs="Times New Roman"/>
+          <w:color w:val="F8F8F2"/>
+          <w:sz w:val="21"/>
+          <w:szCs w:val="21"/>
+          <w:lang w:eastAsia="pt-BR"/>
+        </w:rPr>
+        <w:t>);</w:t>
+      </w:r>
+    </w:p>
+    <w:p>
+      <w:pPr>
+        <w:pStyle w:val="PargrafodaLista"/>
+        <w:numPr>
+          <w:ilvl w:val="0"/>
+          <w:numId w:val="3"/>
+        </w:numPr>
+        <w:shd w:val="clear" w:color="auto" w:fill="272822"/>
+        <w:spacing w:after="0" w:line="285" w:lineRule="atLeast"/>
+        <w:rPr>
+          <w:rFonts w:ascii="Consolas" w:eastAsia="Times New Roman" w:hAnsi="Consolas" w:cs="Times New Roman"/>
+          <w:color w:val="F8F8F2"/>
+          <w:sz w:val="21"/>
+          <w:szCs w:val="21"/>
+          <w:lang w:eastAsia="pt-BR"/>
+        </w:rPr>
+      </w:pPr>
+      <w:r>
+        <w:rPr>
+          <w:rFonts w:ascii="Consolas" w:eastAsia="Times New Roman" w:hAnsi="Consolas" w:cs="Times New Roman"/>
+          <w:color w:val="F8F8F2"/>
+          <w:sz w:val="21"/>
+          <w:szCs w:val="21"/>
+          <w:lang w:eastAsia="pt-BR"/>
+        </w:rPr>
+        <w:t>}</w:t>
+      </w:r>
+      <w:proofErr w:type="gramStart"/>
+      <w:r>
+        <w:rPr>
+          <w:rFonts w:ascii="Consolas" w:eastAsia="Times New Roman" w:hAnsi="Consolas" w:cs="Times New Roman"/>
+          <w:color w:val="F8F8F2"/>
+          <w:sz w:val="21"/>
+          <w:szCs w:val="21"/>
+          <w:lang w:eastAsia="pt-BR"/>
+        </w:rPr>
+        <w:t>).</w:t>
+      </w:r>
+      <w:r>
+        <w:rPr>
+          <w:rFonts w:ascii="Consolas" w:eastAsia="Times New Roman" w:hAnsi="Consolas" w:cs="Times New Roman"/>
+          <w:color w:val="A6E22E"/>
+          <w:sz w:val="21"/>
+          <w:szCs w:val="21"/>
+          <w:lang w:eastAsia="pt-BR"/>
+        </w:rPr>
+        <w:t>catch</w:t>
+      </w:r>
+      <w:proofErr w:type="gramEnd"/>
+      <w:r>
+        <w:rPr>
+          <w:rFonts w:ascii="Consolas" w:eastAsia="Times New Roman" w:hAnsi="Consolas" w:cs="Times New Roman"/>
+          <w:color w:val="F8F8F2"/>
+          <w:sz w:val="21"/>
+          <w:szCs w:val="21"/>
+          <w:lang w:eastAsia="pt-BR"/>
+        </w:rPr>
+        <w:t>(</w:t>
+      </w:r>
+      <w:proofErr w:type="spellStart"/>
+      <w:r>
+        <w:rPr>
+          <w:rFonts w:ascii="Consolas" w:eastAsia="Times New Roman" w:hAnsi="Consolas" w:cs="Times New Roman"/>
+          <w:i/>
+          <w:iCs/>
+          <w:color w:val="FD971F"/>
+          <w:sz w:val="21"/>
+          <w:szCs w:val="21"/>
+          <w:lang w:eastAsia="pt-BR"/>
+        </w:rPr>
+        <w:t>err</w:t>
+      </w:r>
+      <w:proofErr w:type="spellEnd"/>
+      <w:r>
+        <w:rPr>
+          <w:rFonts w:ascii="Consolas" w:eastAsia="Times New Roman" w:hAnsi="Consolas" w:cs="Times New Roman"/>
+          <w:color w:val="F8F8F2"/>
+          <w:sz w:val="21"/>
+          <w:szCs w:val="21"/>
+          <w:lang w:eastAsia="pt-BR"/>
+        </w:rPr>
+        <w:t xml:space="preserve"> </w:t>
+      </w:r>
+      <w:r>
+        <w:rPr>
+          <w:rFonts w:ascii="Consolas" w:eastAsia="Times New Roman" w:hAnsi="Consolas" w:cs="Times New Roman"/>
+          <w:i/>
+          <w:iCs/>
+          <w:color w:val="66D9EF"/>
+          <w:sz w:val="21"/>
+          <w:szCs w:val="21"/>
+          <w:lang w:eastAsia="pt-BR"/>
+        </w:rPr>
+        <w:t>=&gt;</w:t>
+      </w:r>
+      <w:r>
+        <w:rPr>
+          <w:rFonts w:ascii="Consolas" w:eastAsia="Times New Roman" w:hAnsi="Consolas" w:cs="Times New Roman"/>
+          <w:color w:val="F8F8F2"/>
+          <w:sz w:val="21"/>
+          <w:szCs w:val="21"/>
+          <w:lang w:eastAsia="pt-BR"/>
+        </w:rPr>
+        <w:t xml:space="preserve"> {</w:t>
+      </w:r>
+    </w:p>
+    <w:p>
+      <w:pPr>
+        <w:pStyle w:val="PargrafodaLista"/>
+        <w:numPr>
+          <w:ilvl w:val="0"/>
+          <w:numId w:val="3"/>
+        </w:numPr>
+        <w:shd w:val="clear" w:color="auto" w:fill="272822"/>
+        <w:spacing w:after="0" w:line="285" w:lineRule="atLeast"/>
+        <w:rPr>
+          <w:rFonts w:ascii="Consolas" w:eastAsia="Times New Roman" w:hAnsi="Consolas" w:cs="Times New Roman"/>
+          <w:color w:val="F8F8F2"/>
+          <w:sz w:val="21"/>
+          <w:szCs w:val="21"/>
+          <w:lang w:eastAsia="pt-BR"/>
+        </w:rPr>
+      </w:pPr>
+      <w:r>
+        <w:rPr>
+          <w:rFonts w:ascii="Consolas" w:eastAsia="Times New Roman" w:hAnsi="Consolas" w:cs="Times New Roman"/>
+          <w:color w:val="F8F8F2"/>
+          <w:sz w:val="21"/>
+          <w:szCs w:val="21"/>
+          <w:lang w:eastAsia="pt-BR"/>
+        </w:rPr>
+        <w:t>    console.</w:t>
+      </w:r>
+      <w:r>
+        <w:rPr>
+          <w:rFonts w:ascii="Consolas" w:eastAsia="Times New Roman" w:hAnsi="Consolas" w:cs="Times New Roman"/>
+          <w:color w:val="A6E22E"/>
+          <w:sz w:val="21"/>
+          <w:szCs w:val="21"/>
+          <w:lang w:eastAsia="pt-BR"/>
+        </w:rPr>
+        <w:t>log</w:t>
+      </w:r>
+      <w:r>
+        <w:rPr>
+          <w:rFonts w:ascii="Consolas" w:eastAsia="Times New Roman" w:hAnsi="Consolas" w:cs="Times New Roman"/>
+          <w:color w:val="F8F8F2"/>
+          <w:sz w:val="21"/>
+          <w:szCs w:val="21"/>
+          <w:lang w:eastAsia="pt-BR"/>
+        </w:rPr>
+        <w:t>(</w:t>
+      </w:r>
+      <w:proofErr w:type="spellStart"/>
+      <w:r>
+        <w:rPr>
+          <w:rFonts w:ascii="Consolas" w:eastAsia="Times New Roman" w:hAnsi="Consolas" w:cs="Times New Roman"/>
+          <w:i/>
+          <w:iCs/>
+          <w:color w:val="FD971F"/>
+          <w:sz w:val="21"/>
+          <w:szCs w:val="21"/>
+          <w:lang w:eastAsia="pt-BR"/>
+        </w:rPr>
+        <w:t>err</w:t>
+      </w:r>
+      <w:proofErr w:type="spellEnd"/>
+      <w:r>
+        <w:rPr>
+          <w:rFonts w:ascii="Consolas" w:eastAsia="Times New Roman" w:hAnsi="Consolas" w:cs="Times New Roman"/>
+          <w:color w:val="F8F8F2"/>
+          <w:sz w:val="21"/>
+          <w:szCs w:val="21"/>
+          <w:lang w:eastAsia="pt-BR"/>
+        </w:rPr>
+        <w:t>);</w:t>
+      </w:r>
+    </w:p>
+    <w:p>
+      <w:pPr>
+        <w:pStyle w:val="PargrafodaLista"/>
+        <w:numPr>
+          <w:ilvl w:val="0"/>
+          <w:numId w:val="3"/>
+        </w:numPr>
+        <w:shd w:val="clear" w:color="auto" w:fill="272822"/>
+        <w:spacing w:after="0" w:line="285" w:lineRule="atLeast"/>
+        <w:rPr>
+          <w:rFonts w:ascii="Consolas" w:eastAsia="Times New Roman" w:hAnsi="Consolas" w:cs="Times New Roman"/>
+          <w:color w:val="F8F8F2"/>
+          <w:sz w:val="21"/>
+          <w:szCs w:val="21"/>
+          <w:lang w:eastAsia="pt-BR"/>
+        </w:rPr>
+      </w:pPr>
+      <w:r>
+        <w:rPr>
+          <w:rFonts w:ascii="Consolas" w:eastAsia="Times New Roman" w:hAnsi="Consolas" w:cs="Times New Roman"/>
+          <w:color w:val="F8F8F2"/>
+          <w:sz w:val="21"/>
+          <w:szCs w:val="21"/>
+          <w:lang w:eastAsia="pt-BR"/>
+        </w:rPr>
+        <w:t>})</w:t>
+      </w:r>
+    </w:p>
+    <w:p>
+      <w:pPr>
+        <w:pStyle w:val="PargrafodaLista"/>
+        <w:numPr>
+          <w:ilvl w:val="0"/>
+          <w:numId w:val="3"/>
+        </w:numPr>
+      </w:pPr>
+    </w:p>
+    <w:p>
+      <w:pPr>
+        <w:pStyle w:val="PargrafodaLista"/>
+        <w:numPr>
+          <w:ilvl w:val="0"/>
+          <w:numId w:val="3"/>
+        </w:numPr>
+      </w:pPr>
+      <w:r>
+        <w:t xml:space="preserve">Caso o um registro não for encontrado, a resposta será </w:t>
+      </w:r>
+      <w:proofErr w:type="spellStart"/>
+      <w:r>
+        <w:t>null</w:t>
+      </w:r>
+      <w:proofErr w:type="spellEnd"/>
+      <w:r>
+        <w:t>.</w:t>
+      </w:r>
     </w:p>
     <w:sectPr>
       <w:pgSz w:w="11906" w:h="16838"/>

</xml_diff>

<commit_message>
Deletando um registro no mongo
</commit_message>
<xml_diff>
--- a/Instruções/MongoDB no node com mongoose.docx
+++ b/Instruções/MongoDB no node com mongoose.docx
@@ -6744,6 +6744,542 @@
       <w:r>
         <w:t>.</w:t>
       </w:r>
+    </w:p>
+    <w:p>
+      <w:pPr>
+        <w:pStyle w:val="PargrafodaLista"/>
+        <w:rPr>
+          <w:u w:val="single"/>
+        </w:rPr>
+      </w:pPr>
+    </w:p>
+    <w:p>
+      <w:pPr>
+        <w:pStyle w:val="PargrafodaLista"/>
+        <w:rPr>
+          <w:b/>
+          <w:bCs/>
+          <w:sz w:val="28"/>
+          <w:szCs w:val="28"/>
+        </w:rPr>
+      </w:pPr>
+      <w:r>
+        <w:rPr>
+          <w:b/>
+          <w:bCs/>
+          <w:sz w:val="28"/>
+          <w:szCs w:val="28"/>
+        </w:rPr>
+        <w:t>DELETANDO UM REGISTRO</w:t>
+      </w:r>
+    </w:p>
+    <w:p>
+      <w:pPr>
+        <w:pStyle w:val="PargrafodaLista"/>
+        <w:numPr>
+          <w:ilvl w:val="0"/>
+          <w:numId w:val="3"/>
+        </w:numPr>
+      </w:pPr>
+      <w:r>
+        <w:t>Temos um mét</w:t>
+      </w:r>
+      <w:r>
+        <w:t xml:space="preserve">odo do </w:t>
+      </w:r>
+      <w:proofErr w:type="spellStart"/>
+      <w:r>
+        <w:t>mongoose</w:t>
+      </w:r>
+      <w:proofErr w:type="spellEnd"/>
+      <w:r>
+        <w:t xml:space="preserve"> que realizada a exclusão de um registro pelo localizando um id.</w:t>
+      </w:r>
+    </w:p>
+    <w:p>
+      <w:pPr>
+        <w:pStyle w:val="PargrafodaLista"/>
+        <w:numPr>
+          <w:ilvl w:val="0"/>
+          <w:numId w:val="3"/>
+        </w:numPr>
+      </w:pPr>
+      <w:r>
+        <w:t xml:space="preserve">É o método </w:t>
+      </w:r>
+      <w:proofErr w:type="spellStart"/>
+      <w:r>
+        <w:t>findByIdAndDelete</w:t>
+      </w:r>
+      <w:proofErr w:type="spellEnd"/>
+    </w:p>
+    <w:p>
+      <w:pPr>
+        <w:pStyle w:val="PargrafodaLista"/>
+        <w:numPr>
+          <w:ilvl w:val="0"/>
+          <w:numId w:val="3"/>
+        </w:numPr>
+        <w:shd w:val="clear" w:color="auto" w:fill="272822"/>
+        <w:spacing w:after="0" w:line="285" w:lineRule="atLeast"/>
+        <w:rPr>
+          <w:rFonts w:ascii="Consolas" w:eastAsia="Times New Roman" w:hAnsi="Consolas" w:cs="Times New Roman"/>
+          <w:color w:val="F8F8F2"/>
+          <w:sz w:val="21"/>
+          <w:szCs w:val="21"/>
+          <w:lang w:eastAsia="pt-BR"/>
+        </w:rPr>
+      </w:pPr>
+      <w:r>
+        <w:rPr>
+          <w:rFonts w:ascii="Consolas" w:eastAsia="Times New Roman" w:hAnsi="Consolas" w:cs="Times New Roman"/>
+          <w:color w:val="88846F"/>
+          <w:sz w:val="21"/>
+          <w:szCs w:val="21"/>
+          <w:lang w:eastAsia="pt-BR"/>
+        </w:rPr>
+        <w:t>//deletando um registro pelo id</w:t>
+      </w:r>
+    </w:p>
+    <w:p>
+      <w:pPr>
+        <w:pStyle w:val="PargrafodaLista"/>
+        <w:numPr>
+          <w:ilvl w:val="0"/>
+          <w:numId w:val="3"/>
+        </w:numPr>
+        <w:shd w:val="clear" w:color="auto" w:fill="272822"/>
+        <w:spacing w:after="0" w:line="285" w:lineRule="atLeast"/>
+        <w:rPr>
+          <w:rFonts w:ascii="Consolas" w:eastAsia="Times New Roman" w:hAnsi="Consolas" w:cs="Times New Roman"/>
+          <w:color w:val="F8F8F2"/>
+          <w:sz w:val="21"/>
+          <w:szCs w:val="21"/>
+          <w:lang w:eastAsia="pt-BR"/>
+        </w:rPr>
+      </w:pPr>
+      <w:r>
+        <w:rPr>
+          <w:rFonts w:ascii="Consolas" w:eastAsia="Times New Roman" w:hAnsi="Consolas" w:cs="Times New Roman"/>
+          <w:color w:val="A6E22E"/>
+          <w:sz w:val="21"/>
+          <w:szCs w:val="21"/>
+          <w:u w:val="single"/>
+          <w:lang w:eastAsia="pt-BR"/>
+        </w:rPr>
+        <w:t>Article</w:t>
+      </w:r>
+      <w:r>
+        <w:rPr>
+          <w:rFonts w:ascii="Consolas" w:eastAsia="Times New Roman" w:hAnsi="Consolas" w:cs="Times New Roman"/>
+          <w:color w:val="F8F8F2"/>
+          <w:sz w:val="21"/>
+          <w:szCs w:val="21"/>
+          <w:lang w:eastAsia="pt-BR"/>
+        </w:rPr>
+        <w:t>.</w:t>
+      </w:r>
+      <w:r>
+        <w:rPr>
+          <w:rFonts w:ascii="Consolas" w:eastAsia="Times New Roman" w:hAnsi="Consolas" w:cs="Times New Roman"/>
+          <w:color w:val="A6E22E"/>
+          <w:sz w:val="21"/>
+          <w:szCs w:val="21"/>
+          <w:lang w:eastAsia="pt-BR"/>
+        </w:rPr>
+        <w:t>findByIdAndDelete</w:t>
+      </w:r>
+      <w:r>
+        <w:rPr>
+          <w:rFonts w:ascii="Consolas" w:eastAsia="Times New Roman" w:hAnsi="Consolas" w:cs="Times New Roman"/>
+          <w:color w:val="F8F8F2"/>
+          <w:sz w:val="21"/>
+          <w:szCs w:val="21"/>
+          <w:lang w:eastAsia="pt-BR"/>
+        </w:rPr>
+        <w:t>(</w:t>
+      </w:r>
+      <w:r>
+        <w:rPr>
+          <w:rFonts w:ascii="Consolas" w:eastAsia="Times New Roman" w:hAnsi="Consolas" w:cs="Times New Roman"/>
+          <w:color w:val="E6DB74"/>
+          <w:sz w:val="21"/>
+          <w:szCs w:val="21"/>
+          <w:lang w:eastAsia="pt-BR"/>
+        </w:rPr>
+        <w:t>'61ef77f73f2644bb17479dce'</w:t>
+      </w:r>
+      <w:proofErr w:type="gramStart"/>
+      <w:r>
+        <w:rPr>
+          <w:rFonts w:ascii="Consolas" w:eastAsia="Times New Roman" w:hAnsi="Consolas" w:cs="Times New Roman"/>
+          <w:color w:val="F8F8F2"/>
+          <w:sz w:val="21"/>
+          <w:szCs w:val="21"/>
+          <w:lang w:eastAsia="pt-BR"/>
+        </w:rPr>
+        <w:t>).</w:t>
+      </w:r>
+      <w:r>
+        <w:rPr>
+          <w:rFonts w:ascii="Consolas" w:eastAsia="Times New Roman" w:hAnsi="Consolas" w:cs="Times New Roman"/>
+          <w:color w:val="A6E22E"/>
+          <w:sz w:val="21"/>
+          <w:szCs w:val="21"/>
+          <w:lang w:eastAsia="pt-BR"/>
+        </w:rPr>
+        <w:t>then</w:t>
+      </w:r>
+      <w:proofErr w:type="gramEnd"/>
+      <w:r>
+        <w:rPr>
+          <w:rFonts w:ascii="Consolas" w:eastAsia="Times New Roman" w:hAnsi="Consolas" w:cs="Times New Roman"/>
+          <w:color w:val="F8F8F2"/>
+          <w:sz w:val="21"/>
+          <w:szCs w:val="21"/>
+          <w:lang w:eastAsia="pt-BR"/>
+        </w:rPr>
+        <w:t>(</w:t>
+      </w:r>
+      <w:r>
+        <w:rPr>
+          <w:rFonts w:ascii="Consolas" w:eastAsia="Times New Roman" w:hAnsi="Consolas" w:cs="Times New Roman"/>
+          <w:i/>
+          <w:iCs/>
+          <w:color w:val="FD971F"/>
+          <w:sz w:val="21"/>
+          <w:szCs w:val="21"/>
+          <w:lang w:eastAsia="pt-BR"/>
+        </w:rPr>
+        <w:t>result</w:t>
+      </w:r>
+      <w:r>
+        <w:rPr>
+          <w:rFonts w:ascii="Consolas" w:eastAsia="Times New Roman" w:hAnsi="Consolas" w:cs="Times New Roman"/>
+          <w:color w:val="F8F8F2"/>
+          <w:sz w:val="21"/>
+          <w:szCs w:val="21"/>
+          <w:lang w:eastAsia="pt-BR"/>
+        </w:rPr>
+        <w:t xml:space="preserve"> </w:t>
+      </w:r>
+      <w:r>
+        <w:rPr>
+          <w:rFonts w:ascii="Consolas" w:eastAsia="Times New Roman" w:hAnsi="Consolas" w:cs="Times New Roman"/>
+          <w:i/>
+          <w:iCs/>
+          <w:color w:val="66D9EF"/>
+          <w:sz w:val="21"/>
+          <w:szCs w:val="21"/>
+          <w:lang w:eastAsia="pt-BR"/>
+        </w:rPr>
+        <w:t>=&gt;</w:t>
+      </w:r>
+      <w:r>
+        <w:rPr>
+          <w:rFonts w:ascii="Consolas" w:eastAsia="Times New Roman" w:hAnsi="Consolas" w:cs="Times New Roman"/>
+          <w:color w:val="F8F8F2"/>
+          <w:sz w:val="21"/>
+          <w:szCs w:val="21"/>
+          <w:lang w:eastAsia="pt-BR"/>
+        </w:rPr>
+        <w:t xml:space="preserve"> {</w:t>
+      </w:r>
+    </w:p>
+    <w:p>
+      <w:pPr>
+        <w:pStyle w:val="PargrafodaLista"/>
+        <w:numPr>
+          <w:ilvl w:val="0"/>
+          <w:numId w:val="3"/>
+        </w:numPr>
+        <w:shd w:val="clear" w:color="auto" w:fill="272822"/>
+        <w:spacing w:after="0" w:line="285" w:lineRule="atLeast"/>
+        <w:rPr>
+          <w:rFonts w:ascii="Consolas" w:eastAsia="Times New Roman" w:hAnsi="Consolas" w:cs="Times New Roman"/>
+          <w:color w:val="F8F8F2"/>
+          <w:sz w:val="21"/>
+          <w:szCs w:val="21"/>
+          <w:lang w:eastAsia="pt-BR"/>
+        </w:rPr>
+      </w:pPr>
+      <w:r>
+        <w:rPr>
+          <w:rFonts w:ascii="Consolas" w:eastAsia="Times New Roman" w:hAnsi="Consolas" w:cs="Times New Roman"/>
+          <w:color w:val="F8F8F2"/>
+          <w:sz w:val="21"/>
+          <w:szCs w:val="21"/>
+          <w:lang w:eastAsia="pt-BR"/>
+        </w:rPr>
+        <w:t xml:space="preserve">    </w:t>
+      </w:r>
+      <w:proofErr w:type="gramStart"/>
+      <w:r>
+        <w:rPr>
+          <w:rFonts w:ascii="Consolas" w:eastAsia="Times New Roman" w:hAnsi="Consolas" w:cs="Times New Roman"/>
+          <w:color w:val="F8F8F2"/>
+          <w:sz w:val="21"/>
+          <w:szCs w:val="21"/>
+          <w:lang w:eastAsia="pt-BR"/>
+        </w:rPr>
+        <w:t>console.</w:t>
+      </w:r>
+      <w:r>
+        <w:rPr>
+          <w:rFonts w:ascii="Consolas" w:eastAsia="Times New Roman" w:hAnsi="Consolas" w:cs="Times New Roman"/>
+          <w:color w:val="A6E22E"/>
+          <w:sz w:val="21"/>
+          <w:szCs w:val="21"/>
+          <w:lang w:eastAsia="pt-BR"/>
+        </w:rPr>
+        <w:t>log</w:t>
+      </w:r>
+      <w:r>
+        <w:rPr>
+          <w:rFonts w:ascii="Consolas" w:eastAsia="Times New Roman" w:hAnsi="Consolas" w:cs="Times New Roman"/>
+          <w:color w:val="F8F8F2"/>
+          <w:sz w:val="21"/>
+          <w:szCs w:val="21"/>
+          <w:lang w:eastAsia="pt-BR"/>
+        </w:rPr>
+        <w:t>(</w:t>
+      </w:r>
+      <w:proofErr w:type="gramEnd"/>
+      <w:r>
+        <w:rPr>
+          <w:rFonts w:ascii="Consolas" w:eastAsia="Times New Roman" w:hAnsi="Consolas" w:cs="Times New Roman"/>
+          <w:color w:val="E6DB74"/>
+          <w:sz w:val="21"/>
+          <w:szCs w:val="21"/>
+          <w:lang w:eastAsia="pt-BR"/>
+        </w:rPr>
+        <w:t>'Registro deletado!'</w:t>
+      </w:r>
+      <w:r>
+        <w:rPr>
+          <w:rFonts w:ascii="Consolas" w:eastAsia="Times New Roman" w:hAnsi="Consolas" w:cs="Times New Roman"/>
+          <w:color w:val="F8F8F2"/>
+          <w:sz w:val="21"/>
+          <w:szCs w:val="21"/>
+          <w:lang w:eastAsia="pt-BR"/>
+        </w:rPr>
+        <w:t>);</w:t>
+      </w:r>
+    </w:p>
+    <w:p>
+      <w:pPr>
+        <w:pStyle w:val="PargrafodaLista"/>
+        <w:numPr>
+          <w:ilvl w:val="0"/>
+          <w:numId w:val="3"/>
+        </w:numPr>
+        <w:shd w:val="clear" w:color="auto" w:fill="272822"/>
+        <w:spacing w:after="0" w:line="285" w:lineRule="atLeast"/>
+        <w:rPr>
+          <w:rFonts w:ascii="Consolas" w:eastAsia="Times New Roman" w:hAnsi="Consolas" w:cs="Times New Roman"/>
+          <w:color w:val="F8F8F2"/>
+          <w:sz w:val="21"/>
+          <w:szCs w:val="21"/>
+          <w:lang w:eastAsia="pt-BR"/>
+        </w:rPr>
+      </w:pPr>
+      <w:r>
+        <w:rPr>
+          <w:rFonts w:ascii="Consolas" w:eastAsia="Times New Roman" w:hAnsi="Consolas" w:cs="Times New Roman"/>
+          <w:color w:val="F8F8F2"/>
+          <w:sz w:val="21"/>
+          <w:szCs w:val="21"/>
+          <w:lang w:eastAsia="pt-BR"/>
+        </w:rPr>
+        <w:t>}</w:t>
+      </w:r>
+      <w:proofErr w:type="gramStart"/>
+      <w:r>
+        <w:rPr>
+          <w:rFonts w:ascii="Consolas" w:eastAsia="Times New Roman" w:hAnsi="Consolas" w:cs="Times New Roman"/>
+          <w:color w:val="F8F8F2"/>
+          <w:sz w:val="21"/>
+          <w:szCs w:val="21"/>
+          <w:lang w:eastAsia="pt-BR"/>
+        </w:rPr>
+        <w:t>).</w:t>
+      </w:r>
+      <w:r>
+        <w:rPr>
+          <w:rFonts w:ascii="Consolas" w:eastAsia="Times New Roman" w:hAnsi="Consolas" w:cs="Times New Roman"/>
+          <w:color w:val="A6E22E"/>
+          <w:sz w:val="21"/>
+          <w:szCs w:val="21"/>
+          <w:lang w:eastAsia="pt-BR"/>
+        </w:rPr>
+        <w:t>catch</w:t>
+      </w:r>
+      <w:proofErr w:type="gramEnd"/>
+      <w:r>
+        <w:rPr>
+          <w:rFonts w:ascii="Consolas" w:eastAsia="Times New Roman" w:hAnsi="Consolas" w:cs="Times New Roman"/>
+          <w:color w:val="F8F8F2"/>
+          <w:sz w:val="21"/>
+          <w:szCs w:val="21"/>
+          <w:lang w:eastAsia="pt-BR"/>
+        </w:rPr>
+        <w:t>(</w:t>
+      </w:r>
+      <w:proofErr w:type="spellStart"/>
+      <w:r>
+        <w:rPr>
+          <w:rFonts w:ascii="Consolas" w:eastAsia="Times New Roman" w:hAnsi="Consolas" w:cs="Times New Roman"/>
+          <w:i/>
+          <w:iCs/>
+          <w:color w:val="FD971F"/>
+          <w:sz w:val="21"/>
+          <w:szCs w:val="21"/>
+          <w:lang w:eastAsia="pt-BR"/>
+        </w:rPr>
+        <w:t>err</w:t>
+      </w:r>
+      <w:proofErr w:type="spellEnd"/>
+      <w:r>
+        <w:rPr>
+          <w:rFonts w:ascii="Consolas" w:eastAsia="Times New Roman" w:hAnsi="Consolas" w:cs="Times New Roman"/>
+          <w:color w:val="F8F8F2"/>
+          <w:sz w:val="21"/>
+          <w:szCs w:val="21"/>
+          <w:lang w:eastAsia="pt-BR"/>
+        </w:rPr>
+        <w:t xml:space="preserve"> </w:t>
+      </w:r>
+      <w:r>
+        <w:rPr>
+          <w:rFonts w:ascii="Consolas" w:eastAsia="Times New Roman" w:hAnsi="Consolas" w:cs="Times New Roman"/>
+          <w:i/>
+          <w:iCs/>
+          <w:color w:val="66D9EF"/>
+          <w:sz w:val="21"/>
+          <w:szCs w:val="21"/>
+          <w:lang w:eastAsia="pt-BR"/>
+        </w:rPr>
+        <w:t>=&gt;</w:t>
+      </w:r>
+      <w:r>
+        <w:rPr>
+          <w:rFonts w:ascii="Consolas" w:eastAsia="Times New Roman" w:hAnsi="Consolas" w:cs="Times New Roman"/>
+          <w:color w:val="F8F8F2"/>
+          <w:sz w:val="21"/>
+          <w:szCs w:val="21"/>
+          <w:lang w:eastAsia="pt-BR"/>
+        </w:rPr>
+        <w:t xml:space="preserve"> {</w:t>
+      </w:r>
+    </w:p>
+    <w:p>
+      <w:pPr>
+        <w:pStyle w:val="PargrafodaLista"/>
+        <w:numPr>
+          <w:ilvl w:val="0"/>
+          <w:numId w:val="3"/>
+        </w:numPr>
+        <w:shd w:val="clear" w:color="auto" w:fill="272822"/>
+        <w:spacing w:after="0" w:line="285" w:lineRule="atLeast"/>
+        <w:rPr>
+          <w:rFonts w:ascii="Consolas" w:eastAsia="Times New Roman" w:hAnsi="Consolas" w:cs="Times New Roman"/>
+          <w:color w:val="F8F8F2"/>
+          <w:sz w:val="21"/>
+          <w:szCs w:val="21"/>
+          <w:lang w:eastAsia="pt-BR"/>
+        </w:rPr>
+      </w:pPr>
+      <w:r>
+        <w:rPr>
+          <w:rFonts w:ascii="Consolas" w:eastAsia="Times New Roman" w:hAnsi="Consolas" w:cs="Times New Roman"/>
+          <w:color w:val="F8F8F2"/>
+          <w:sz w:val="21"/>
+          <w:szCs w:val="21"/>
+          <w:lang w:eastAsia="pt-BR"/>
+        </w:rPr>
+        <w:t>    console.</w:t>
+      </w:r>
+      <w:r>
+        <w:rPr>
+          <w:rFonts w:ascii="Consolas" w:eastAsia="Times New Roman" w:hAnsi="Consolas" w:cs="Times New Roman"/>
+          <w:color w:val="A6E22E"/>
+          <w:sz w:val="21"/>
+          <w:szCs w:val="21"/>
+          <w:lang w:eastAsia="pt-BR"/>
+        </w:rPr>
+        <w:t>log</w:t>
+      </w:r>
+      <w:r>
+        <w:rPr>
+          <w:rFonts w:ascii="Consolas" w:eastAsia="Times New Roman" w:hAnsi="Consolas" w:cs="Times New Roman"/>
+          <w:color w:val="F8F8F2"/>
+          <w:sz w:val="21"/>
+          <w:szCs w:val="21"/>
+          <w:lang w:eastAsia="pt-BR"/>
+        </w:rPr>
+        <w:t>(</w:t>
+      </w:r>
+      <w:proofErr w:type="spellStart"/>
+      <w:r>
+        <w:rPr>
+          <w:rFonts w:ascii="Consolas" w:eastAsia="Times New Roman" w:hAnsi="Consolas" w:cs="Times New Roman"/>
+          <w:i/>
+          <w:iCs/>
+          <w:color w:val="FD971F"/>
+          <w:sz w:val="21"/>
+          <w:szCs w:val="21"/>
+          <w:lang w:eastAsia="pt-BR"/>
+        </w:rPr>
+        <w:t>err</w:t>
+      </w:r>
+      <w:proofErr w:type="spellEnd"/>
+      <w:r>
+        <w:rPr>
+          <w:rFonts w:ascii="Consolas" w:eastAsia="Times New Roman" w:hAnsi="Consolas" w:cs="Times New Roman"/>
+          <w:color w:val="F8F8F2"/>
+          <w:sz w:val="21"/>
+          <w:szCs w:val="21"/>
+          <w:lang w:eastAsia="pt-BR"/>
+        </w:rPr>
+        <w:t>);</w:t>
+      </w:r>
+    </w:p>
+    <w:p>
+      <w:pPr>
+        <w:pStyle w:val="PargrafodaLista"/>
+        <w:numPr>
+          <w:ilvl w:val="0"/>
+          <w:numId w:val="3"/>
+        </w:numPr>
+        <w:shd w:val="clear" w:color="auto" w:fill="272822"/>
+        <w:spacing w:after="0" w:line="285" w:lineRule="atLeast"/>
+        <w:rPr>
+          <w:rFonts w:ascii="Consolas" w:eastAsia="Times New Roman" w:hAnsi="Consolas" w:cs="Times New Roman"/>
+          <w:color w:val="F8F8F2"/>
+          <w:sz w:val="21"/>
+          <w:szCs w:val="21"/>
+          <w:lang w:eastAsia="pt-BR"/>
+        </w:rPr>
+      </w:pPr>
+      <w:r>
+        <w:rPr>
+          <w:rFonts w:ascii="Consolas" w:eastAsia="Times New Roman" w:hAnsi="Consolas" w:cs="Times New Roman"/>
+          <w:color w:val="F8F8F2"/>
+          <w:sz w:val="21"/>
+          <w:szCs w:val="21"/>
+          <w:lang w:eastAsia="pt-BR"/>
+        </w:rPr>
+        <w:t>});</w:t>
+      </w:r>
+    </w:p>
+    <w:p>
+      <w:pPr>
+        <w:pStyle w:val="PargrafodaLista"/>
+        <w:numPr>
+          <w:ilvl w:val="0"/>
+          <w:numId w:val="3"/>
+        </w:numPr>
+      </w:pPr>
     </w:p>
     <w:sectPr>
       <w:pgSz w:w="11906" w:h="16838"/>

</xml_diff>